<commit_message>
Updated user guide for plot options Added max size to plot_average_data deques
</commit_message>
<xml_diff>
--- a/User Guides/RTI - PyAutoWaves User Guide.docx
+++ b/User Guides/RTI - PyAutoWaves User Guide.docx
@@ -105,8 +105,6 @@
       </w:r>
     </w:p>
     <w:p>
-      <w:bookmarkStart w:id="0" w:name="_GoBack"/>
-      <w:bookmarkEnd w:id="0"/>
       <w:r>
         <w:br w:type="page"/>
       </w:r>
@@ -6704,305 +6702,305 @@
       <w:pPr>
         <w:pStyle w:val="Heading1"/>
       </w:pPr>
-      <w:bookmarkStart w:id="1" w:name="h.4lqcc94pjptu" w:colFirst="0" w:colLast="0"/>
-      <w:bookmarkStart w:id="2" w:name="_Toc7728657"/>
-      <w:bookmarkEnd w:id="1"/>
+      <w:bookmarkStart w:id="0" w:name="h.4lqcc94pjptu" w:colFirst="0" w:colLast="0"/>
+      <w:bookmarkStart w:id="1" w:name="_Toc7728657"/>
+      <w:bookmarkEnd w:id="0"/>
       <w:r>
         <w:lastRenderedPageBreak/>
         <w:t>Overview</w:t>
       </w:r>
+      <w:bookmarkEnd w:id="1"/>
+    </w:p>
+    <w:p>
+      <w:pPr>
+        <w:widowControl w:val="0"/>
+      </w:pPr>
+      <w:r>
+        <w:rPr>
+          <w:sz w:val="18"/>
+        </w:rPr>
+        <w:t>Rowe Technolog</w:t>
+      </w:r>
+      <w:r>
+        <w:rPr>
+          <w:sz w:val="18"/>
+        </w:rPr>
+        <w:t>ies</w:t>
+      </w:r>
+      <w:r>
+        <w:rPr>
+          <w:sz w:val="18"/>
+        </w:rPr>
+        <w:t xml:space="preserve"> Inc. P</w:t>
+      </w:r>
+      <w:r>
+        <w:rPr>
+          <w:sz w:val="18"/>
+        </w:rPr>
+        <w:t>yAutoWaves</w:t>
+      </w:r>
+      <w:r>
+        <w:rPr>
+          <w:sz w:val="18"/>
+        </w:rPr>
+        <w:t xml:space="preserve"> software is used to configure, communicate and view live and recorded data from acoustic dopplers and imaging instruments.</w:t>
+      </w:r>
+    </w:p>
+    <w:p>
+      <w:pPr>
+        <w:widowControl w:val="0"/>
+      </w:pPr>
+      <w:r>
+        <w:rPr>
+          <w:sz w:val="18"/>
+        </w:rPr>
+        <w:t xml:space="preserve">Supported </w:t>
+      </w:r>
+      <w:r>
+        <w:rPr>
+          <w:b/>
+          <w:sz w:val="18"/>
+        </w:rPr>
+        <w:t xml:space="preserve">communication </w:t>
+      </w:r>
+      <w:r>
+        <w:rPr>
+          <w:sz w:val="18"/>
+        </w:rPr>
+        <w:t>to the doppler and imaging device for Pulse are serial (RS-232, RS-485 and RS-422)</w:t>
+      </w:r>
+      <w:r>
+        <w:rPr>
+          <w:sz w:val="18"/>
+        </w:rPr>
+        <w:t xml:space="preserve">.  </w:t>
+      </w:r>
+      <w:r>
+        <w:rPr>
+          <w:sz w:val="18"/>
+        </w:rPr>
+        <w:t xml:space="preserve">The user will connect the instrument to </w:t>
+      </w:r>
+      <w:r>
+        <w:rPr>
+          <w:sz w:val="18"/>
+        </w:rPr>
+        <w:t>their</w:t>
+      </w:r>
+      <w:r>
+        <w:rPr>
+          <w:sz w:val="18"/>
+        </w:rPr>
+        <w:t xml:space="preserve"> computer and </w:t>
+      </w:r>
+      <w:r>
+        <w:rPr>
+          <w:sz w:val="18"/>
+        </w:rPr>
+        <w:t>PyAutoWaves</w:t>
+      </w:r>
+      <w:r>
+        <w:rPr>
+          <w:sz w:val="18"/>
+        </w:rPr>
+        <w:t xml:space="preserve"> will establish communication with the instrument.  With communication established, the user can then configure and record data from the instrument.</w:t>
+      </w:r>
+    </w:p>
+    <w:p>
+      <w:pPr>
+        <w:widowControl w:val="0"/>
+      </w:pPr>
+      <w:r>
+        <w:rPr>
+          <w:sz w:val="18"/>
+        </w:rPr>
+        <w:t>PyAutoWaves</w:t>
+      </w:r>
+      <w:r>
+        <w:rPr>
+          <w:sz w:val="18"/>
+        </w:rPr>
+        <w:t xml:space="preserve"> will allow the user to </w:t>
+      </w:r>
+      <w:r>
+        <w:rPr>
+          <w:b/>
+        </w:rPr>
+        <w:t>view and record live data</w:t>
+      </w:r>
+      <w:r>
+        <w:rPr>
+          <w:sz w:val="18"/>
+        </w:rPr>
+        <w:t xml:space="preserve"> from the instrument.  This is typically called working with a </w:t>
+      </w:r>
+      <w:r>
+        <w:rPr>
+          <w:i/>
+        </w:rPr>
+        <w:t>Direct-Reading</w:t>
+      </w:r>
+      <w:r>
+        <w:rPr>
+          <w:sz w:val="18"/>
+        </w:rPr>
+        <w:t xml:space="preserve"> instrument.  Reviewing the live data will allow the user to verify communication with the instrument and allow the user to validate the data.  After configuring the instrument, the user can then see in real time the changes made to verify all instrument commands are set properly.  When the user is satisfied with the data from the instrument, the user can then use </w:t>
+      </w:r>
+      <w:r>
+        <w:rPr>
+          <w:sz w:val="18"/>
+        </w:rPr>
+        <w:t>PyAutoWaves</w:t>
+      </w:r>
+      <w:r>
+        <w:rPr>
+          <w:sz w:val="18"/>
+        </w:rPr>
+        <w:t xml:space="preserve"> to record the live data.   The data will be recorded to binary raw file</w:t>
+      </w:r>
+      <w:r>
+        <w:rPr>
+          <w:sz w:val="18"/>
+        </w:rPr>
+        <w:t xml:space="preserve"> (RTB), AutoWaves MATLAB file and CSV average file</w:t>
+      </w:r>
+      <w:r>
+        <w:rPr>
+          <w:sz w:val="18"/>
+        </w:rPr>
+        <w:t xml:space="preserve">.  </w:t>
+      </w:r>
+      <w:r>
+        <w:rPr>
+          <w:sz w:val="18"/>
+        </w:rPr>
+        <w:t>These</w:t>
+      </w:r>
+      <w:r>
+        <w:rPr>
+          <w:sz w:val="18"/>
+        </w:rPr>
+        <w:t xml:space="preserve"> file types are different and have their own benefits for each user.  Refer to the file format sections to get more information on the file formats.</w:t>
+      </w:r>
+    </w:p>
+    <w:p>
+      <w:pPr>
+        <w:widowControl w:val="0"/>
+        <w:rPr>
+          <w:sz w:val="18"/>
+        </w:rPr>
+      </w:pPr>
+      <w:r>
+        <w:rPr>
+          <w:sz w:val="18"/>
+        </w:rPr>
+        <w:t>PyAutoWaves</w:t>
+      </w:r>
+      <w:r>
+        <w:rPr>
+          <w:sz w:val="18"/>
+        </w:rPr>
+        <w:t xml:space="preserve"> will allow the user to </w:t>
+      </w:r>
+      <w:r>
+        <w:rPr>
+          <w:b/>
+        </w:rPr>
+        <w:t>configure</w:t>
+      </w:r>
+      <w:r>
+        <w:t xml:space="preserve"> </w:t>
+      </w:r>
+      <w:r>
+        <w:rPr>
+          <w:sz w:val="18"/>
+        </w:rPr>
+        <w:t>an instrument.  Before recording data, the user may need to modify the commands to the instrument to account for the specific environment they are in.  Pulse assist the user in choosing the proper options for each command in the instrument.  Pulse will help the user understand the consequences for each command change which can include loss in range, increased power consumption and increased data output s</w:t>
+      </w:r>
+      <w:r>
+        <w:rPr>
+          <w:sz w:val="18"/>
+        </w:rPr>
+        <w:t xml:space="preserve">ize. </w:t>
+      </w:r>
+    </w:p>
+    <w:p>
+      <w:pPr>
+        <w:widowControl w:val="0"/>
+        <w:rPr>
+          <w:sz w:val="18"/>
+        </w:rPr>
+      </w:pPr>
+      <w:r>
+        <w:rPr>
+          <w:sz w:val="18"/>
+        </w:rPr>
+        <w:t xml:space="preserve">Pulse will allow the user to </w:t>
+      </w:r>
+      <w:r>
+        <w:rPr>
+          <w:b/>
+        </w:rPr>
+        <w:t>recover data</w:t>
+      </w:r>
+      <w:r>
+        <w:rPr>
+          <w:sz w:val="18"/>
+        </w:rPr>
+        <w:t xml:space="preserve"> from the instrument after a deployment.  Instruments that recorded data internally are typically called </w:t>
+      </w:r>
+      <w:r>
+        <w:rPr>
+          <w:i/>
+        </w:rPr>
+        <w:t>Self-Contained</w:t>
+      </w:r>
+      <w:r>
+        <w:rPr>
+          <w:sz w:val="18"/>
+        </w:rPr>
+        <w:t xml:space="preserve"> instruments.  When a Self-Contained instrument is recovered, the data is stored within the instrument on a SD memory card.  </w:t>
+      </w:r>
+      <w:r>
+        <w:rPr>
+          <w:sz w:val="18"/>
+        </w:rPr>
+        <w:t>PyAutoWaves</w:t>
+      </w:r>
+      <w:r>
+        <w:rPr>
+          <w:sz w:val="18"/>
+        </w:rPr>
+        <w:t xml:space="preserve"> will </w:t>
+      </w:r>
+      <w:r>
+        <w:rPr>
+          <w:sz w:val="18"/>
+        </w:rPr>
+        <w:t>playback the data and convert it to the correct formats.</w:t>
+      </w:r>
+      <w:r>
+        <w:rPr>
+          <w:sz w:val="18"/>
+        </w:rPr>
+        <w:t xml:space="preserve">  </w:t>
+      </w:r>
+      <w:r>
+        <w:br w:type="page"/>
+      </w:r>
+    </w:p>
+    <w:p>
+      <w:pPr>
+        <w:pStyle w:val="Heading1"/>
+      </w:pPr>
+      <w:bookmarkStart w:id="2" w:name="h.bzp474mwboy4" w:colFirst="0" w:colLast="0"/>
+      <w:bookmarkStart w:id="3" w:name="_Toc7728658"/>
       <w:bookmarkEnd w:id="2"/>
-    </w:p>
-    <w:p>
-      <w:pPr>
-        <w:widowControl w:val="0"/>
-      </w:pPr>
-      <w:r>
-        <w:rPr>
-          <w:sz w:val="18"/>
-        </w:rPr>
-        <w:t>Rowe Technolog</w:t>
-      </w:r>
-      <w:r>
-        <w:rPr>
-          <w:sz w:val="18"/>
-        </w:rPr>
-        <w:t>ies</w:t>
-      </w:r>
-      <w:r>
-        <w:rPr>
-          <w:sz w:val="18"/>
-        </w:rPr>
-        <w:t xml:space="preserve"> Inc. P</w:t>
-      </w:r>
-      <w:r>
-        <w:rPr>
-          <w:sz w:val="18"/>
-        </w:rPr>
-        <w:t>yAutoWaves</w:t>
-      </w:r>
-      <w:r>
-        <w:rPr>
-          <w:sz w:val="18"/>
-        </w:rPr>
-        <w:t xml:space="preserve"> software is used to configure, communicate and view live and recorded data from acoustic dopplers and imaging instruments.</w:t>
-      </w:r>
-    </w:p>
-    <w:p>
-      <w:pPr>
-        <w:widowControl w:val="0"/>
-      </w:pPr>
-      <w:r>
-        <w:rPr>
-          <w:sz w:val="18"/>
-        </w:rPr>
-        <w:t xml:space="preserve">Supported </w:t>
-      </w:r>
-      <w:r>
-        <w:rPr>
-          <w:b/>
-          <w:sz w:val="18"/>
-        </w:rPr>
-        <w:t xml:space="preserve">communication </w:t>
-      </w:r>
-      <w:r>
-        <w:rPr>
-          <w:sz w:val="18"/>
-        </w:rPr>
-        <w:t>to the doppler and imaging device for Pulse are serial (RS-232, RS-485 and RS-422)</w:t>
-      </w:r>
-      <w:r>
-        <w:rPr>
-          <w:sz w:val="18"/>
-        </w:rPr>
-        <w:t xml:space="preserve">.  </w:t>
-      </w:r>
-      <w:r>
-        <w:rPr>
-          <w:sz w:val="18"/>
-        </w:rPr>
-        <w:t xml:space="preserve">The user will connect the instrument to </w:t>
-      </w:r>
-      <w:r>
-        <w:rPr>
-          <w:sz w:val="18"/>
-        </w:rPr>
-        <w:t>their</w:t>
-      </w:r>
-      <w:r>
-        <w:rPr>
-          <w:sz w:val="18"/>
-        </w:rPr>
-        <w:t xml:space="preserve"> computer and </w:t>
-      </w:r>
-      <w:r>
-        <w:rPr>
-          <w:sz w:val="18"/>
-        </w:rPr>
-        <w:t>PyAutoWaves</w:t>
-      </w:r>
-      <w:r>
-        <w:rPr>
-          <w:sz w:val="18"/>
-        </w:rPr>
-        <w:t xml:space="preserve"> will establish communication with the instrument.  With communication established, the user can then configure and record data from the instrument.</w:t>
-      </w:r>
-    </w:p>
-    <w:p>
-      <w:pPr>
-        <w:widowControl w:val="0"/>
-      </w:pPr>
-      <w:r>
-        <w:rPr>
-          <w:sz w:val="18"/>
-        </w:rPr>
-        <w:t>PyAutoWaves</w:t>
-      </w:r>
-      <w:r>
-        <w:rPr>
-          <w:sz w:val="18"/>
-        </w:rPr>
-        <w:t xml:space="preserve"> will allow the user to </w:t>
-      </w:r>
-      <w:r>
-        <w:rPr>
-          <w:b/>
-        </w:rPr>
-        <w:t>view and record live data</w:t>
-      </w:r>
-      <w:r>
-        <w:rPr>
-          <w:sz w:val="18"/>
-        </w:rPr>
-        <w:t xml:space="preserve"> from the instrument.  This is typically called working with a </w:t>
-      </w:r>
-      <w:r>
-        <w:rPr>
-          <w:i/>
-        </w:rPr>
-        <w:t>Direct-Reading</w:t>
-      </w:r>
-      <w:r>
-        <w:rPr>
-          <w:sz w:val="18"/>
-        </w:rPr>
-        <w:t xml:space="preserve"> instrument.  Reviewing the live data will allow the user to verify communication with the instrument and allow the user to validate the data.  After configuring the instrument, the user can then see in real time the changes made to verify all instrument commands are set properly.  When the user is satisfied with the data from the instrument, the user can then use </w:t>
-      </w:r>
-      <w:r>
-        <w:rPr>
-          <w:sz w:val="18"/>
-        </w:rPr>
-        <w:t>PyAutoWaves</w:t>
-      </w:r>
-      <w:r>
-        <w:rPr>
-          <w:sz w:val="18"/>
-        </w:rPr>
-        <w:t xml:space="preserve"> to record the live data.   The data will be recorded to binary raw file</w:t>
-      </w:r>
-      <w:r>
-        <w:rPr>
-          <w:sz w:val="18"/>
-        </w:rPr>
-        <w:t xml:space="preserve"> (RTB), AutoWaves MATLAB file and CSV average file</w:t>
-      </w:r>
-      <w:r>
-        <w:rPr>
-          <w:sz w:val="18"/>
-        </w:rPr>
-        <w:t xml:space="preserve">.  </w:t>
-      </w:r>
-      <w:r>
-        <w:rPr>
-          <w:sz w:val="18"/>
-        </w:rPr>
-        <w:t>These</w:t>
-      </w:r>
-      <w:r>
-        <w:rPr>
-          <w:sz w:val="18"/>
-        </w:rPr>
-        <w:t xml:space="preserve"> file types are different and have their own benefits for each user.  Refer to the file format sections to get more information on the file formats.</w:t>
-      </w:r>
-    </w:p>
-    <w:p>
-      <w:pPr>
-        <w:widowControl w:val="0"/>
-        <w:rPr>
-          <w:sz w:val="18"/>
-        </w:rPr>
-      </w:pPr>
-      <w:r>
-        <w:rPr>
-          <w:sz w:val="18"/>
-        </w:rPr>
-        <w:t>PyAutoWaves</w:t>
-      </w:r>
-      <w:r>
-        <w:rPr>
-          <w:sz w:val="18"/>
-        </w:rPr>
-        <w:t xml:space="preserve"> will allow the user to </w:t>
-      </w:r>
-      <w:r>
-        <w:rPr>
-          <w:b/>
-        </w:rPr>
-        <w:t>configure</w:t>
-      </w:r>
-      <w:r>
-        <w:t xml:space="preserve"> </w:t>
-      </w:r>
-      <w:r>
-        <w:rPr>
-          <w:sz w:val="18"/>
-        </w:rPr>
-        <w:t>an instrument.  Before recording data, the user may need to modify the commands to the instrument to account for the specific environment they are in.  Pulse assist the user in choosing the proper options for each command in the instrument.  Pulse will help the user understand the consequences for each command change which can include loss in range, increased power consumption and increased data output s</w:t>
-      </w:r>
-      <w:r>
-        <w:rPr>
-          <w:sz w:val="18"/>
-        </w:rPr>
-        <w:t xml:space="preserve">ize. </w:t>
-      </w:r>
-    </w:p>
-    <w:p>
-      <w:pPr>
-        <w:widowControl w:val="0"/>
-        <w:rPr>
-          <w:sz w:val="18"/>
-        </w:rPr>
-      </w:pPr>
-      <w:r>
-        <w:rPr>
-          <w:sz w:val="18"/>
-        </w:rPr>
-        <w:t xml:space="preserve">Pulse will allow the user to </w:t>
-      </w:r>
-      <w:r>
-        <w:rPr>
-          <w:b/>
-        </w:rPr>
-        <w:t>recover data</w:t>
-      </w:r>
-      <w:r>
-        <w:rPr>
-          <w:sz w:val="18"/>
-        </w:rPr>
-        <w:t xml:space="preserve"> from the instrument after a deployment.  Instruments that recorded data internally are typically called </w:t>
-      </w:r>
-      <w:r>
-        <w:rPr>
-          <w:i/>
-        </w:rPr>
-        <w:t>Self-Contained</w:t>
-      </w:r>
-      <w:r>
-        <w:rPr>
-          <w:sz w:val="18"/>
-        </w:rPr>
-        <w:t xml:space="preserve"> instruments.  When a Self-Contained instrument is recovered, the data is stored within the instrument on a SD memory card.  </w:t>
-      </w:r>
-      <w:r>
-        <w:rPr>
-          <w:sz w:val="18"/>
-        </w:rPr>
-        <w:t>PyAutoWaves</w:t>
-      </w:r>
-      <w:r>
-        <w:rPr>
-          <w:sz w:val="18"/>
-        </w:rPr>
-        <w:t xml:space="preserve"> will </w:t>
-      </w:r>
-      <w:r>
-        <w:rPr>
-          <w:sz w:val="18"/>
-        </w:rPr>
-        <w:t>playback the data and convert it to the correct formats.</w:t>
-      </w:r>
-      <w:r>
-        <w:rPr>
-          <w:sz w:val="18"/>
-        </w:rPr>
-        <w:t xml:space="preserve">  </w:t>
-      </w:r>
-      <w:r>
-        <w:br w:type="page"/>
-      </w:r>
-    </w:p>
-    <w:p>
-      <w:pPr>
-        <w:pStyle w:val="Heading1"/>
-      </w:pPr>
-      <w:bookmarkStart w:id="3" w:name="h.bzp474mwboy4" w:colFirst="0" w:colLast="0"/>
-      <w:bookmarkStart w:id="4" w:name="_Toc7728658"/>
-      <w:bookmarkEnd w:id="3"/>
       <w:r>
         <w:lastRenderedPageBreak/>
         <w:t>Quick Start</w:t>
       </w:r>
-      <w:bookmarkEnd w:id="4"/>
+      <w:bookmarkEnd w:id="3"/>
     </w:p>
     <w:p>
       <w:pPr>
@@ -7012,10 +7010,10 @@
           <w:numId w:val="18"/>
         </w:numPr>
       </w:pPr>
-      <w:bookmarkStart w:id="5" w:name="h.9vsi277ccdz2" w:colFirst="0" w:colLast="0"/>
-      <w:bookmarkStart w:id="6" w:name="h.fkm0jbl4nswj" w:colFirst="0" w:colLast="0"/>
+      <w:bookmarkStart w:id="4" w:name="h.9vsi277ccdz2" w:colFirst="0" w:colLast="0"/>
+      <w:bookmarkStart w:id="5" w:name="h.fkm0jbl4nswj" w:colFirst="0" w:colLast="0"/>
+      <w:bookmarkEnd w:id="4"/>
       <w:bookmarkEnd w:id="5"/>
-      <w:bookmarkEnd w:id="6"/>
       <w:r>
         <w:t>Open the application</w:t>
       </w:r>
@@ -7045,6 +7043,9 @@
         <w:ind w:left="1080"/>
       </w:pPr>
       <w:r>
+        <w:rPr>
+          <w:noProof/>
+        </w:rPr>
         <w:drawing>
           <wp:inline distT="0" distB="0" distL="0" distR="0" wp14:anchorId="3298512F" wp14:editId="186F46C0">
             <wp:extent cx="2276793" cy="466790"/>
@@ -7099,6 +7100,9 @@
         <w:ind w:left="1080"/>
       </w:pPr>
       <w:r>
+        <w:rPr>
+          <w:noProof/>
+        </w:rPr>
         <w:drawing>
           <wp:inline distT="0" distB="0" distL="0" distR="0" wp14:anchorId="7FFA02F2" wp14:editId="354FFDE4">
             <wp:extent cx="4658375" cy="323895"/>
@@ -7153,6 +7157,9 @@
         <w:ind w:left="1080"/>
       </w:pPr>
       <w:r>
+        <w:rPr>
+          <w:noProof/>
+        </w:rPr>
         <w:drawing>
           <wp:inline distT="0" distB="0" distL="0" distR="0" wp14:anchorId="58CBF6F5" wp14:editId="23CDFAC2">
             <wp:extent cx="238158" cy="285790"/>
@@ -7207,6 +7214,9 @@
         <w:ind w:left="1080"/>
       </w:pPr>
       <w:r>
+        <w:rPr>
+          <w:noProof/>
+        </w:rPr>
         <w:drawing>
           <wp:inline distT="0" distB="0" distL="0" distR="0" wp14:anchorId="3019B194" wp14:editId="64BE5115">
             <wp:extent cx="1467055" cy="590632"/>
@@ -7261,6 +7271,9 @@
         <w:ind w:left="1080"/>
       </w:pPr>
       <w:r>
+        <w:rPr>
+          <w:noProof/>
+        </w:rPr>
         <w:drawing>
           <wp:inline distT="0" distB="0" distL="0" distR="0" wp14:anchorId="7439760E" wp14:editId="5B72F8B6">
             <wp:extent cx="1533739" cy="266737"/>
@@ -7321,6 +7334,9 @@
         <w:ind w:left="1080"/>
       </w:pPr>
       <w:r>
+        <w:rPr>
+          <w:noProof/>
+        </w:rPr>
         <w:drawing>
           <wp:inline distT="0" distB="0" distL="0" distR="0" wp14:anchorId="64BC413F" wp14:editId="251FF3A4">
             <wp:extent cx="5943600" cy="462915"/>
@@ -7375,6 +7391,9 @@
         <w:ind w:left="1080"/>
       </w:pPr>
       <w:r>
+        <w:rPr>
+          <w:noProof/>
+        </w:rPr>
         <w:lastRenderedPageBreak/>
         <w:drawing>
           <wp:inline distT="0" distB="0" distL="0" distR="0" wp14:anchorId="55D2A7AE" wp14:editId="0D779488">
@@ -7434,12 +7453,12 @@
       <w:pPr>
         <w:pStyle w:val="Heading1"/>
       </w:pPr>
-      <w:bookmarkStart w:id="7" w:name="_Toc7728659"/>
+      <w:bookmarkStart w:id="6" w:name="_Toc7728659"/>
       <w:r>
         <w:lastRenderedPageBreak/>
         <w:t>Wave Setup</w:t>
       </w:r>
-      <w:bookmarkEnd w:id="7"/>
+      <w:bookmarkEnd w:id="6"/>
     </w:p>
     <w:p>
       <w:r>
@@ -7500,14 +7519,17 @@
       <w:pPr>
         <w:pStyle w:val="Heading3"/>
       </w:pPr>
-      <w:bookmarkStart w:id="8" w:name="_Toc7728660"/>
+      <w:bookmarkStart w:id="7" w:name="_Toc7728660"/>
       <w:r>
         <w:t>Number of Ensembles in Burst</w:t>
       </w:r>
-      <w:bookmarkEnd w:id="8"/>
-    </w:p>
-    <w:p>
-      <w:r>
+      <w:bookmarkEnd w:id="7"/>
+    </w:p>
+    <w:p>
+      <w:r>
+        <w:rPr>
+          <w:noProof/>
+        </w:rPr>
         <w:drawing>
           <wp:inline distT="0" distB="0" distL="0" distR="0" wp14:anchorId="5C01A253" wp14:editId="45BD21F8">
             <wp:extent cx="4686954" cy="276264"/>
@@ -7984,14 +8006,17 @@
       <w:pPr>
         <w:pStyle w:val="Heading3"/>
       </w:pPr>
-      <w:bookmarkStart w:id="9" w:name="_Toc7728661"/>
+      <w:bookmarkStart w:id="8" w:name="_Toc7728661"/>
       <w:r>
         <w:t>Number of Ensembles in Average</w:t>
       </w:r>
-      <w:bookmarkEnd w:id="9"/>
-    </w:p>
-    <w:p>
-      <w:r>
+      <w:bookmarkEnd w:id="8"/>
+    </w:p>
+    <w:p>
+      <w:r>
+        <w:rPr>
+          <w:noProof/>
+        </w:rPr>
         <w:lastRenderedPageBreak/>
         <w:drawing>
           <wp:inline distT="0" distB="0" distL="0" distR="0" wp14:anchorId="304AEA16" wp14:editId="45032C1A">
@@ -8063,7 +8088,7 @@
       <w:pPr>
         <w:pStyle w:val="Heading3"/>
       </w:pPr>
-      <w:bookmarkStart w:id="10" w:name="_Toc7728662"/>
+      <w:bookmarkStart w:id="9" w:name="_Toc7728662"/>
       <w:r>
         <w:t>New Avg File (H</w:t>
       </w:r>
@@ -8073,10 +8098,13 @@
       <w:r>
         <w:t>rs)</w:t>
       </w:r>
-      <w:bookmarkEnd w:id="10"/>
-    </w:p>
-    <w:p>
-      <w:r>
+      <w:bookmarkEnd w:id="9"/>
+    </w:p>
+    <w:p>
+      <w:r>
+        <w:rPr>
+          <w:noProof/>
+        </w:rPr>
         <w:drawing>
           <wp:inline distT="0" distB="0" distL="0" distR="0" wp14:anchorId="25BFC0AE" wp14:editId="484FA7E1">
             <wp:extent cx="4620270" cy="266737"/>
@@ -8125,14 +8153,17 @@
       <w:pPr>
         <w:pStyle w:val="Heading3"/>
       </w:pPr>
-      <w:bookmarkStart w:id="11" w:name="_Toc7728663"/>
+      <w:bookmarkStart w:id="10" w:name="_Toc7728663"/>
       <w:r>
         <w:t>Output Directory</w:t>
       </w:r>
-      <w:bookmarkEnd w:id="11"/>
-    </w:p>
-    <w:p>
-      <w:r>
+      <w:bookmarkEnd w:id="10"/>
+    </w:p>
+    <w:p>
+      <w:r>
+        <w:rPr>
+          <w:noProof/>
+        </w:rPr>
         <w:drawing>
           <wp:inline distT="0" distB="0" distL="0" distR="0" wp14:anchorId="32E84652" wp14:editId="13DE7AA1">
             <wp:extent cx="4648849" cy="295316"/>
@@ -8194,33 +8225,36 @@
       <w:pPr>
         <w:pStyle w:val="Heading2"/>
       </w:pPr>
-      <w:bookmarkStart w:id="12" w:name="_Toc7728664"/>
+      <w:bookmarkStart w:id="11" w:name="_Toc7728664"/>
       <w:r>
         <w:t>Wave Setup</w:t>
       </w:r>
+      <w:bookmarkEnd w:id="11"/>
+    </w:p>
+    <w:p>
+      <w:r>
+        <w:t>These options are specific to the generation of a Burst.  These values are used to process the data and give the data context.</w:t>
+      </w:r>
+    </w:p>
+    <w:p/>
+    <w:p>
+      <w:pPr>
+        <w:pStyle w:val="Heading3"/>
+      </w:pPr>
+      <w:bookmarkStart w:id="12" w:name="_Toc7728665"/>
+      <w:r>
+        <w:t>Selected B</w:t>
+      </w:r>
+      <w:r>
+        <w:t>ins</w:t>
+      </w:r>
       <w:bookmarkEnd w:id="12"/>
     </w:p>
     <w:p>
       <w:r>
-        <w:t>These options are specific to the generation of a Burst.  These values are used to process the data and give the data context.</w:t>
-      </w:r>
-    </w:p>
-    <w:p/>
-    <w:p>
-      <w:pPr>
-        <w:pStyle w:val="Heading3"/>
-      </w:pPr>
-      <w:bookmarkStart w:id="13" w:name="_Toc7728665"/>
-      <w:r>
-        <w:t>Selected B</w:t>
-      </w:r>
-      <w:r>
-        <w:t>ins</w:t>
-      </w:r>
-      <w:bookmarkEnd w:id="13"/>
-    </w:p>
-    <w:p>
-      <w:r>
+        <w:rPr>
+          <w:noProof/>
+        </w:rPr>
         <w:lastRenderedPageBreak/>
         <w:drawing>
           <wp:inline distT="0" distB="0" distL="0" distR="0" wp14:anchorId="07FF8BED" wp14:editId="34F578B6">
@@ -8305,6 +8339,9 @@
     </w:p>
     <w:p>
       <w:r>
+        <w:rPr>
+          <w:noProof/>
+        </w:rPr>
         <w:drawing>
           <wp:inline distT="0" distB="0" distL="0" distR="0" wp14:anchorId="591326DD" wp14:editId="4EC6C4DA">
             <wp:extent cx="4477375" cy="266737"/>
@@ -8396,6 +8433,9 @@
     </w:p>
     <w:p>
       <w:r>
+        <w:rPr>
+          <w:noProof/>
+        </w:rPr>
         <w:drawing>
           <wp:inline distT="0" distB="0" distL="0" distR="0" wp14:anchorId="3A7AAD7F" wp14:editId="0F5EB3DC">
             <wp:extent cx="4401164" cy="209579"/>
@@ -8478,6 +8518,9 @@
     </w:p>
     <w:p>
       <w:r>
+        <w:rPr>
+          <w:noProof/>
+        </w:rPr>
         <w:drawing>
           <wp:inline distT="0" distB="0" distL="0" distR="0" wp14:anchorId="3F26C6C7" wp14:editId="4DA4A18D">
             <wp:extent cx="4382112" cy="266737"/>
@@ -8560,15 +8603,18 @@
       <w:pPr>
         <w:pStyle w:val="Heading3"/>
       </w:pPr>
-      <w:bookmarkStart w:id="14" w:name="_Toc7728666"/>
+      <w:bookmarkStart w:id="13" w:name="_Toc7728666"/>
       <w:r>
         <w:lastRenderedPageBreak/>
         <w:t>Correlation Threshold</w:t>
       </w:r>
-      <w:bookmarkEnd w:id="14"/>
-    </w:p>
-    <w:p>
-      <w:r>
+      <w:bookmarkEnd w:id="13"/>
+    </w:p>
+    <w:p>
+      <w:r>
+        <w:rPr>
+          <w:noProof/>
+        </w:rPr>
         <w:drawing>
           <wp:inline distT="0" distB="0" distL="0" distR="0" wp14:anchorId="3FD66F38" wp14:editId="20759EBF">
             <wp:extent cx="4448796" cy="266737"/>
@@ -8626,14 +8672,17 @@
       <w:pPr>
         <w:pStyle w:val="Heading3"/>
       </w:pPr>
-      <w:bookmarkStart w:id="15" w:name="_Toc7728667"/>
+      <w:bookmarkStart w:id="14" w:name="_Toc7728667"/>
       <w:r>
         <w:t>Height Source</w:t>
       </w:r>
-      <w:bookmarkEnd w:id="15"/>
-    </w:p>
-    <w:p>
-      <w:r>
+      <w:bookmarkEnd w:id="14"/>
+    </w:p>
+    <w:p>
+      <w:r>
+        <w:rPr>
+          <w:noProof/>
+        </w:rPr>
         <w:drawing>
           <wp:inline distT="0" distB="0" distL="0" distR="0" wp14:anchorId="5B57D256" wp14:editId="532D1BFC">
             <wp:extent cx="4439270" cy="247685"/>
@@ -8683,6 +8732,9 @@
     </w:p>
     <w:p>
       <w:r>
+        <w:rPr>
+          <w:noProof/>
+        </w:rPr>
         <w:drawing>
           <wp:inline distT="0" distB="0" distL="0" distR="0" wp14:anchorId="04977E39" wp14:editId="42D204DB">
             <wp:extent cx="3048425" cy="1209844"/>
@@ -8740,14 +8792,17 @@
       <w:pPr>
         <w:pStyle w:val="Heading3"/>
       </w:pPr>
-      <w:bookmarkStart w:id="16" w:name="_Toc7728668"/>
+      <w:bookmarkStart w:id="15" w:name="_Toc7728668"/>
       <w:r>
         <w:t>Pressure Sensor Height</w:t>
       </w:r>
-      <w:bookmarkEnd w:id="16"/>
-    </w:p>
-    <w:p>
-      <w:r>
+      <w:bookmarkEnd w:id="15"/>
+    </w:p>
+    <w:p>
+      <w:r>
+        <w:rPr>
+          <w:noProof/>
+        </w:rPr>
         <w:drawing>
           <wp:inline distT="0" distB="0" distL="0" distR="0" wp14:anchorId="0E112F96" wp14:editId="445B41CB">
             <wp:extent cx="4410691" cy="257211"/>
@@ -8817,14 +8872,17 @@
       <w:pPr>
         <w:pStyle w:val="Heading3"/>
       </w:pPr>
-      <w:bookmarkStart w:id="17" w:name="_Toc7728669"/>
+      <w:bookmarkStart w:id="16" w:name="_Toc7728669"/>
       <w:r>
         <w:t>Pressure Sensor Offset</w:t>
       </w:r>
-      <w:bookmarkEnd w:id="17"/>
-    </w:p>
-    <w:p>
-      <w:r>
+      <w:bookmarkEnd w:id="16"/>
+    </w:p>
+    <w:p>
+      <w:r>
+        <w:rPr>
+          <w:noProof/>
+        </w:rPr>
         <w:drawing>
           <wp:inline distT="0" distB="0" distL="0" distR="0" wp14:anchorId="7BF7DA57" wp14:editId="6E803463">
             <wp:extent cx="4391638" cy="276264"/>
@@ -8883,14 +8941,17 @@
       <w:pPr>
         <w:pStyle w:val="Heading3"/>
       </w:pPr>
-      <w:bookmarkStart w:id="18" w:name="_Toc7728670"/>
+      <w:bookmarkStart w:id="17" w:name="_Toc7728670"/>
       <w:r>
         <w:t>Latitude</w:t>
       </w:r>
-      <w:bookmarkEnd w:id="18"/>
-    </w:p>
-    <w:p>
-      <w:r>
+      <w:bookmarkEnd w:id="17"/>
+    </w:p>
+    <w:p>
+      <w:r>
+        <w:rPr>
+          <w:noProof/>
+        </w:rPr>
         <w:drawing>
           <wp:inline distT="0" distB="0" distL="0" distR="0" wp14:anchorId="4766B2AD" wp14:editId="49E1624D">
             <wp:extent cx="4410691" cy="228632"/>
@@ -8938,14 +8999,17 @@
       <w:pPr>
         <w:pStyle w:val="Heading3"/>
       </w:pPr>
-      <w:bookmarkStart w:id="19" w:name="_Toc7728671"/>
+      <w:bookmarkStart w:id="18" w:name="_Toc7728671"/>
       <w:r>
         <w:t>Longitude</w:t>
       </w:r>
-      <w:bookmarkEnd w:id="19"/>
-    </w:p>
-    <w:p>
-      <w:r>
+      <w:bookmarkEnd w:id="18"/>
+    </w:p>
+    <w:p>
+      <w:r>
+        <w:rPr>
+          <w:noProof/>
+        </w:rPr>
         <w:drawing>
           <wp:inline distT="0" distB="0" distL="0" distR="0" wp14:anchorId="6684FA70" wp14:editId="16888C0F">
             <wp:extent cx="4382112" cy="238158"/>
@@ -8993,14 +9057,17 @@
       <w:pPr>
         <w:pStyle w:val="Heading3"/>
       </w:pPr>
-      <w:bookmarkStart w:id="20" w:name="_Toc7728672"/>
+      <w:bookmarkStart w:id="19" w:name="_Toc7728672"/>
       <w:r>
         <w:t>Vertical Beam Data</w:t>
       </w:r>
-      <w:bookmarkEnd w:id="20"/>
-    </w:p>
-    <w:p>
-      <w:r>
+      <w:bookmarkEnd w:id="19"/>
+    </w:p>
+    <w:p>
+      <w:r>
+        <w:rPr>
+          <w:noProof/>
+        </w:rPr>
         <w:drawing>
           <wp:inline distT="0" distB="0" distL="0" distR="0" wp14:anchorId="0F71C81C" wp14:editId="1B16978A">
             <wp:extent cx="4410691" cy="228632"/>
@@ -9096,7 +9163,7 @@
       <w:pPr>
         <w:pStyle w:val="Heading1"/>
       </w:pPr>
-      <w:bookmarkStart w:id="21" w:name="_Toc7728673"/>
+      <w:bookmarkStart w:id="20" w:name="_Toc7728673"/>
       <w:r>
         <w:lastRenderedPageBreak/>
         <w:t>M</w:t>
@@ -9107,7 +9174,7 @@
       <w:r>
         <w:t>nitor View</w:t>
       </w:r>
-      <w:bookmarkEnd w:id="21"/>
+      <w:bookmarkEnd w:id="20"/>
     </w:p>
     <w:p>
       <w:r>
@@ -9186,17 +9253,20 @@
       <w:pPr>
         <w:pStyle w:val="Heading2"/>
       </w:pPr>
-      <w:bookmarkStart w:id="22" w:name="_Toc7728674"/>
+      <w:bookmarkStart w:id="21" w:name="_Toc7728674"/>
       <w:r>
         <w:t>Burst Ensemble Count</w:t>
       </w:r>
-      <w:bookmarkEnd w:id="22"/>
+      <w:bookmarkEnd w:id="21"/>
       <w:r>
         <w:t xml:space="preserve">   </w:t>
       </w:r>
     </w:p>
     <w:p>
       <w:r>
+        <w:rPr>
+          <w:noProof/>
+        </w:rPr>
         <w:drawing>
           <wp:inline distT="0" distB="0" distL="0" distR="0" wp14:anchorId="37730A9C" wp14:editId="536AC9EE">
             <wp:extent cx="5943600" cy="196215"/>
@@ -9265,14 +9335,17 @@
       <w:pPr>
         <w:pStyle w:val="Heading2"/>
       </w:pPr>
-      <w:bookmarkStart w:id="23" w:name="_Toc7728675"/>
+      <w:bookmarkStart w:id="22" w:name="_Toc7728675"/>
       <w:r>
         <w:t>Average Ensemble Count</w:t>
       </w:r>
-      <w:bookmarkEnd w:id="23"/>
-    </w:p>
-    <w:p>
-      <w:r>
+      <w:bookmarkEnd w:id="22"/>
+    </w:p>
+    <w:p>
+      <w:r>
+        <w:rPr>
+          <w:noProof/>
+        </w:rPr>
         <w:drawing>
           <wp:inline distT="0" distB="0" distL="0" distR="0" wp14:anchorId="42D17F56" wp14:editId="7A0ED1D7">
             <wp:extent cx="5943600" cy="201295"/>
@@ -9331,14 +9404,17 @@
       <w:pPr>
         <w:pStyle w:val="Heading2"/>
       </w:pPr>
-      <w:bookmarkStart w:id="24" w:name="_Toc7728676"/>
+      <w:bookmarkStart w:id="23" w:name="_Toc7728676"/>
       <w:r>
         <w:t>Wave Files</w:t>
       </w:r>
-      <w:bookmarkEnd w:id="24"/>
-    </w:p>
-    <w:p>
-      <w:r>
+      <w:bookmarkEnd w:id="23"/>
+    </w:p>
+    <w:p>
+      <w:r>
+        <w:rPr>
+          <w:noProof/>
+        </w:rPr>
         <w:drawing>
           <wp:inline distT="0" distB="0" distL="0" distR="0" wp14:anchorId="25952FE0" wp14:editId="675A6722">
             <wp:extent cx="5943600" cy="1864360"/>
@@ -9399,15 +9475,18 @@
       <w:pPr>
         <w:pStyle w:val="Heading3"/>
       </w:pPr>
-      <w:bookmarkStart w:id="25" w:name="_Toc7728677"/>
+      <w:bookmarkStart w:id="24" w:name="_Toc7728677"/>
       <w:r>
         <w:lastRenderedPageBreak/>
         <w:t>Waves Burst FIle Viewer</w:t>
       </w:r>
-      <w:bookmarkEnd w:id="25"/>
-    </w:p>
-    <w:p>
-      <w:r>
+      <w:bookmarkEnd w:id="24"/>
+    </w:p>
+    <w:p>
+      <w:r>
+        <w:rPr>
+          <w:noProof/>
+        </w:rPr>
         <w:drawing>
           <wp:inline distT="0" distB="0" distL="0" distR="0" wp14:anchorId="12337D7D" wp14:editId="5C61DABB">
             <wp:extent cx="2981325" cy="2775881"/>
@@ -9459,12 +9538,12 @@
       <w:pPr>
         <w:pStyle w:val="Heading1"/>
       </w:pPr>
-      <w:bookmarkStart w:id="26" w:name="_Toc7728678"/>
+      <w:bookmarkStart w:id="25" w:name="_Toc7728678"/>
       <w:r>
         <w:lastRenderedPageBreak/>
         <w:t>Terminal</w:t>
       </w:r>
-      <w:bookmarkEnd w:id="26"/>
+      <w:bookmarkEnd w:id="25"/>
     </w:p>
     <w:p>
       <w:r>
@@ -9524,11 +9603,11 @@
       <w:pPr>
         <w:pStyle w:val="Heading3"/>
       </w:pPr>
-      <w:bookmarkStart w:id="27" w:name="_Toc7728679"/>
+      <w:bookmarkStart w:id="26" w:name="_Toc7728679"/>
       <w:r>
         <w:t>Serial Comm Port</w:t>
       </w:r>
-      <w:bookmarkEnd w:id="27"/>
+      <w:bookmarkEnd w:id="26"/>
     </w:p>
     <w:p>
       <w:r>
@@ -9537,6 +9616,9 @@
     </w:p>
     <w:p>
       <w:r>
+        <w:rPr>
+          <w:noProof/>
+        </w:rPr>
         <w:drawing>
           <wp:inline distT="0" distB="0" distL="0" distR="0" wp14:anchorId="262CB2BE" wp14:editId="1BD1DC32">
             <wp:extent cx="733527" cy="276264"/>
@@ -9578,11 +9660,11 @@
       <w:pPr>
         <w:pStyle w:val="Heading3"/>
       </w:pPr>
-      <w:bookmarkStart w:id="28" w:name="_Toc7728680"/>
+      <w:bookmarkStart w:id="27" w:name="_Toc7728680"/>
       <w:r>
         <w:t>Scan Button</w:t>
       </w:r>
-      <w:bookmarkEnd w:id="28"/>
+      <w:bookmarkEnd w:id="27"/>
     </w:p>
     <w:p>
       <w:r>
@@ -9591,6 +9673,9 @@
     </w:p>
     <w:p>
       <w:r>
+        <w:rPr>
+          <w:noProof/>
+        </w:rPr>
         <w:drawing>
           <wp:inline distT="0" distB="0" distL="0" distR="0" wp14:anchorId="5CF93457" wp14:editId="5F59E710">
             <wp:extent cx="809738" cy="295316"/>
@@ -9632,11 +9717,11 @@
       <w:pPr>
         <w:pStyle w:val="Heading3"/>
       </w:pPr>
-      <w:bookmarkStart w:id="29" w:name="_Toc7728681"/>
+      <w:bookmarkStart w:id="28" w:name="_Toc7728681"/>
       <w:r>
         <w:t>Serial Baud Rate</w:t>
       </w:r>
-      <w:bookmarkEnd w:id="29"/>
+      <w:bookmarkEnd w:id="28"/>
     </w:p>
     <w:p>
       <w:r>
@@ -9645,6 +9730,9 @@
     </w:p>
     <w:p>
       <w:r>
+        <w:rPr>
+          <w:noProof/>
+        </w:rPr>
         <w:drawing>
           <wp:inline distT="0" distB="0" distL="0" distR="0" wp14:anchorId="17023B83" wp14:editId="4BB1DD3E">
             <wp:extent cx="1524213" cy="266737"/>
@@ -9687,7 +9775,7 @@
       <w:pPr>
         <w:pStyle w:val="Heading3"/>
       </w:pPr>
-      <w:bookmarkStart w:id="30" w:name="_Toc7728682"/>
+      <w:bookmarkStart w:id="29" w:name="_Toc7728682"/>
       <w:r>
         <w:t xml:space="preserve">Serial </w:t>
       </w:r>
@@ -9697,7 +9785,7 @@
       <w:r>
         <w:t xml:space="preserve"> Button</w:t>
       </w:r>
-      <w:bookmarkEnd w:id="30"/>
+      <w:bookmarkEnd w:id="29"/>
     </w:p>
     <w:p>
       <w:r>
@@ -9727,6 +9815,9 @@
     <w:p/>
     <w:p>
       <w:r>
+        <w:rPr>
+          <w:noProof/>
+        </w:rPr>
         <w:drawing>
           <wp:inline distT="0" distB="0" distL="0" distR="0" wp14:anchorId="01816666" wp14:editId="5C42067C">
             <wp:extent cx="1571844" cy="304843"/>
@@ -9769,11 +9860,11 @@
       <w:pPr>
         <w:pStyle w:val="Heading3"/>
       </w:pPr>
-      <w:bookmarkStart w:id="31" w:name="_Toc7728683"/>
+      <w:bookmarkStart w:id="30" w:name="_Toc7728683"/>
       <w:r>
         <w:t>Disconnect Button</w:t>
       </w:r>
-      <w:bookmarkEnd w:id="31"/>
+      <w:bookmarkEnd w:id="30"/>
     </w:p>
     <w:p>
       <w:r>
@@ -9782,6 +9873,9 @@
     </w:p>
     <w:p>
       <w:r>
+        <w:rPr>
+          <w:noProof/>
+        </w:rPr>
         <w:drawing>
           <wp:inline distT="0" distB="0" distL="0" distR="0" wp14:anchorId="6BFF9C0F" wp14:editId="4812EF06">
             <wp:extent cx="1552792" cy="257211"/>
@@ -9824,11 +9918,11 @@
       <w:pPr>
         <w:pStyle w:val="Heading3"/>
       </w:pPr>
-      <w:bookmarkStart w:id="32" w:name="_Toc7728684"/>
+      <w:bookmarkStart w:id="31" w:name="_Toc7728684"/>
       <w:r>
         <w:t>ADCP Output</w:t>
       </w:r>
-      <w:bookmarkEnd w:id="32"/>
+      <w:bookmarkEnd w:id="31"/>
     </w:p>
     <w:p>
       <w:pPr>
@@ -9843,6 +9937,9 @@
         <w:widowControl w:val="0"/>
       </w:pPr>
       <w:r>
+        <w:rPr>
+          <w:noProof/>
+        </w:rPr>
         <w:lastRenderedPageBreak/>
         <w:drawing>
           <wp:inline distT="0" distB="0" distL="0" distR="0" wp14:anchorId="19689186" wp14:editId="5BA37B13">
@@ -9885,11 +9982,11 @@
       <w:pPr>
         <w:pStyle w:val="Heading3"/>
       </w:pPr>
-      <w:bookmarkStart w:id="33" w:name="_Toc7728685"/>
+      <w:bookmarkStart w:id="32" w:name="_Toc7728685"/>
       <w:r>
         <w:t>ADCP Input</w:t>
       </w:r>
-      <w:bookmarkEnd w:id="33"/>
+      <w:bookmarkEnd w:id="32"/>
     </w:p>
     <w:p>
       <w:pPr>
@@ -9910,6 +10007,9 @@
         <w:widowControl w:val="0"/>
       </w:pPr>
       <w:r>
+        <w:rPr>
+          <w:noProof/>
+        </w:rPr>
         <w:drawing>
           <wp:inline distT="0" distB="0" distL="0" distR="0" wp14:anchorId="29B566FD" wp14:editId="2F3CBEA5">
             <wp:extent cx="3848637" cy="362001"/>
@@ -9956,11 +10056,11 @@
       <w:pPr>
         <w:pStyle w:val="Heading3"/>
       </w:pPr>
-      <w:bookmarkStart w:id="34" w:name="_Toc7728686"/>
+      <w:bookmarkStart w:id="33" w:name="_Toc7728686"/>
       <w:r>
         <w:t>Additional Commands</w:t>
       </w:r>
-      <w:bookmarkEnd w:id="34"/>
+      <w:bookmarkEnd w:id="33"/>
     </w:p>
     <w:p>
       <w:r>
@@ -9969,6 +10069,9 @@
     </w:p>
     <w:p>
       <w:r>
+        <w:rPr>
+          <w:noProof/>
+        </w:rPr>
         <w:lastRenderedPageBreak/>
         <w:drawing>
           <wp:inline distT="0" distB="0" distL="0" distR="0" wp14:anchorId="486A8566" wp14:editId="398C8281">
@@ -10012,11 +10115,11 @@
       <w:pPr>
         <w:pStyle w:val="Heading2"/>
       </w:pPr>
-      <w:bookmarkStart w:id="35" w:name="_Toc7728687"/>
+      <w:bookmarkStart w:id="34" w:name="_Toc7728687"/>
       <w:r>
         <w:t>ADCP Buttons</w:t>
       </w:r>
-      <w:bookmarkEnd w:id="35"/>
+      <w:bookmarkEnd w:id="34"/>
     </w:p>
     <w:p>
       <w:r>
@@ -10025,6 +10128,9 @@
     </w:p>
     <w:p>
       <w:r>
+        <w:rPr>
+          <w:noProof/>
+        </w:rPr>
         <w:drawing>
           <wp:inline distT="0" distB="0" distL="0" distR="0" wp14:anchorId="5E7770A5" wp14:editId="2729455B">
             <wp:extent cx="342900" cy="1149494"/>
@@ -10066,11 +10172,11 @@
       <w:pPr>
         <w:pStyle w:val="Heading3"/>
       </w:pPr>
-      <w:bookmarkStart w:id="36" w:name="_Toc7728688"/>
+      <w:bookmarkStart w:id="35" w:name="_Toc7728688"/>
       <w:r>
         <w:t>Start Ping Button</w:t>
       </w:r>
-      <w:bookmarkEnd w:id="36"/>
+      <w:bookmarkEnd w:id="35"/>
     </w:p>
     <w:p>
       <w:pPr>
@@ -10085,6 +10191,9 @@
         <w:widowControl w:val="0"/>
       </w:pPr>
       <w:r>
+        <w:rPr>
+          <w:noProof/>
+        </w:rPr>
         <w:drawing>
           <wp:inline distT="0" distB="0" distL="0" distR="0" wp14:anchorId="75567E9C" wp14:editId="12441C9D">
             <wp:extent cx="781159" cy="295316"/>
@@ -10126,7 +10235,7 @@
       <w:pPr>
         <w:pStyle w:val="Heading3"/>
       </w:pPr>
-      <w:bookmarkStart w:id="37" w:name="_Toc7728689"/>
+      <w:bookmarkStart w:id="36" w:name="_Toc7728689"/>
       <w:r>
         <w:t xml:space="preserve">Stop </w:t>
       </w:r>
@@ -10136,7 +10245,7 @@
       <w:r>
         <w:t xml:space="preserve"> Button</w:t>
       </w:r>
-      <w:bookmarkEnd w:id="37"/>
+      <w:bookmarkEnd w:id="36"/>
     </w:p>
     <w:p>
       <w:pPr>
@@ -10152,6 +10261,9 @@
         <w:widowControl w:val="0"/>
       </w:pPr>
       <w:r>
+        <w:rPr>
+          <w:noProof/>
+        </w:rPr>
         <w:drawing>
           <wp:inline distT="0" distB="0" distL="0" distR="0" wp14:anchorId="5A0A62EA" wp14:editId="5B818778">
             <wp:extent cx="790685" cy="266737"/>
@@ -10194,11 +10306,11 @@
         <w:pStyle w:val="Heading3"/>
         <w:widowControl w:val="0"/>
       </w:pPr>
-      <w:bookmarkStart w:id="38" w:name="_Toc7728690"/>
+      <w:bookmarkStart w:id="37" w:name="_Toc7728690"/>
       <w:r>
         <w:t>BREAK Button</w:t>
       </w:r>
-      <w:bookmarkEnd w:id="38"/>
+      <w:bookmarkEnd w:id="37"/>
     </w:p>
     <w:p>
       <w:pPr>
@@ -10227,6 +10339,9 @@
         <w:widowControl w:val="0"/>
       </w:pPr>
       <w:r>
+        <w:rPr>
+          <w:noProof/>
+        </w:rPr>
         <w:drawing>
           <wp:inline distT="0" distB="0" distL="0" distR="0" wp14:anchorId="1336E5FB" wp14:editId="3C218A6D">
             <wp:extent cx="781159" cy="323895"/>
@@ -10269,11 +10384,11 @@
         <w:pStyle w:val="Heading3"/>
         <w:widowControl w:val="0"/>
       </w:pPr>
-      <w:bookmarkStart w:id="39" w:name="_Toc7728691"/>
+      <w:bookmarkStart w:id="38" w:name="_Toc7728691"/>
       <w:r>
         <w:t>Clear Button</w:t>
       </w:r>
-      <w:bookmarkEnd w:id="39"/>
+      <w:bookmarkEnd w:id="38"/>
     </w:p>
     <w:p>
       <w:pPr>
@@ -10285,6 +10400,9 @@
     </w:p>
     <w:p>
       <w:r>
+        <w:rPr>
+          <w:noProof/>
+        </w:rPr>
         <w:drawing>
           <wp:inline distT="0" distB="0" distL="0" distR="0" wp14:anchorId="6DC852EF" wp14:editId="392284C6">
             <wp:extent cx="790685" cy="266737"/>
@@ -10326,11 +10444,11 @@
       <w:pPr>
         <w:pStyle w:val="Heading3"/>
       </w:pPr>
-      <w:bookmarkStart w:id="40" w:name="_Toc7728692"/>
+      <w:bookmarkStart w:id="39" w:name="_Toc7728692"/>
       <w:r>
         <w:t>Record Button</w:t>
       </w:r>
-      <w:bookmarkEnd w:id="40"/>
+      <w:bookmarkEnd w:id="39"/>
     </w:p>
     <w:p>
       <w:r>
@@ -10339,6 +10457,9 @@
     </w:p>
     <w:p>
       <w:r>
+        <w:rPr>
+          <w:noProof/>
+        </w:rPr>
         <w:drawing>
           <wp:inline distT="0" distB="0" distL="0" distR="0" wp14:anchorId="7C4C73C5" wp14:editId="1C025696">
             <wp:extent cx="800212" cy="285790"/>
@@ -10386,12 +10507,12 @@
       <w:pPr>
         <w:pStyle w:val="Heading1"/>
       </w:pPr>
-      <w:bookmarkStart w:id="41" w:name="_Toc7728693"/>
+      <w:bookmarkStart w:id="40" w:name="_Toc7728693"/>
       <w:r>
         <w:lastRenderedPageBreak/>
         <w:t>Playback</w:t>
       </w:r>
-      <w:bookmarkEnd w:id="41"/>
+      <w:bookmarkEnd w:id="40"/>
     </w:p>
     <w:p>
       <w:r>
@@ -10405,6 +10526,9 @@
     </w:p>
     <w:p>
       <w:r>
+        <w:rPr>
+          <w:noProof/>
+        </w:rPr>
         <w:drawing>
           <wp:inline distT="0" distB="0" distL="0" distR="0" wp14:anchorId="20C08273" wp14:editId="145933F9">
             <wp:extent cx="2038635" cy="657317"/>
@@ -10452,15 +10576,18 @@
       <w:pPr>
         <w:pStyle w:val="Heading1"/>
       </w:pPr>
-      <w:bookmarkStart w:id="42" w:name="_Toc7728694"/>
+      <w:bookmarkStart w:id="41" w:name="_Toc7728694"/>
       <w:r>
         <w:lastRenderedPageBreak/>
         <w:t>Plots</w:t>
       </w:r>
-      <w:bookmarkEnd w:id="42"/>
-    </w:p>
-    <w:p>
-      <w:r>
+      <w:bookmarkEnd w:id="41"/>
+    </w:p>
+    <w:p>
+      <w:r>
+        <w:rPr>
+          <w:noProof/>
+        </w:rPr>
         <w:drawing>
           <wp:inline distT="0" distB="0" distL="0" distR="0" wp14:anchorId="3D2B81CB" wp14:editId="491F1446">
             <wp:extent cx="2800741" cy="1305107"/>
@@ -10503,15 +10630,34 @@
       <w:pPr>
         <w:pStyle w:val="Heading2"/>
       </w:pPr>
-      <w:bookmarkStart w:id="43" w:name="_Toc7728695"/>
+      <w:bookmarkStart w:id="42" w:name="_Toc7728695"/>
       <w:r>
         <w:t>Water Height Plot</w:t>
       </w:r>
+      <w:bookmarkEnd w:id="42"/>
+    </w:p>
+    <w:p>
+      <w:r>
+        <w:t>The height data is based off the height source chosen when the MATLAB file was created.  It was either one of the 4 beams or the vertical beam.</w:t>
+      </w:r>
+      <w:r>
+        <w:t xml:space="preserve">  The plot’s data is generated by the latest CSV Average data.</w:t>
+      </w:r>
+    </w:p>
+    <w:p/>
+    <w:p>
+      <w:pPr>
+        <w:pStyle w:val="Heading2"/>
+      </w:pPr>
+      <w:bookmarkStart w:id="43" w:name="_Toc7728696"/>
+      <w:r>
+        <w:t>East Velocity Plot</w:t>
+      </w:r>
       <w:bookmarkEnd w:id="43"/>
     </w:p>
     <w:p>
       <w:r>
-        <w:t>The height data is based off the height source chosen when the MATLAB file was created.  It was either one of the 4 beams or the vertical beam.</w:t>
+        <w:t>Plot the east velocity values for the selected bins.  These values are found from the Earth Velocity data in the binary data.  The velocities are plotted for each sample at the selected bin.</w:t>
       </w:r>
       <w:r>
         <w:t xml:space="preserve">  The plot’s data is generated by the latest CSV Average data.</w:t>
@@ -10522,15 +10668,15 @@
       <w:pPr>
         <w:pStyle w:val="Heading2"/>
       </w:pPr>
-      <w:bookmarkStart w:id="44" w:name="_Toc7728696"/>
-      <w:r>
-        <w:t>East Velocity Plot</w:t>
+      <w:bookmarkStart w:id="44" w:name="_Toc7728697"/>
+      <w:r>
+        <w:t>North Velocity Plot</w:t>
       </w:r>
       <w:bookmarkEnd w:id="44"/>
     </w:p>
     <w:p>
       <w:r>
-        <w:t>Plot the east velocity values for the selected bins.  These values are found from the Earth Velocity data in the binary data.  The velocities are plotted for each sample at the selected bin.</w:t>
+        <w:t>Plot the north velocity values for the selected bins.  These values are found from the Earth Velocity data in the binary data.  The velocities are plotted for each sample at the selected bin.</w:t>
       </w:r>
       <w:r>
         <w:t xml:space="preserve">  The plot’s data is generated by the latest CSV Average data.</w:t>
@@ -10541,18 +10687,27 @@
       <w:pPr>
         <w:pStyle w:val="Heading2"/>
       </w:pPr>
-      <w:bookmarkStart w:id="45" w:name="_Toc7728697"/>
-      <w:r>
-        <w:t>North Velocity Plot</w:t>
+      <w:bookmarkStart w:id="45" w:name="_Toc7728698"/>
+      <w:r>
+        <w:t>Velocity Magnitude</w:t>
+      </w:r>
+      <w:r>
+        <w:t xml:space="preserve"> Plot</w:t>
       </w:r>
       <w:bookmarkEnd w:id="45"/>
     </w:p>
     <w:p>
       <w:r>
-        <w:t>Plot the north velocity values for the selected bins.  These values are found from the Earth Velocity data in the binary data.  The velocities are plotted for each sample at the selected bin.</w:t>
-      </w:r>
-      <w:r>
-        <w:t xml:space="preserve">  The plot’s data is generated by the latest CSV Average data.</w:t>
+        <w:t>Plot the East/North magnitude</w:t>
+      </w:r>
+      <w:r>
+        <w:t xml:space="preserve"> </w:t>
+      </w:r>
+      <w:r>
+        <w:t xml:space="preserve">for each selected bin.  </w:t>
+      </w:r>
+      <w:r>
+        <w:t>The plot’s data is generated by the latest CSV Average data.</w:t>
       </w:r>
     </w:p>
     <w:p/>
@@ -10560,40 +10715,12 @@
       <w:pPr>
         <w:pStyle w:val="Heading2"/>
       </w:pPr>
-      <w:bookmarkStart w:id="46" w:name="_Toc7728698"/>
-      <w:r>
-        <w:t>Velocity Magnitude</w:t>
-      </w:r>
-      <w:r>
-        <w:t xml:space="preserve"> Plot</w:t>
-      </w:r>
-      <w:bookmarkEnd w:id="46"/>
-    </w:p>
-    <w:p>
-      <w:r>
-        <w:t>Plot the East/North magnitude</w:t>
-      </w:r>
-      <w:r>
-        <w:t xml:space="preserve"> </w:t>
-      </w:r>
-      <w:r>
-        <w:t xml:space="preserve">for each selected bin.  </w:t>
-      </w:r>
-      <w:r>
-        <w:t>The plot’s data is generated by the latest CSV Average data.</w:t>
-      </w:r>
-    </w:p>
-    <w:p/>
-    <w:p>
-      <w:pPr>
-        <w:pStyle w:val="Heading2"/>
-      </w:pPr>
-      <w:bookmarkStart w:id="47" w:name="_Toc7728699"/>
+      <w:bookmarkStart w:id="46" w:name="_Toc7728699"/>
       <w:r>
         <w:lastRenderedPageBreak/>
         <w:t>Water Direction Plot</w:t>
       </w:r>
-      <w:bookmarkEnd w:id="47"/>
+      <w:bookmarkEnd w:id="46"/>
     </w:p>
     <w:p>
       <w:r>
@@ -10618,7 +10745,7 @@
       <w:pPr>
         <w:pStyle w:val="Heading1"/>
       </w:pPr>
-      <w:bookmarkStart w:id="48" w:name="_Toc7728700"/>
+      <w:bookmarkStart w:id="47" w:name="_Toc7728700"/>
       <w:r>
         <w:lastRenderedPageBreak/>
         <w:t xml:space="preserve">Burst </w:t>
@@ -10626,25 +10753,25 @@
       <w:r>
         <w:t>MATLAB File Format</w:t>
       </w:r>
+      <w:bookmarkEnd w:id="47"/>
+    </w:p>
+    <w:p>
+      <w:r>
+        <w:t>This will give a description of all the variables in the MATLAB file format.</w:t>
+      </w:r>
+      <w:r>
+        <w:t xml:space="preserve">  Each MATLAB file will be a collection of ensembles called a burst.  The number of ensembles within the burst is based off the CBI command.  There will be 3 selected bins to collect the data from each sample (ensemble).  </w:t>
+      </w:r>
+    </w:p>
+    <w:p>
+      <w:pPr>
+        <w:pStyle w:val="Heading2"/>
+      </w:pPr>
+      <w:bookmarkStart w:id="48" w:name="_Toc7728701"/>
+      <w:r>
+        <w:t>TXT</w:t>
+      </w:r>
       <w:bookmarkEnd w:id="48"/>
-    </w:p>
-    <w:p>
-      <w:r>
-        <w:t>This will give a description of all the variables in the MATLAB file format.</w:t>
-      </w:r>
-      <w:r>
-        <w:t xml:space="preserve">  Each MATLAB file will be a collection of ensembles called a burst.  The number of ensembles within the burst is based off the CBI command.  There will be 3 selected bins to collect the data from each sample (ensemble).  </w:t>
-      </w:r>
-    </w:p>
-    <w:p>
-      <w:pPr>
-        <w:pStyle w:val="Heading2"/>
-      </w:pPr>
-      <w:bookmarkStart w:id="49" w:name="_Toc7728701"/>
-      <w:r>
-        <w:t>TXT</w:t>
-      </w:r>
-      <w:bookmarkEnd w:id="49"/>
     </w:p>
     <w:p>
       <w:r>
@@ -10726,15 +10853,85 @@
       <w:pPr>
         <w:pStyle w:val="Heading2"/>
       </w:pPr>
-      <w:bookmarkStart w:id="50" w:name="_Toc7728702"/>
+      <w:bookmarkStart w:id="49" w:name="_Toc7728702"/>
       <w:r>
         <w:t>LAT</w:t>
       </w:r>
+      <w:bookmarkEnd w:id="49"/>
+    </w:p>
+    <w:p>
+      <w:r>
+        <w:t>The latitude location where the burst was collected.</w:t>
+      </w:r>
+    </w:p>
+    <w:p>
+      <w:pPr>
+        <w:spacing w:before="0" w:after="0"/>
+      </w:pPr>
+      <w:r>
+        <w:rPr>
+          <w:b/>
+        </w:rPr>
+        <w:t>Data Type</w:t>
+      </w:r>
+      <w:r>
+        <w:t>: Double</w:t>
+      </w:r>
+    </w:p>
+    <w:p>
+      <w:pPr>
+        <w:spacing w:before="0" w:after="0"/>
+      </w:pPr>
+      <w:r>
+        <w:rPr>
+          <w:b/>
+        </w:rPr>
+        <w:t>Rows</w:t>
+      </w:r>
+      <w:r>
+        <w:t>: 1</w:t>
+      </w:r>
+    </w:p>
+    <w:p>
+      <w:pPr>
+        <w:spacing w:before="0" w:after="0"/>
+      </w:pPr>
+      <w:r>
+        <w:rPr>
+          <w:b/>
+        </w:rPr>
+        <w:t>Columns</w:t>
+      </w:r>
+      <w:r>
+        <w:t>: 1</w:t>
+      </w:r>
+    </w:p>
+    <w:p>
+      <w:pPr>
+        <w:spacing w:before="0" w:after="0"/>
+      </w:pPr>
+      <w:r>
+        <w:rPr>
+          <w:rFonts w:ascii="Lucida Console" w:hAnsi="Lucida Console" w:cs="Lucida Console"/>
+          <w:sz w:val="18"/>
+          <w:szCs w:val="18"/>
+        </w:rPr>
+        <w:t>lat =  32.865</w:t>
+      </w:r>
+    </w:p>
+    <w:p>
+      <w:pPr>
+        <w:pStyle w:val="Heading2"/>
+      </w:pPr>
+      <w:bookmarkStart w:id="50" w:name="_Toc7728703"/>
+      <w:r>
+        <w:t>LON</w:t>
+      </w:r>
       <w:bookmarkEnd w:id="50"/>
     </w:p>
     <w:p>
       <w:r>
-        <w:t>The latitude location where the burst was collected.</w:t>
+        <w:t>The longitude location where the burst was collected.</w:t>
       </w:r>
     </w:p>
     <w:p>
@@ -10789,22 +10986,22 @@
           <w:sz w:val="18"/>
           <w:szCs w:val="18"/>
         </w:rPr>
-        <w:t>lat =  32.865</w:t>
+        <w:t>lon = -117.26</w:t>
       </w:r>
     </w:p>
     <w:p>
       <w:pPr>
         <w:pStyle w:val="Heading2"/>
       </w:pPr>
-      <w:bookmarkStart w:id="51" w:name="_Toc7728703"/>
-      <w:r>
-        <w:t>LON</w:t>
+      <w:bookmarkStart w:id="51" w:name="_Toc7728704"/>
+      <w:r>
+        <w:t>WFT</w:t>
       </w:r>
       <w:bookmarkEnd w:id="51"/>
     </w:p>
     <w:p>
       <w:r>
-        <w:t>The longitude location where the burst was collected.</w:t>
+        <w:t>First sample time of the burst.  The value is in hours of a day.  WFT * 24 = hours.</w:t>
       </w:r>
     </w:p>
     <w:p>
@@ -10859,88 +11056,18 @@
           <w:sz w:val="18"/>
           <w:szCs w:val="18"/>
         </w:rPr>
-        <w:t>lon = -117.26</w:t>
+        <w:t>wft =    7.3545e+05</w:t>
       </w:r>
     </w:p>
     <w:p>
       <w:pPr>
         <w:pStyle w:val="Heading2"/>
       </w:pPr>
-      <w:bookmarkStart w:id="52" w:name="_Toc7728704"/>
-      <w:r>
-        <w:t>WFT</w:t>
+      <w:bookmarkStart w:id="52" w:name="_Toc7728705"/>
+      <w:r>
+        <w:t>WDT</w:t>
       </w:r>
       <w:bookmarkEnd w:id="52"/>
-    </w:p>
-    <w:p>
-      <w:r>
-        <w:t>First sample time of the burst.  The value is in hours of a day.  WFT * 24 = hours.</w:t>
-      </w:r>
-    </w:p>
-    <w:p>
-      <w:pPr>
-        <w:spacing w:before="0" w:after="0"/>
-      </w:pPr>
-      <w:r>
-        <w:rPr>
-          <w:b/>
-        </w:rPr>
-        <w:t>Data Type</w:t>
-      </w:r>
-      <w:r>
-        <w:t>: Double</w:t>
-      </w:r>
-    </w:p>
-    <w:p>
-      <w:pPr>
-        <w:spacing w:before="0" w:after="0"/>
-      </w:pPr>
-      <w:r>
-        <w:rPr>
-          <w:b/>
-        </w:rPr>
-        <w:t>Rows</w:t>
-      </w:r>
-      <w:r>
-        <w:t>: 1</w:t>
-      </w:r>
-    </w:p>
-    <w:p>
-      <w:pPr>
-        <w:spacing w:before="0" w:after="0"/>
-      </w:pPr>
-      <w:r>
-        <w:rPr>
-          <w:b/>
-        </w:rPr>
-        <w:t>Columns</w:t>
-      </w:r>
-      <w:r>
-        <w:t>: 1</w:t>
-      </w:r>
-    </w:p>
-    <w:p>
-      <w:pPr>
-        <w:spacing w:before="0" w:after="0"/>
-      </w:pPr>
-      <w:r>
-        <w:rPr>
-          <w:rFonts w:ascii="Lucida Console" w:hAnsi="Lucida Console" w:cs="Lucida Console"/>
-          <w:sz w:val="18"/>
-          <w:szCs w:val="18"/>
-        </w:rPr>
-        <w:t>wft =    7.3545e+05</w:t>
-      </w:r>
-    </w:p>
-    <w:p>
-      <w:pPr>
-        <w:pStyle w:val="Heading2"/>
-      </w:pPr>
-      <w:bookmarkStart w:id="53" w:name="_Toc7728705"/>
-      <w:r>
-        <w:t>WDT</w:t>
-      </w:r>
-      <w:bookmarkEnd w:id="53"/>
     </w:p>
     <w:p>
       <w:r>
@@ -11010,84 +11137,84 @@
       <w:pPr>
         <w:pStyle w:val="Heading2"/>
       </w:pPr>
-      <w:bookmarkStart w:id="54" w:name="_Toc7728706"/>
+      <w:bookmarkStart w:id="53" w:name="_Toc7728706"/>
       <w:r>
         <w:t>WHP</w:t>
       </w:r>
+      <w:bookmarkEnd w:id="53"/>
+    </w:p>
+    <w:p>
+      <w:r>
+        <w:t>Pressure sensor height in meters.</w:t>
+      </w:r>
+    </w:p>
+    <w:p>
+      <w:pPr>
+        <w:spacing w:before="0" w:after="0"/>
+      </w:pPr>
+      <w:r>
+        <w:rPr>
+          <w:b/>
+        </w:rPr>
+        <w:t>Data Type</w:t>
+      </w:r>
+      <w:r>
+        <w:t xml:space="preserve">: </w:t>
+      </w:r>
+      <w:r>
+        <w:t>Floating Point</w:t>
+      </w:r>
+    </w:p>
+    <w:p>
+      <w:pPr>
+        <w:spacing w:before="0" w:after="0"/>
+      </w:pPr>
+      <w:r>
+        <w:rPr>
+          <w:b/>
+        </w:rPr>
+        <w:t>Rows</w:t>
+      </w:r>
+      <w:r>
+        <w:t>: 1</w:t>
+      </w:r>
+    </w:p>
+    <w:p>
+      <w:pPr>
+        <w:spacing w:before="0" w:after="0"/>
+      </w:pPr>
+      <w:r>
+        <w:rPr>
+          <w:b/>
+        </w:rPr>
+        <w:t>Columns</w:t>
+      </w:r>
+      <w:r>
+        <w:t>: 3</w:t>
+      </w:r>
+    </w:p>
+    <w:p>
+      <w:pPr>
+        <w:spacing w:before="0" w:after="0"/>
+      </w:pPr>
+      <w:r>
+        <w:rPr>
+          <w:rFonts w:ascii="Lucida Console" w:hAnsi="Lucida Console" w:cs="Lucida Console"/>
+          <w:sz w:val="18"/>
+          <w:szCs w:val="18"/>
+        </w:rPr>
+        <w:t>whp =  0.65000</w:t>
+      </w:r>
+    </w:p>
+    <w:p>
+      <w:pPr>
+        <w:pStyle w:val="Heading2"/>
+      </w:pPr>
+      <w:bookmarkStart w:id="54" w:name="_Toc7728707"/>
+      <w:r>
+        <w:t>WHV</w:t>
+      </w:r>
       <w:bookmarkEnd w:id="54"/>
-    </w:p>
-    <w:p>
-      <w:r>
-        <w:t>Pressure sensor height in meters.</w:t>
-      </w:r>
-    </w:p>
-    <w:p>
-      <w:pPr>
-        <w:spacing w:before="0" w:after="0"/>
-      </w:pPr>
-      <w:r>
-        <w:rPr>
-          <w:b/>
-        </w:rPr>
-        <w:t>Data Type</w:t>
-      </w:r>
-      <w:r>
-        <w:t xml:space="preserve">: </w:t>
-      </w:r>
-      <w:r>
-        <w:t>Floating Point</w:t>
-      </w:r>
-    </w:p>
-    <w:p>
-      <w:pPr>
-        <w:spacing w:before="0" w:after="0"/>
-      </w:pPr>
-      <w:r>
-        <w:rPr>
-          <w:b/>
-        </w:rPr>
-        <w:t>Rows</w:t>
-      </w:r>
-      <w:r>
-        <w:t>: 1</w:t>
-      </w:r>
-    </w:p>
-    <w:p>
-      <w:pPr>
-        <w:spacing w:before="0" w:after="0"/>
-      </w:pPr>
-      <w:r>
-        <w:rPr>
-          <w:b/>
-        </w:rPr>
-        <w:t>Columns</w:t>
-      </w:r>
-      <w:r>
-        <w:t>: 3</w:t>
-      </w:r>
-    </w:p>
-    <w:p>
-      <w:pPr>
-        <w:spacing w:before="0" w:after="0"/>
-      </w:pPr>
-      <w:r>
-        <w:rPr>
-          <w:rFonts w:ascii="Lucida Console" w:hAnsi="Lucida Console" w:cs="Lucida Console"/>
-          <w:sz w:val="18"/>
-          <w:szCs w:val="18"/>
-        </w:rPr>
-        <w:t>whp =  0.65000</w:t>
-      </w:r>
-    </w:p>
-    <w:p>
-      <w:pPr>
-        <w:pStyle w:val="Heading2"/>
-      </w:pPr>
-      <w:bookmarkStart w:id="55" w:name="_Toc7728707"/>
-      <w:r>
-        <w:t>WHV</w:t>
-      </w:r>
-      <w:bookmarkEnd w:id="55"/>
     </w:p>
     <w:p>
       <w:r>
@@ -11190,11 +11317,11 @@
       <w:pPr>
         <w:pStyle w:val="Heading2"/>
       </w:pPr>
-      <w:bookmarkStart w:id="56" w:name="_Toc7728708"/>
+      <w:bookmarkStart w:id="55" w:name="_Toc7728708"/>
       <w:r>
         <w:t>WUS</w:t>
       </w:r>
-      <w:bookmarkEnd w:id="56"/>
+      <w:bookmarkEnd w:id="55"/>
     </w:p>
     <w:p>
       <w:r>
@@ -11357,11 +11484,11 @@
       <w:pPr>
         <w:pStyle w:val="Heading2"/>
       </w:pPr>
-      <w:bookmarkStart w:id="57" w:name="_Toc7728709"/>
+      <w:bookmarkStart w:id="56" w:name="_Toc7728709"/>
       <w:r>
         <w:t>WVS</w:t>
       </w:r>
-      <w:bookmarkEnd w:id="57"/>
+      <w:bookmarkEnd w:id="56"/>
     </w:p>
     <w:p>
       <w:r>
@@ -11525,11 +11652,11 @@
       <w:pPr>
         <w:pStyle w:val="Heading2"/>
       </w:pPr>
-      <w:bookmarkStart w:id="58" w:name="_Toc7728710"/>
+      <w:bookmarkStart w:id="57" w:name="_Toc7728710"/>
       <w:r>
         <w:t>WZS</w:t>
       </w:r>
-      <w:bookmarkEnd w:id="58"/>
+      <w:bookmarkEnd w:id="57"/>
     </w:p>
     <w:p>
       <w:r>
@@ -11692,11 +11819,11 @@
       <w:pPr>
         <w:pStyle w:val="Heading2"/>
       </w:pPr>
-      <w:bookmarkStart w:id="59" w:name="_Toc7728711"/>
+      <w:bookmarkStart w:id="58" w:name="_Toc7728711"/>
       <w:r>
         <w:t>WB0</w:t>
       </w:r>
-      <w:bookmarkEnd w:id="59"/>
+      <w:bookmarkEnd w:id="58"/>
     </w:p>
     <w:p>
       <w:r>
@@ -11854,11 +11981,11 @@
       <w:pPr>
         <w:pStyle w:val="Heading2"/>
       </w:pPr>
-      <w:bookmarkStart w:id="60" w:name="_Toc7728712"/>
+      <w:bookmarkStart w:id="59" w:name="_Toc7728712"/>
       <w:r>
         <w:t>WB1</w:t>
       </w:r>
-      <w:bookmarkEnd w:id="60"/>
+      <w:bookmarkEnd w:id="59"/>
     </w:p>
     <w:p>
       <w:r>
@@ -12018,12 +12145,12 @@
       <w:pPr>
         <w:pStyle w:val="Heading2"/>
       </w:pPr>
-      <w:bookmarkStart w:id="61" w:name="_Toc7728713"/>
+      <w:bookmarkStart w:id="60" w:name="_Toc7728713"/>
       <w:r>
         <w:lastRenderedPageBreak/>
         <w:t>WB2</w:t>
       </w:r>
-      <w:bookmarkEnd w:id="61"/>
+      <w:bookmarkEnd w:id="60"/>
     </w:p>
     <w:p>
       <w:r>
@@ -12183,11 +12310,11 @@
       <w:pPr>
         <w:pStyle w:val="Heading2"/>
       </w:pPr>
-      <w:bookmarkStart w:id="62" w:name="_Toc7728714"/>
+      <w:bookmarkStart w:id="61" w:name="_Toc7728714"/>
       <w:r>
         <w:t>WB3</w:t>
       </w:r>
-      <w:bookmarkEnd w:id="62"/>
+      <w:bookmarkEnd w:id="61"/>
     </w:p>
     <w:p>
       <w:r>
@@ -12347,11 +12474,11 @@
       <w:pPr>
         <w:pStyle w:val="Heading2"/>
       </w:pPr>
-      <w:bookmarkStart w:id="63" w:name="_Toc7728715"/>
+      <w:bookmarkStart w:id="62" w:name="_Toc7728715"/>
       <w:r>
         <w:t>WZ0</w:t>
       </w:r>
-      <w:bookmarkEnd w:id="63"/>
+      <w:bookmarkEnd w:id="62"/>
     </w:p>
     <w:p>
       <w:r>
@@ -12509,11 +12636,11 @@
       <w:pPr>
         <w:pStyle w:val="Heading2"/>
       </w:pPr>
-      <w:bookmarkStart w:id="64" w:name="_Toc7728716"/>
+      <w:bookmarkStart w:id="63" w:name="_Toc7728716"/>
       <w:r>
         <w:t>WHG</w:t>
       </w:r>
-      <w:bookmarkEnd w:id="64"/>
+      <w:bookmarkEnd w:id="63"/>
     </w:p>
     <w:p>
       <w:r>
@@ -12671,11 +12798,11 @@
       <w:pPr>
         <w:pStyle w:val="Heading2"/>
       </w:pPr>
-      <w:bookmarkStart w:id="65" w:name="_Toc7728717"/>
+      <w:bookmarkStart w:id="64" w:name="_Toc7728717"/>
       <w:r>
         <w:t>WPH</w:t>
       </w:r>
-      <w:bookmarkEnd w:id="65"/>
+      <w:bookmarkEnd w:id="64"/>
     </w:p>
     <w:p>
       <w:r>
@@ -12833,11 +12960,11 @@
       <w:pPr>
         <w:pStyle w:val="Heading2"/>
       </w:pPr>
-      <w:bookmarkStart w:id="66" w:name="_Toc7728718"/>
+      <w:bookmarkStart w:id="65" w:name="_Toc7728718"/>
       <w:r>
         <w:t>WRL</w:t>
       </w:r>
-      <w:bookmarkEnd w:id="66"/>
+      <w:bookmarkEnd w:id="65"/>
     </w:p>
     <w:p>
       <w:r>
@@ -12995,11 +13122,11 @@
       <w:pPr>
         <w:pStyle w:val="Heading2"/>
       </w:pPr>
-      <w:bookmarkStart w:id="67" w:name="_Toc7728719"/>
+      <w:bookmarkStart w:id="66" w:name="_Toc7728719"/>
       <w:r>
         <w:t>WPS</w:t>
       </w:r>
-      <w:bookmarkEnd w:id="67"/>
+      <w:bookmarkEnd w:id="66"/>
     </w:p>
     <w:p>
       <w:r>
@@ -13165,12 +13292,12 @@
       <w:pPr>
         <w:pStyle w:val="Heading2"/>
       </w:pPr>
-      <w:bookmarkStart w:id="68" w:name="_Toc7728720"/>
+      <w:bookmarkStart w:id="67" w:name="_Toc7728720"/>
       <w:r>
         <w:lastRenderedPageBreak/>
         <w:t>WTS</w:t>
       </w:r>
-      <w:bookmarkEnd w:id="68"/>
+      <w:bookmarkEnd w:id="67"/>
     </w:p>
     <w:p>
       <w:r>
@@ -13336,11 +13463,11 @@
       <w:pPr>
         <w:pStyle w:val="Heading2"/>
       </w:pPr>
-      <w:bookmarkStart w:id="69" w:name="_Toc7728721"/>
+      <w:bookmarkStart w:id="68" w:name="_Toc7728721"/>
       <w:r>
         <w:t>WHS</w:t>
       </w:r>
-      <w:bookmarkEnd w:id="69"/>
+      <w:bookmarkEnd w:id="68"/>
     </w:p>
     <w:p>
       <w:r>
@@ -13508,12 +13635,12 @@
       <w:pPr>
         <w:pStyle w:val="Heading1"/>
       </w:pPr>
-      <w:bookmarkStart w:id="70" w:name="_Toc7728722"/>
+      <w:bookmarkStart w:id="69" w:name="_Toc7728722"/>
       <w:r>
         <w:lastRenderedPageBreak/>
         <w:t>AVERAGE CSV Format</w:t>
       </w:r>
-      <w:bookmarkEnd w:id="70"/>
+      <w:bookmarkEnd w:id="69"/>
     </w:p>
     <w:p>
       <w:r>
@@ -13570,14 +13697,14 @@
           <w:rFonts w:eastAsia="Times New Roman"/>
         </w:rPr>
       </w:pPr>
-      <w:bookmarkStart w:id="71" w:name="_Toc7728723"/>
+      <w:bookmarkStart w:id="70" w:name="_Toc7728723"/>
       <w:r>
         <w:rPr>
           <w:rFonts w:eastAsia="Times New Roman"/>
         </w:rPr>
         <w:t>Data Type</w:t>
       </w:r>
-      <w:bookmarkEnd w:id="71"/>
+      <w:bookmarkEnd w:id="70"/>
     </w:p>
     <w:p>
       <w:r>
@@ -15021,12 +15148,12 @@
       <w:pPr>
         <w:pStyle w:val="Heading2"/>
       </w:pPr>
-      <w:bookmarkStart w:id="72" w:name="_Toc7728724"/>
+      <w:bookmarkStart w:id="71" w:name="_Toc7728724"/>
       <w:r>
         <w:lastRenderedPageBreak/>
         <w:t>Excel Pivot Tables</w:t>
       </w:r>
-      <w:bookmarkEnd w:id="72"/>
+      <w:bookmarkEnd w:id="71"/>
     </w:p>
     <w:p>
       <w:r>
@@ -15085,6 +15212,9 @@
     <w:p/>
     <w:p>
       <w:r>
+        <w:rPr>
+          <w:noProof/>
+        </w:rPr>
         <w:drawing>
           <wp:inline distT="0" distB="0" distL="0" distR="0" wp14:anchorId="14FA9545" wp14:editId="6C3D3308">
             <wp:extent cx="6450104" cy="3533775"/>
@@ -15132,6 +15262,9 @@
         <w:spacing w:before="0" w:after="0"/>
       </w:pPr>
       <w:r>
+        <w:rPr>
+          <w:noProof/>
+        </w:rPr>
         <w:lastRenderedPageBreak/>
         <w:drawing>
           <wp:inline distT="0" distB="0" distL="0" distR="0" wp14:anchorId="02DBB83D" wp14:editId="4237B93A">
@@ -15184,12 +15317,12 @@
       <w:pPr>
         <w:pStyle w:val="Heading1"/>
       </w:pPr>
-      <w:bookmarkStart w:id="73" w:name="_Toc7728725"/>
+      <w:bookmarkStart w:id="72" w:name="_Toc7728725"/>
       <w:r>
         <w:lastRenderedPageBreak/>
         <w:t>WaveForce AutoWaves</w:t>
       </w:r>
-      <w:bookmarkEnd w:id="73"/>
+      <w:bookmarkEnd w:id="72"/>
     </w:p>
     <w:p>
       <w:r>
@@ -15216,6 +15349,9 @@
     </w:p>
     <w:p>
       <w:r>
+        <w:rPr>
+          <w:noProof/>
+        </w:rPr>
         <w:drawing>
           <wp:inline distT="0" distB="0" distL="0" distR="0" wp14:anchorId="6EC9C155" wp14:editId="4D0AD3DD">
             <wp:extent cx="781159" cy="419158"/>
@@ -15255,6 +15391,9 @@
     </w:p>
     <w:p>
       <w:r>
+        <w:rPr>
+          <w:noProof/>
+        </w:rPr>
         <w:drawing>
           <wp:inline distT="0" distB="0" distL="0" distR="0" wp14:anchorId="336E9409" wp14:editId="3431F370">
             <wp:extent cx="3533775" cy="2837283"/>
@@ -15339,15 +15478,18 @@
       <w:pPr>
         <w:pStyle w:val="Heading2"/>
       </w:pPr>
-      <w:bookmarkStart w:id="74" w:name="_Toc7728726"/>
+      <w:bookmarkStart w:id="73" w:name="_Toc7728726"/>
       <w:r>
         <w:lastRenderedPageBreak/>
         <w:t>AutoWaves Setup</w:t>
       </w:r>
-      <w:bookmarkEnd w:id="74"/>
-    </w:p>
-    <w:p>
-      <w:r>
+      <w:bookmarkEnd w:id="73"/>
+    </w:p>
+    <w:p>
+      <w:r>
+        <w:rPr>
+          <w:noProof/>
+        </w:rPr>
         <w:drawing>
           <wp:inline distT="0" distB="0" distL="0" distR="0" wp14:anchorId="3EAD9536" wp14:editId="2442177B">
             <wp:extent cx="5943600" cy="4892675"/>
@@ -15390,14 +15532,17 @@
       <w:pPr>
         <w:pStyle w:val="Heading3"/>
       </w:pPr>
-      <w:bookmarkStart w:id="75" w:name="_Toc7728727"/>
+      <w:bookmarkStart w:id="74" w:name="_Toc7728727"/>
       <w:r>
         <w:t>Data Type</w:t>
       </w:r>
-      <w:bookmarkEnd w:id="75"/>
-    </w:p>
-    <w:p>
-      <w:r>
+      <w:bookmarkEnd w:id="74"/>
+    </w:p>
+    <w:p>
+      <w:r>
+        <w:rPr>
+          <w:noProof/>
+        </w:rPr>
         <w:drawing>
           <wp:inline distT="0" distB="0" distL="0" distR="0" wp14:anchorId="168B9284" wp14:editId="03809AB6">
             <wp:extent cx="5943600" cy="291465"/>
@@ -15445,15 +15590,18 @@
       <w:pPr>
         <w:pStyle w:val="Heading3"/>
       </w:pPr>
-      <w:bookmarkStart w:id="76" w:name="_Toc7728728"/>
+      <w:bookmarkStart w:id="75" w:name="_Toc7728728"/>
       <w:r>
         <w:lastRenderedPageBreak/>
         <w:t>Automatic or Windows Updates</w:t>
       </w:r>
-      <w:bookmarkEnd w:id="76"/>
-    </w:p>
-    <w:p>
-      <w:r>
+      <w:bookmarkEnd w:id="75"/>
+    </w:p>
+    <w:p>
+      <w:r>
+        <w:rPr>
+          <w:noProof/>
+        </w:rPr>
         <w:drawing>
           <wp:inline distT="0" distB="0" distL="0" distR="0" wp14:anchorId="77BBF9E7" wp14:editId="016EFF32">
             <wp:extent cx="5220429" cy="533474"/>
@@ -15506,11 +15654,11 @@
       <w:pPr>
         <w:pStyle w:val="Heading3"/>
       </w:pPr>
-      <w:bookmarkStart w:id="77" w:name="_Toc7728729"/>
+      <w:bookmarkStart w:id="76" w:name="_Toc7728729"/>
       <w:r>
         <w:t>Data Processing Import Modify</w:t>
       </w:r>
-      <w:bookmarkEnd w:id="77"/>
+      <w:bookmarkEnd w:id="76"/>
     </w:p>
     <w:p>
       <w:r>
@@ -15519,6 +15667,9 @@
     </w:p>
     <w:p>
       <w:r>
+        <w:rPr>
+          <w:noProof/>
+        </w:rPr>
         <w:drawing>
           <wp:inline distT="0" distB="0" distL="0" distR="0" wp14:anchorId="1A40C069" wp14:editId="41224C2B">
             <wp:extent cx="5943600" cy="330200"/>
@@ -15623,6 +15774,9 @@
     </w:p>
     <w:p>
       <w:r>
+        <w:rPr>
+          <w:noProof/>
+        </w:rPr>
         <w:drawing>
           <wp:inline distT="0" distB="0" distL="0" distR="0" wp14:anchorId="0CE6AD1D" wp14:editId="088BFC3E">
             <wp:extent cx="5943600" cy="4589145"/>
@@ -15671,14 +15825,17 @@
       <w:pPr>
         <w:pStyle w:val="Heading3"/>
       </w:pPr>
-      <w:bookmarkStart w:id="78" w:name="_Toc7728730"/>
+      <w:bookmarkStart w:id="77" w:name="_Toc7728730"/>
       <w:r>
         <w:t>Output Files – Save Data To</w:t>
       </w:r>
-      <w:bookmarkEnd w:id="78"/>
-    </w:p>
-    <w:p>
-      <w:r>
+      <w:bookmarkEnd w:id="77"/>
+    </w:p>
+    <w:p>
+      <w:r>
+        <w:rPr>
+          <w:noProof/>
+        </w:rPr>
         <w:lastRenderedPageBreak/>
         <w:drawing>
           <wp:inline distT="0" distB="0" distL="0" distR="0" wp14:anchorId="7D588DAB" wp14:editId="493FCD56">
@@ -15730,14 +15887,17 @@
       <w:pPr>
         <w:pStyle w:val="Heading3"/>
       </w:pPr>
-      <w:bookmarkStart w:id="79" w:name="_Toc7728731"/>
+      <w:bookmarkStart w:id="78" w:name="_Toc7728731"/>
       <w:r>
         <w:t>Save Plots</w:t>
       </w:r>
-      <w:bookmarkEnd w:id="79"/>
-    </w:p>
-    <w:p>
-      <w:r>
+      <w:bookmarkEnd w:id="78"/>
+    </w:p>
+    <w:p>
+      <w:r>
+        <w:rPr>
+          <w:noProof/>
+        </w:rPr>
         <w:drawing>
           <wp:inline distT="0" distB="0" distL="0" distR="0" wp14:anchorId="2FB52B98" wp14:editId="54562768">
             <wp:extent cx="5943600" cy="227330"/>
@@ -15785,6 +15945,9 @@
     </w:p>
     <w:p>
       <w:r>
+        <w:rPr>
+          <w:noProof/>
+        </w:rPr>
         <w:drawing>
           <wp:inline distT="0" distB="0" distL="0" distR="0" wp14:anchorId="08329BAC" wp14:editId="188AD5A0">
             <wp:extent cx="5943600" cy="3078480"/>
@@ -15827,11 +15990,11 @@
       <w:pPr>
         <w:pStyle w:val="Heading3"/>
       </w:pPr>
-      <w:bookmarkStart w:id="80" w:name="_Toc7728732"/>
+      <w:bookmarkStart w:id="79" w:name="_Toc7728732"/>
       <w:r>
         <w:t>Export</w:t>
       </w:r>
-      <w:bookmarkEnd w:id="80"/>
+      <w:bookmarkEnd w:id="79"/>
     </w:p>
     <w:p>
       <w:r>
@@ -15840,6 +16003,9 @@
     </w:p>
     <w:p>
       <w:r>
+        <w:rPr>
+          <w:noProof/>
+        </w:rPr>
         <w:lastRenderedPageBreak/>
         <w:drawing>
           <wp:inline distT="0" distB="0" distL="0" distR="0" wp14:anchorId="2132212F" wp14:editId="1B2FDB8C">
@@ -15882,11 +16048,11 @@
       <w:pPr>
         <w:pStyle w:val="Heading3"/>
       </w:pPr>
-      <w:bookmarkStart w:id="81" w:name="_Toc7728733"/>
+      <w:bookmarkStart w:id="80" w:name="_Toc7728733"/>
       <w:r>
         <w:t>paramater File name</w:t>
       </w:r>
-      <w:bookmarkEnd w:id="81"/>
+      <w:bookmarkEnd w:id="80"/>
     </w:p>
     <w:p>
       <w:r>
@@ -15983,11 +16149,11 @@
       <w:pPr>
         <w:pStyle w:val="Heading2"/>
       </w:pPr>
-      <w:bookmarkStart w:id="82" w:name="_Toc7728734"/>
+      <w:bookmarkStart w:id="81" w:name="_Toc7728734"/>
       <w:r>
         <w:t>Run</w:t>
       </w:r>
-      <w:bookmarkEnd w:id="82"/>
+      <w:bookmarkEnd w:id="81"/>
     </w:p>
     <w:p>
       <w:r>
@@ -16000,11 +16166,11 @@
       <w:pPr>
         <w:pStyle w:val="Heading2"/>
       </w:pPr>
-      <w:bookmarkStart w:id="83" w:name="_Toc7728735"/>
+      <w:bookmarkStart w:id="82" w:name="_Toc7728735"/>
       <w:r>
         <w:t>Data Processing</w:t>
       </w:r>
-      <w:bookmarkEnd w:id="83"/>
+      <w:bookmarkEnd w:id="82"/>
     </w:p>
     <w:p>
       <w:r>
@@ -16061,7 +16227,141 @@
     </w:p>
     <w:p/>
     <w:p/>
+    <w:p>
+      <w:r>
+        <w:br w:type="page"/>
+      </w:r>
+    </w:p>
+    <w:p>
+      <w:pPr>
+        <w:pStyle w:val="Heading1"/>
+      </w:pPr>
+      <w:r>
+        <w:lastRenderedPageBreak/>
+        <w:t>Config FIle</w:t>
+      </w:r>
+    </w:p>
     <w:p/>
+    <w:p>
+      <w:pPr>
+        <w:pStyle w:val="Heading2"/>
+      </w:pPr>
+      <w:r>
+        <w:t>PLOT OPtions</w:t>
+      </w:r>
+    </w:p>
+    <w:p>
+      <w:r>
+        <w:t>These are the options related to the live plotting of data to the web browsers.</w:t>
+      </w:r>
+    </w:p>
+    <w:p/>
+    <w:p>
+      <w:pPr>
+        <w:pStyle w:val="Heading3"/>
+      </w:pPr>
+      <w:r>
+        <w:t>IP</w:t>
+      </w:r>
+    </w:p>
+    <w:p>
+      <w:r>
+        <w:t>IP Address to display the live plot.  You can set this to “localhost” to view only on your computer.  When the application first starts, if this value is not present, it will populate the value with the IP address of your computer.</w:t>
+      </w:r>
+    </w:p>
+    <w:p>
+      <w:r>
+        <w:t>DEFAULT = localhost</w:t>
+      </w:r>
+    </w:p>
+    <w:p/>
+    <w:p>
+      <w:pPr>
+        <w:pStyle w:val="Heading3"/>
+      </w:pPr>
+      <w:r>
+        <w:t>PORT</w:t>
+      </w:r>
+    </w:p>
+    <w:p>
+      <w:r>
+        <w:t>TCP Port to display the live plots in the web browser.  You will need give permissions when the application is first run to this allow this application to use the port.</w:t>
+      </w:r>
+    </w:p>
+    <w:p>
+      <w:bookmarkStart w:id="83" w:name="_GoBack"/>
+      <w:bookmarkEnd w:id="83"/>
+      <w:r>
+        <w:t>DEFAULT = 5001</w:t>
+      </w:r>
+    </w:p>
+    <w:p/>
+    <w:p>
+      <w:pPr>
+        <w:pStyle w:val="Heading3"/>
+      </w:pPr>
+      <w:r>
+        <w:t>LIVE</w:t>
+      </w:r>
+    </w:p>
+    <w:p>
+      <w:r>
+        <w:t xml:space="preserve">Turn on or off live plotting.  If you are averaging a small amount data, 100 or less, then you should turn off live plotting.  It takes at most about 20 seconds to update the plot.  </w:t>
+      </w:r>
+      <w:proofErr w:type="gramStart"/>
+      <w:r>
+        <w:t>So</w:t>
+      </w:r>
+      <w:proofErr w:type="gramEnd"/>
+      <w:r>
+        <w:t xml:space="preserve"> a small amount of data averaged will mean the live plot will be updated </w:t>
+      </w:r>
+      <w:proofErr w:type="spellStart"/>
+      <w:r>
+        <w:t>to</w:t>
+      </w:r>
+      <w:proofErr w:type="spellEnd"/>
+      <w:r>
+        <w:t xml:space="preserve"> often. </w:t>
+      </w:r>
+      <w:r>
+        <w:t xml:space="preserve">  If set false, the web browser will not be opened.</w:t>
+      </w:r>
+    </w:p>
+    <w:p>
+      <w:r>
+        <w:t>DEFAULT = TRUE</w:t>
+      </w:r>
+    </w:p>
+    <w:p/>
+    <w:p>
+      <w:pPr>
+        <w:pStyle w:val="Heading3"/>
+      </w:pPr>
+      <w:r>
+        <w:t>RATE</w:t>
+      </w:r>
+    </w:p>
+    <w:p>
+      <w:r>
+        <w:t xml:space="preserve">Set the number of milliseconds, how often the live plot should be updated.  If you set the time to a large number, the live plot will not be updated as often.  </w:t>
+      </w:r>
+    </w:p>
+    <w:p>
+      <w:r>
+        <w:lastRenderedPageBreak/>
+        <w:t>DEFAULT = 250 milliseconds</w:t>
+      </w:r>
+    </w:p>
+    <w:p/>
+    <w:p>
+      <w:pPr>
+        <w:pStyle w:val="Heading3"/>
+      </w:pPr>
+      <w:r>
+        <w:t>BUFF_SIZE</w:t>
+      </w:r>
+    </w:p>
     <w:p>
       <w:bookmarkStart w:id="84" w:name="h.srlusgg6d5oj" w:colFirst="0" w:colLast="0"/>
       <w:bookmarkStart w:id="85" w:name="h.stlrjfsxfisk" w:colFirst="0" w:colLast="0"/>
@@ -16073,7 +16373,17 @@
       <w:bookmarkEnd w:id="86"/>
       <w:bookmarkEnd w:id="87"/>
       <w:bookmarkEnd w:id="88"/>
-    </w:p>
+      <w:r>
+        <w:t>When doing live plotting, this will include the maximum plots that are included in the plot.  There needs to be a limit to how many points the live plot can hold to prevent a memory leak.</w:t>
+      </w:r>
+    </w:p>
+    <w:p>
+      <w:r>
+        <w:t xml:space="preserve">DEFAULT = 1000 </w:t>
+      </w:r>
+    </w:p>
+    <w:p/>
+    <w:p/>
     <w:sectPr>
       <w:headerReference w:type="default" r:id="rId74"/>
       <w:footerReference w:type="default" r:id="rId75"/>
@@ -20158,7 +20468,7 @@
 </file>
 
 <file path=customXml/itemProps1.xml><?xml version="1.0" encoding="utf-8"?>
-<ds:datastoreItem xmlns:ds="http://schemas.openxmlformats.org/officeDocument/2006/customXml" ds:itemID="{B112D850-F530-40D9-B5EC-DD3911C22A36}">
+<ds:datastoreItem xmlns:ds="http://schemas.openxmlformats.org/officeDocument/2006/customXml" ds:itemID="{3F25F252-C609-47DE-BB4B-156C20FEED9A}">
   <ds:schemaRefs>
     <ds:schemaRef ds:uri="http://schemas.openxmlformats.org/officeDocument/2006/bibliography"/>
   </ds:schemaRefs>

</xml_diff>

<commit_message>
Removed using dataframes and pass the raw values to plot Updated User Guide Clean up old files
</commit_message>
<xml_diff>
--- a/User Guides/RTI - PyAutoWaves User Guide.docx
+++ b/User Guides/RTI - PyAutoWaves User Guide.docx
@@ -65,6 +65,14 @@
         <w:rPr>
           <w:sz w:val="48"/>
         </w:rPr>
+        <w:t>,</w:t>
+      </w:r>
+      <w:bookmarkStart w:id="0" w:name="_GoBack"/>
+      <w:bookmarkEnd w:id="0"/>
+      <w:r>
+        <w:rPr>
+          <w:sz w:val="48"/>
+        </w:rPr>
         <w:t xml:space="preserve"> Inc. </w:t>
       </w:r>
     </w:p>
@@ -101,7 +109,19 @@
         <w:rPr>
           <w:sz w:val="36"/>
         </w:rPr>
-        <w:t>PyAutoWaves 1.1.0</w:t>
+        <w:t>PyAutoWaves 1.</w:t>
+      </w:r>
+      <w:r>
+        <w:rPr>
+          <w:sz w:val="36"/>
+        </w:rPr>
+        <w:t>7</w:t>
+      </w:r>
+      <w:r>
+        <w:rPr>
+          <w:sz w:val="36"/>
+        </w:rPr>
+        <w:t>.0</w:t>
       </w:r>
     </w:p>
     <w:p>
@@ -881,6 +901,138 @@
                 <w:sz w:val="18"/>
               </w:rPr>
               <w:t xml:space="preserve"> details to selected bin.</w:t>
+            </w:r>
+          </w:p>
+        </w:tc>
+      </w:tr>
+      <w:tr>
+        <w:tc>
+          <w:tcPr>
+            <w:tcW w:w="1350" w:type="dxa"/>
+            <w:tcMar>
+              <w:top w:w="100" w:type="dxa"/>
+              <w:left w:w="100" w:type="dxa"/>
+              <w:bottom w:w="100" w:type="dxa"/>
+              <w:right w:w="100" w:type="dxa"/>
+            </w:tcMar>
+          </w:tcPr>
+          <w:p>
+            <w:pPr>
+              <w:widowControl w:val="0"/>
+              <w:spacing w:line="240" w:lineRule="auto"/>
+              <w:rPr>
+                <w:sz w:val="18"/>
+              </w:rPr>
+            </w:pPr>
+            <w:r>
+              <w:rPr>
+                <w:sz w:val="18"/>
+              </w:rPr>
+              <w:t>7/13/2019</w:t>
+            </w:r>
+          </w:p>
+        </w:tc>
+        <w:tc>
+          <w:tcPr>
+            <w:tcW w:w="1080" w:type="dxa"/>
+            <w:tcMar>
+              <w:top w:w="100" w:type="dxa"/>
+              <w:left w:w="100" w:type="dxa"/>
+              <w:bottom w:w="100" w:type="dxa"/>
+              <w:right w:w="100" w:type="dxa"/>
+            </w:tcMar>
+          </w:tcPr>
+          <w:p>
+            <w:pPr>
+              <w:widowControl w:val="0"/>
+              <w:spacing w:line="240" w:lineRule="auto"/>
+              <w:rPr>
+                <w:sz w:val="18"/>
+              </w:rPr>
+            </w:pPr>
+            <w:r>
+              <w:rPr>
+                <w:sz w:val="18"/>
+              </w:rPr>
+              <w:t>Rico</w:t>
+            </w:r>
+          </w:p>
+        </w:tc>
+        <w:tc>
+          <w:tcPr>
+            <w:tcW w:w="900" w:type="dxa"/>
+            <w:tcMar>
+              <w:top w:w="100" w:type="dxa"/>
+              <w:left w:w="100" w:type="dxa"/>
+              <w:bottom w:w="100" w:type="dxa"/>
+              <w:right w:w="100" w:type="dxa"/>
+            </w:tcMar>
+          </w:tcPr>
+          <w:p>
+            <w:pPr>
+              <w:widowControl w:val="0"/>
+              <w:spacing w:line="240" w:lineRule="auto"/>
+              <w:rPr>
+                <w:sz w:val="18"/>
+              </w:rPr>
+            </w:pPr>
+            <w:r>
+              <w:rPr>
+                <w:sz w:val="18"/>
+              </w:rPr>
+              <w:t>C</w:t>
+            </w:r>
+          </w:p>
+        </w:tc>
+        <w:tc>
+          <w:tcPr>
+            <w:tcW w:w="1260" w:type="dxa"/>
+            <w:tcMar>
+              <w:top w:w="100" w:type="dxa"/>
+              <w:left w:w="100" w:type="dxa"/>
+              <w:bottom w:w="100" w:type="dxa"/>
+              <w:right w:w="100" w:type="dxa"/>
+            </w:tcMar>
+          </w:tcPr>
+          <w:p>
+            <w:pPr>
+              <w:widowControl w:val="0"/>
+              <w:spacing w:line="240" w:lineRule="auto"/>
+              <w:rPr>
+                <w:sz w:val="18"/>
+              </w:rPr>
+            </w:pPr>
+            <w:r>
+              <w:rPr>
+                <w:sz w:val="18"/>
+              </w:rPr>
+              <w:t>1.7.0</w:t>
+            </w:r>
+          </w:p>
+        </w:tc>
+        <w:tc>
+          <w:tcPr>
+            <w:tcW w:w="4770" w:type="dxa"/>
+            <w:tcMar>
+              <w:top w:w="100" w:type="dxa"/>
+              <w:left w:w="100" w:type="dxa"/>
+              <w:bottom w:w="100" w:type="dxa"/>
+              <w:right w:w="100" w:type="dxa"/>
+            </w:tcMar>
+          </w:tcPr>
+          <w:p>
+            <w:pPr>
+              <w:widowControl w:val="0"/>
+              <w:spacing w:line="240" w:lineRule="auto"/>
+              <w:rPr>
+                <w:sz w:val="18"/>
+              </w:rPr>
+            </w:pPr>
+            <w:r>
+              <w:rPr>
+                <w:sz w:val="18"/>
+              </w:rPr>
+              <w:t>Added Range Tracking.  Fixed Plotting</w:t>
             </w:r>
           </w:p>
         </w:tc>
@@ -1162,7 +1314,7 @@
           <w:r>
             <w:fldChar w:fldCharType="separate"/>
           </w:r>
-          <w:hyperlink w:anchor="_Toc7728657" w:history="1">
+          <w:hyperlink w:anchor="_Toc13872789" w:history="1">
             <w:r>
               <w:rPr>
                 <w:rStyle w:val="Hyperlink"/>
@@ -1189,7 +1341,7 @@
                 <w:noProof/>
                 <w:webHidden/>
               </w:rPr>
-              <w:instrText xml:space="preserve"> PAGEREF _Toc7728657 \h </w:instrText>
+              <w:instrText xml:space="preserve"> PAGEREF _Toc13872789 \h </w:instrText>
             </w:r>
             <w:r>
               <w:rPr>
@@ -1209,7 +1361,7 @@
                 <w:noProof/>
                 <w:webHidden/>
               </w:rPr>
-              <w:t>9</w:t>
+              <w:t>10</w:t>
             </w:r>
             <w:r>
               <w:rPr>
@@ -1232,7 +1384,7 @@
               <w:szCs w:val="22"/>
             </w:rPr>
           </w:pPr>
-          <w:hyperlink w:anchor="_Toc7728658" w:history="1">
+          <w:hyperlink w:anchor="_Toc13872790" w:history="1">
             <w:r>
               <w:rPr>
                 <w:rStyle w:val="Hyperlink"/>
@@ -1259,7 +1411,7 @@
                 <w:noProof/>
                 <w:webHidden/>
               </w:rPr>
-              <w:instrText xml:space="preserve"> PAGEREF _Toc7728658 \h </w:instrText>
+              <w:instrText xml:space="preserve"> PAGEREF _Toc13872790 \h </w:instrText>
             </w:r>
             <w:r>
               <w:rPr>
@@ -1279,7 +1431,7 @@
                 <w:noProof/>
                 <w:webHidden/>
               </w:rPr>
-              <w:t>10</w:t>
+              <w:t>11</w:t>
             </w:r>
             <w:r>
               <w:rPr>
@@ -1302,7 +1454,7 @@
               <w:szCs w:val="22"/>
             </w:rPr>
           </w:pPr>
-          <w:hyperlink w:anchor="_Toc7728659" w:history="1">
+          <w:hyperlink w:anchor="_Toc13872791" w:history="1">
             <w:r>
               <w:rPr>
                 <w:rStyle w:val="Hyperlink"/>
@@ -1329,7 +1481,7 @@
                 <w:noProof/>
                 <w:webHidden/>
               </w:rPr>
-              <w:instrText xml:space="preserve"> PAGEREF _Toc7728659 \h </w:instrText>
+              <w:instrText xml:space="preserve"> PAGEREF _Toc13872791 \h </w:instrText>
             </w:r>
             <w:r>
               <w:rPr>
@@ -1349,7 +1501,7 @@
                 <w:noProof/>
                 <w:webHidden/>
               </w:rPr>
-              <w:t>12</w:t>
+              <w:t>13</w:t>
             </w:r>
             <w:r>
               <w:rPr>
@@ -1372,7 +1524,7 @@
               <w:szCs w:val="22"/>
             </w:rPr>
           </w:pPr>
-          <w:hyperlink w:anchor="_Toc7728660" w:history="1">
+          <w:hyperlink w:anchor="_Toc13872792" w:history="1">
             <w:r>
               <w:rPr>
                 <w:rStyle w:val="Hyperlink"/>
@@ -1399,7 +1551,7 @@
                 <w:noProof/>
                 <w:webHidden/>
               </w:rPr>
-              <w:instrText xml:space="preserve"> PAGEREF _Toc7728660 \h </w:instrText>
+              <w:instrText xml:space="preserve"> PAGEREF _Toc13872792 \h </w:instrText>
             </w:r>
             <w:r>
               <w:rPr>
@@ -1419,7 +1571,7 @@
                 <w:noProof/>
                 <w:webHidden/>
               </w:rPr>
-              <w:t>12</w:t>
+              <w:t>13</w:t>
             </w:r>
             <w:r>
               <w:rPr>
@@ -1442,7 +1594,7 @@
               <w:szCs w:val="22"/>
             </w:rPr>
           </w:pPr>
-          <w:hyperlink w:anchor="_Toc7728661" w:history="1">
+          <w:hyperlink w:anchor="_Toc13872793" w:history="1">
             <w:r>
               <w:rPr>
                 <w:rStyle w:val="Hyperlink"/>
@@ -1469,7 +1621,7 @@
                 <w:noProof/>
                 <w:webHidden/>
               </w:rPr>
-              <w:instrText xml:space="preserve"> PAGEREF _Toc7728661 \h </w:instrText>
+              <w:instrText xml:space="preserve"> PAGEREF _Toc13872793 \h </w:instrText>
             </w:r>
             <w:r>
               <w:rPr>
@@ -1489,7 +1641,7 @@
                 <w:noProof/>
                 <w:webHidden/>
               </w:rPr>
-              <w:t>13</w:t>
+              <w:t>14</w:t>
             </w:r>
             <w:r>
               <w:rPr>
@@ -1512,7 +1664,7 @@
               <w:szCs w:val="22"/>
             </w:rPr>
           </w:pPr>
-          <w:hyperlink w:anchor="_Toc7728662" w:history="1">
+          <w:hyperlink w:anchor="_Toc13872794" w:history="1">
             <w:r>
               <w:rPr>
                 <w:rStyle w:val="Hyperlink"/>
@@ -1539,7 +1691,7 @@
                 <w:noProof/>
                 <w:webHidden/>
               </w:rPr>
-              <w:instrText xml:space="preserve"> PAGEREF _Toc7728662 \h </w:instrText>
+              <w:instrText xml:space="preserve"> PAGEREF _Toc13872794 \h </w:instrText>
             </w:r>
             <w:r>
               <w:rPr>
@@ -1559,7 +1711,7 @@
                 <w:noProof/>
                 <w:webHidden/>
               </w:rPr>
-              <w:t>14</w:t>
+              <w:t>15</w:t>
             </w:r>
             <w:r>
               <w:rPr>
@@ -1582,7 +1734,7 @@
               <w:szCs w:val="22"/>
             </w:rPr>
           </w:pPr>
-          <w:hyperlink w:anchor="_Toc7728663" w:history="1">
+          <w:hyperlink w:anchor="_Toc13872795" w:history="1">
             <w:r>
               <w:rPr>
                 <w:rStyle w:val="Hyperlink"/>
@@ -1609,7 +1761,7 @@
                 <w:noProof/>
                 <w:webHidden/>
               </w:rPr>
-              <w:instrText xml:space="preserve"> PAGEREF _Toc7728663 \h </w:instrText>
+              <w:instrText xml:space="preserve"> PAGEREF _Toc13872795 \h </w:instrText>
             </w:r>
             <w:r>
               <w:rPr>
@@ -1629,7 +1781,7 @@
                 <w:noProof/>
                 <w:webHidden/>
               </w:rPr>
-              <w:t>14</w:t>
+              <w:t>15</w:t>
             </w:r>
             <w:r>
               <w:rPr>
@@ -1652,13 +1804,13 @@
               <w:szCs w:val="22"/>
             </w:rPr>
           </w:pPr>
-          <w:hyperlink w:anchor="_Toc7728664" w:history="1">
+          <w:hyperlink w:anchor="_Toc13872796" w:history="1">
             <w:r>
               <w:rPr>
                 <w:rStyle w:val="Hyperlink"/>
                 <w:noProof/>
               </w:rPr>
-              <w:t>Wave Setup</w:t>
+              <w:t>Additional Config Options</w:t>
             </w:r>
             <w:r>
               <w:rPr>
@@ -1679,7 +1831,7 @@
                 <w:noProof/>
                 <w:webHidden/>
               </w:rPr>
-              <w:instrText xml:space="preserve"> PAGEREF _Toc7728664 \h </w:instrText>
+              <w:instrText xml:space="preserve"> PAGEREF _Toc13872796 \h </w:instrText>
             </w:r>
             <w:r>
               <w:rPr>
@@ -1699,7 +1851,7 @@
                 <w:noProof/>
                 <w:webHidden/>
               </w:rPr>
-              <w:t>14</w:t>
+              <w:t>15</w:t>
             </w:r>
             <w:r>
               <w:rPr>
@@ -1722,13 +1874,13 @@
               <w:szCs w:val="22"/>
             </w:rPr>
           </w:pPr>
-          <w:hyperlink w:anchor="_Toc7728665" w:history="1">
+          <w:hyperlink w:anchor="_Toc13872797" w:history="1">
             <w:r>
               <w:rPr>
                 <w:rStyle w:val="Hyperlink"/>
                 <w:noProof/>
               </w:rPr>
-              <w:t>Selected Bins</w:t>
+              <w:t>WAVES</w:t>
             </w:r>
             <w:r>
               <w:rPr>
@@ -1749,7 +1901,7 @@
                 <w:noProof/>
                 <w:webHidden/>
               </w:rPr>
-              <w:instrText xml:space="preserve"> PAGEREF _Toc7728665 \h </w:instrText>
+              <w:instrText xml:space="preserve"> PAGEREF _Toc13872797 \h </w:instrText>
             </w:r>
             <w:r>
               <w:rPr>
@@ -1769,7 +1921,7 @@
                 <w:noProof/>
                 <w:webHidden/>
               </w:rPr>
-              <w:t>14</w:t>
+              <w:t>15</w:t>
             </w:r>
             <w:r>
               <w:rPr>
@@ -1792,13 +1944,13 @@
               <w:szCs w:val="22"/>
             </w:rPr>
           </w:pPr>
-          <w:hyperlink w:anchor="_Toc7728666" w:history="1">
+          <w:hyperlink w:anchor="_Toc13872798" w:history="1">
             <w:r>
               <w:rPr>
                 <w:rStyle w:val="Hyperlink"/>
                 <w:noProof/>
               </w:rPr>
-              <w:t>Correlation Threshold</w:t>
+              <w:t>AWC</w:t>
             </w:r>
             <w:r>
               <w:rPr>
@@ -1819,7 +1971,7 @@
                 <w:noProof/>
                 <w:webHidden/>
               </w:rPr>
-              <w:instrText xml:space="preserve"> PAGEREF _Toc7728666 \h </w:instrText>
+              <w:instrText xml:space="preserve"> PAGEREF _Toc13872798 \h </w:instrText>
             </w:r>
             <w:r>
               <w:rPr>
@@ -1839,7 +1991,7 @@
                 <w:noProof/>
                 <w:webHidden/>
               </w:rPr>
-              <w:t>17</w:t>
+              <w:t>16</w:t>
             </w:r>
             <w:r>
               <w:rPr>
@@ -1862,13 +2014,13 @@
               <w:szCs w:val="22"/>
             </w:rPr>
           </w:pPr>
-          <w:hyperlink w:anchor="_Toc7728667" w:history="1">
+          <w:hyperlink w:anchor="_Toc13872799" w:history="1">
             <w:r>
               <w:rPr>
                 <w:rStyle w:val="Hyperlink"/>
                 <w:noProof/>
               </w:rPr>
-              <w:t>Height Source</w:t>
+              <w:t>PLOT Options</w:t>
             </w:r>
             <w:r>
               <w:rPr>
@@ -1889,7 +2041,77 @@
                 <w:noProof/>
                 <w:webHidden/>
               </w:rPr>
-              <w:instrText xml:space="preserve"> PAGEREF _Toc7728667 \h </w:instrText>
+              <w:instrText xml:space="preserve"> PAGEREF _Toc13872799 \h </w:instrText>
+            </w:r>
+            <w:r>
+              <w:rPr>
+                <w:noProof/>
+                <w:webHidden/>
+              </w:rPr>
+            </w:r>
+            <w:r>
+              <w:rPr>
+                <w:noProof/>
+                <w:webHidden/>
+              </w:rPr>
+              <w:fldChar w:fldCharType="separate"/>
+            </w:r>
+            <w:r>
+              <w:rPr>
+                <w:noProof/>
+                <w:webHidden/>
+              </w:rPr>
+              <w:t>16</w:t>
+            </w:r>
+            <w:r>
+              <w:rPr>
+                <w:noProof/>
+                <w:webHidden/>
+              </w:rPr>
+              <w:fldChar w:fldCharType="end"/>
+            </w:r>
+          </w:hyperlink>
+        </w:p>
+        <w:p>
+          <w:pPr>
+            <w:pStyle w:val="TOC2"/>
+            <w:tabs>
+              <w:tab w:val="right" w:leader="dot" w:pos="9350"/>
+            </w:tabs>
+            <w:rPr>
+              <w:noProof/>
+              <w:sz w:val="22"/>
+              <w:szCs w:val="22"/>
+            </w:rPr>
+          </w:pPr>
+          <w:hyperlink w:anchor="_Toc13872800" w:history="1">
+            <w:r>
+              <w:rPr>
+                <w:rStyle w:val="Hyperlink"/>
+                <w:noProof/>
+              </w:rPr>
+              <w:t>Wave Setup</w:t>
+            </w:r>
+            <w:r>
+              <w:rPr>
+                <w:noProof/>
+                <w:webHidden/>
+              </w:rPr>
+              <w:tab/>
+            </w:r>
+            <w:r>
+              <w:rPr>
+                <w:noProof/>
+                <w:webHidden/>
+              </w:rPr>
+              <w:fldChar w:fldCharType="begin"/>
+            </w:r>
+            <w:r>
+              <w:rPr>
+                <w:noProof/>
+                <w:webHidden/>
+              </w:rPr>
+              <w:instrText xml:space="preserve"> PAGEREF _Toc13872800 \h </w:instrText>
             </w:r>
             <w:r>
               <w:rPr>
@@ -1932,13 +2154,13 @@
               <w:szCs w:val="22"/>
             </w:rPr>
           </w:pPr>
-          <w:hyperlink w:anchor="_Toc7728668" w:history="1">
+          <w:hyperlink w:anchor="_Toc13872801" w:history="1">
             <w:r>
               <w:rPr>
                 <w:rStyle w:val="Hyperlink"/>
                 <w:noProof/>
               </w:rPr>
-              <w:t>Pressure Sensor Height</w:t>
+              <w:t>Selected Bins</w:t>
             </w:r>
             <w:r>
               <w:rPr>
@@ -1959,7 +2181,7 @@
                 <w:noProof/>
                 <w:webHidden/>
               </w:rPr>
-              <w:instrText xml:space="preserve"> PAGEREF _Toc7728668 \h </w:instrText>
+              <w:instrText xml:space="preserve"> PAGEREF _Toc13872801 \h </w:instrText>
             </w:r>
             <w:r>
               <w:rPr>
@@ -2002,13 +2224,13 @@
               <w:szCs w:val="22"/>
             </w:rPr>
           </w:pPr>
-          <w:hyperlink w:anchor="_Toc7728669" w:history="1">
+          <w:hyperlink w:anchor="_Toc13872802" w:history="1">
             <w:r>
               <w:rPr>
                 <w:rStyle w:val="Hyperlink"/>
                 <w:noProof/>
               </w:rPr>
-              <w:t>Pressure Sensor Offset</w:t>
+              <w:t>Correlation Threshold</w:t>
             </w:r>
             <w:r>
               <w:rPr>
@@ -2029,7 +2251,7 @@
                 <w:noProof/>
                 <w:webHidden/>
               </w:rPr>
-              <w:instrText xml:space="preserve"> PAGEREF _Toc7728669 \h </w:instrText>
+              <w:instrText xml:space="preserve"> PAGEREF _Toc13872802 \h </w:instrText>
             </w:r>
             <w:r>
               <w:rPr>
@@ -2049,7 +2271,7 @@
                 <w:noProof/>
                 <w:webHidden/>
               </w:rPr>
-              <w:t>18</w:t>
+              <w:t>20</w:t>
             </w:r>
             <w:r>
               <w:rPr>
@@ -2072,13 +2294,13 @@
               <w:szCs w:val="22"/>
             </w:rPr>
           </w:pPr>
-          <w:hyperlink w:anchor="_Toc7728670" w:history="1">
+          <w:hyperlink w:anchor="_Toc13872803" w:history="1">
             <w:r>
               <w:rPr>
                 <w:rStyle w:val="Hyperlink"/>
                 <w:noProof/>
               </w:rPr>
-              <w:t>Latitude</w:t>
+              <w:t>Height Source</w:t>
             </w:r>
             <w:r>
               <w:rPr>
@@ -2099,7 +2321,7 @@
                 <w:noProof/>
                 <w:webHidden/>
               </w:rPr>
-              <w:instrText xml:space="preserve"> PAGEREF _Toc7728670 \h </w:instrText>
+              <w:instrText xml:space="preserve"> PAGEREF _Toc13872803 \h </w:instrText>
             </w:r>
             <w:r>
               <w:rPr>
@@ -2119,7 +2341,7 @@
                 <w:noProof/>
                 <w:webHidden/>
               </w:rPr>
-              <w:t>18</w:t>
+              <w:t>20</w:t>
             </w:r>
             <w:r>
               <w:rPr>
@@ -2142,13 +2364,13 @@
               <w:szCs w:val="22"/>
             </w:rPr>
           </w:pPr>
-          <w:hyperlink w:anchor="_Toc7728671" w:history="1">
+          <w:hyperlink w:anchor="_Toc13872804" w:history="1">
             <w:r>
               <w:rPr>
                 <w:rStyle w:val="Hyperlink"/>
                 <w:noProof/>
               </w:rPr>
-              <w:t>Longitude</w:t>
+              <w:t>Pressure Sensor Height</w:t>
             </w:r>
             <w:r>
               <w:rPr>
@@ -2169,7 +2391,7 @@
                 <w:noProof/>
                 <w:webHidden/>
               </w:rPr>
-              <w:instrText xml:space="preserve"> PAGEREF _Toc7728671 \h </w:instrText>
+              <w:instrText xml:space="preserve"> PAGEREF _Toc13872804 \h </w:instrText>
             </w:r>
             <w:r>
               <w:rPr>
@@ -2189,7 +2411,7 @@
                 <w:noProof/>
                 <w:webHidden/>
               </w:rPr>
-              <w:t>18</w:t>
+              <w:t>20</w:t>
             </w:r>
             <w:r>
               <w:rPr>
@@ -2212,12 +2434,222 @@
               <w:szCs w:val="22"/>
             </w:rPr>
           </w:pPr>
-          <w:hyperlink w:anchor="_Toc7728672" w:history="1">
+          <w:hyperlink w:anchor="_Toc13872805" w:history="1">
             <w:r>
               <w:rPr>
                 <w:rStyle w:val="Hyperlink"/>
                 <w:noProof/>
               </w:rPr>
+              <w:t>Pressure Sensor Offset</w:t>
+            </w:r>
+            <w:r>
+              <w:rPr>
+                <w:noProof/>
+                <w:webHidden/>
+              </w:rPr>
+              <w:tab/>
+            </w:r>
+            <w:r>
+              <w:rPr>
+                <w:noProof/>
+                <w:webHidden/>
+              </w:rPr>
+              <w:fldChar w:fldCharType="begin"/>
+            </w:r>
+            <w:r>
+              <w:rPr>
+                <w:noProof/>
+                <w:webHidden/>
+              </w:rPr>
+              <w:instrText xml:space="preserve"> PAGEREF _Toc13872805 \h </w:instrText>
+            </w:r>
+            <w:r>
+              <w:rPr>
+                <w:noProof/>
+                <w:webHidden/>
+              </w:rPr>
+            </w:r>
+            <w:r>
+              <w:rPr>
+                <w:noProof/>
+                <w:webHidden/>
+              </w:rPr>
+              <w:fldChar w:fldCharType="separate"/>
+            </w:r>
+            <w:r>
+              <w:rPr>
+                <w:noProof/>
+                <w:webHidden/>
+              </w:rPr>
+              <w:t>21</w:t>
+            </w:r>
+            <w:r>
+              <w:rPr>
+                <w:noProof/>
+                <w:webHidden/>
+              </w:rPr>
+              <w:fldChar w:fldCharType="end"/>
+            </w:r>
+          </w:hyperlink>
+        </w:p>
+        <w:p>
+          <w:pPr>
+            <w:pStyle w:val="TOC3"/>
+            <w:tabs>
+              <w:tab w:val="right" w:leader="dot" w:pos="9350"/>
+            </w:tabs>
+            <w:rPr>
+              <w:noProof/>
+              <w:sz w:val="22"/>
+              <w:szCs w:val="22"/>
+            </w:rPr>
+          </w:pPr>
+          <w:hyperlink w:anchor="_Toc13872806" w:history="1">
+            <w:r>
+              <w:rPr>
+                <w:rStyle w:val="Hyperlink"/>
+                <w:noProof/>
+              </w:rPr>
+              <w:t>Latitude</w:t>
+            </w:r>
+            <w:r>
+              <w:rPr>
+                <w:noProof/>
+                <w:webHidden/>
+              </w:rPr>
+              <w:tab/>
+            </w:r>
+            <w:r>
+              <w:rPr>
+                <w:noProof/>
+                <w:webHidden/>
+              </w:rPr>
+              <w:fldChar w:fldCharType="begin"/>
+            </w:r>
+            <w:r>
+              <w:rPr>
+                <w:noProof/>
+                <w:webHidden/>
+              </w:rPr>
+              <w:instrText xml:space="preserve"> PAGEREF _Toc13872806 \h </w:instrText>
+            </w:r>
+            <w:r>
+              <w:rPr>
+                <w:noProof/>
+                <w:webHidden/>
+              </w:rPr>
+            </w:r>
+            <w:r>
+              <w:rPr>
+                <w:noProof/>
+                <w:webHidden/>
+              </w:rPr>
+              <w:fldChar w:fldCharType="separate"/>
+            </w:r>
+            <w:r>
+              <w:rPr>
+                <w:noProof/>
+                <w:webHidden/>
+              </w:rPr>
+              <w:t>21</w:t>
+            </w:r>
+            <w:r>
+              <w:rPr>
+                <w:noProof/>
+                <w:webHidden/>
+              </w:rPr>
+              <w:fldChar w:fldCharType="end"/>
+            </w:r>
+          </w:hyperlink>
+        </w:p>
+        <w:p>
+          <w:pPr>
+            <w:pStyle w:val="TOC3"/>
+            <w:tabs>
+              <w:tab w:val="right" w:leader="dot" w:pos="9350"/>
+            </w:tabs>
+            <w:rPr>
+              <w:noProof/>
+              <w:sz w:val="22"/>
+              <w:szCs w:val="22"/>
+            </w:rPr>
+          </w:pPr>
+          <w:hyperlink w:anchor="_Toc13872807" w:history="1">
+            <w:r>
+              <w:rPr>
+                <w:rStyle w:val="Hyperlink"/>
+                <w:noProof/>
+              </w:rPr>
+              <w:t>Longitude</w:t>
+            </w:r>
+            <w:r>
+              <w:rPr>
+                <w:noProof/>
+                <w:webHidden/>
+              </w:rPr>
+              <w:tab/>
+            </w:r>
+            <w:r>
+              <w:rPr>
+                <w:noProof/>
+                <w:webHidden/>
+              </w:rPr>
+              <w:fldChar w:fldCharType="begin"/>
+            </w:r>
+            <w:r>
+              <w:rPr>
+                <w:noProof/>
+                <w:webHidden/>
+              </w:rPr>
+              <w:instrText xml:space="preserve"> PAGEREF _Toc13872807 \h </w:instrText>
+            </w:r>
+            <w:r>
+              <w:rPr>
+                <w:noProof/>
+                <w:webHidden/>
+              </w:rPr>
+            </w:r>
+            <w:r>
+              <w:rPr>
+                <w:noProof/>
+                <w:webHidden/>
+              </w:rPr>
+              <w:fldChar w:fldCharType="separate"/>
+            </w:r>
+            <w:r>
+              <w:rPr>
+                <w:noProof/>
+                <w:webHidden/>
+              </w:rPr>
+              <w:t>21</w:t>
+            </w:r>
+            <w:r>
+              <w:rPr>
+                <w:noProof/>
+                <w:webHidden/>
+              </w:rPr>
+              <w:fldChar w:fldCharType="end"/>
+            </w:r>
+          </w:hyperlink>
+        </w:p>
+        <w:p>
+          <w:pPr>
+            <w:pStyle w:val="TOC3"/>
+            <w:tabs>
+              <w:tab w:val="right" w:leader="dot" w:pos="9350"/>
+            </w:tabs>
+            <w:rPr>
+              <w:noProof/>
+              <w:sz w:val="22"/>
+              <w:szCs w:val="22"/>
+            </w:rPr>
+          </w:pPr>
+          <w:hyperlink w:anchor="_Toc13872808" w:history="1">
+            <w:r>
+              <w:rPr>
+                <w:rStyle w:val="Hyperlink"/>
+                <w:noProof/>
+              </w:rPr>
               <w:t>Vertical Beam Data</w:t>
             </w:r>
             <w:r>
@@ -2239,7 +2671,7 @@
                 <w:noProof/>
                 <w:webHidden/>
               </w:rPr>
-              <w:instrText xml:space="preserve"> PAGEREF _Toc7728672 \h </w:instrText>
+              <w:instrText xml:space="preserve"> PAGEREF _Toc13872808 \h </w:instrText>
             </w:r>
             <w:r>
               <w:rPr>
@@ -2259,7 +2691,7 @@
                 <w:noProof/>
                 <w:webHidden/>
               </w:rPr>
-              <w:t>18</w:t>
+              <w:t>21</w:t>
             </w:r>
             <w:r>
               <w:rPr>
@@ -2282,7 +2714,7 @@
               <w:szCs w:val="22"/>
             </w:rPr>
           </w:pPr>
-          <w:hyperlink w:anchor="_Toc7728673" w:history="1">
+          <w:hyperlink w:anchor="_Toc13872809" w:history="1">
             <w:r>
               <w:rPr>
                 <w:rStyle w:val="Hyperlink"/>
@@ -2309,7 +2741,7 @@
                 <w:noProof/>
                 <w:webHidden/>
               </w:rPr>
-              <w:instrText xml:space="preserve"> PAGEREF _Toc7728673 \h </w:instrText>
+              <w:instrText xml:space="preserve"> PAGEREF _Toc13872809 \h </w:instrText>
             </w:r>
             <w:r>
               <w:rPr>
@@ -2329,7 +2761,7 @@
                 <w:noProof/>
                 <w:webHidden/>
               </w:rPr>
-              <w:t>20</w:t>
+              <w:t>23</w:t>
             </w:r>
             <w:r>
               <w:rPr>
@@ -2352,7 +2784,7 @@
               <w:szCs w:val="22"/>
             </w:rPr>
           </w:pPr>
-          <w:hyperlink w:anchor="_Toc7728674" w:history="1">
+          <w:hyperlink w:anchor="_Toc13872810" w:history="1">
             <w:r>
               <w:rPr>
                 <w:rStyle w:val="Hyperlink"/>
@@ -2379,7 +2811,7 @@
                 <w:noProof/>
                 <w:webHidden/>
               </w:rPr>
-              <w:instrText xml:space="preserve"> PAGEREF _Toc7728674 \h </w:instrText>
+              <w:instrText xml:space="preserve"> PAGEREF _Toc13872810 \h </w:instrText>
             </w:r>
             <w:r>
               <w:rPr>
@@ -2399,7 +2831,7 @@
                 <w:noProof/>
                 <w:webHidden/>
               </w:rPr>
-              <w:t>20</w:t>
+              <w:t>23</w:t>
             </w:r>
             <w:r>
               <w:rPr>
@@ -2422,7 +2854,7 @@
               <w:szCs w:val="22"/>
             </w:rPr>
           </w:pPr>
-          <w:hyperlink w:anchor="_Toc7728675" w:history="1">
+          <w:hyperlink w:anchor="_Toc13872811" w:history="1">
             <w:r>
               <w:rPr>
                 <w:rStyle w:val="Hyperlink"/>
@@ -2449,7 +2881,7 @@
                 <w:noProof/>
                 <w:webHidden/>
               </w:rPr>
-              <w:instrText xml:space="preserve"> PAGEREF _Toc7728675 \h </w:instrText>
+              <w:instrText xml:space="preserve"> PAGEREF _Toc13872811 \h </w:instrText>
             </w:r>
             <w:r>
               <w:rPr>
@@ -2469,7 +2901,7 @@
                 <w:noProof/>
                 <w:webHidden/>
               </w:rPr>
-              <w:t>21</w:t>
+              <w:t>24</w:t>
             </w:r>
             <w:r>
               <w:rPr>
@@ -2492,7 +2924,7 @@
               <w:szCs w:val="22"/>
             </w:rPr>
           </w:pPr>
-          <w:hyperlink w:anchor="_Toc7728676" w:history="1">
+          <w:hyperlink w:anchor="_Toc13872812" w:history="1">
             <w:r>
               <w:rPr>
                 <w:rStyle w:val="Hyperlink"/>
@@ -2519,7 +2951,7 @@
                 <w:noProof/>
                 <w:webHidden/>
               </w:rPr>
-              <w:instrText xml:space="preserve"> PAGEREF _Toc7728676 \h </w:instrText>
+              <w:instrText xml:space="preserve"> PAGEREF _Toc13872812 \h </w:instrText>
             </w:r>
             <w:r>
               <w:rPr>
@@ -2539,7 +2971,7 @@
                 <w:noProof/>
                 <w:webHidden/>
               </w:rPr>
-              <w:t>21</w:t>
+              <w:t>24</w:t>
             </w:r>
             <w:r>
               <w:rPr>
@@ -2562,7 +2994,7 @@
               <w:szCs w:val="22"/>
             </w:rPr>
           </w:pPr>
-          <w:hyperlink w:anchor="_Toc7728677" w:history="1">
+          <w:hyperlink w:anchor="_Toc13872813" w:history="1">
             <w:r>
               <w:rPr>
                 <w:rStyle w:val="Hyperlink"/>
@@ -2589,7 +3021,7 @@
                 <w:noProof/>
                 <w:webHidden/>
               </w:rPr>
-              <w:instrText xml:space="preserve"> PAGEREF _Toc7728677 \h </w:instrText>
+              <w:instrText xml:space="preserve"> PAGEREF _Toc13872813 \h </w:instrText>
             </w:r>
             <w:r>
               <w:rPr>
@@ -2609,7 +3041,7 @@
                 <w:noProof/>
                 <w:webHidden/>
               </w:rPr>
-              <w:t>22</w:t>
+              <w:t>25</w:t>
             </w:r>
             <w:r>
               <w:rPr>
@@ -2632,7 +3064,7 @@
               <w:szCs w:val="22"/>
             </w:rPr>
           </w:pPr>
-          <w:hyperlink w:anchor="_Toc7728678" w:history="1">
+          <w:hyperlink w:anchor="_Toc13872814" w:history="1">
             <w:r>
               <w:rPr>
                 <w:rStyle w:val="Hyperlink"/>
@@ -2659,7 +3091,7 @@
                 <w:noProof/>
                 <w:webHidden/>
               </w:rPr>
-              <w:instrText xml:space="preserve"> PAGEREF _Toc7728678 \h </w:instrText>
+              <w:instrText xml:space="preserve"> PAGEREF _Toc13872814 \h </w:instrText>
             </w:r>
             <w:r>
               <w:rPr>
@@ -2679,7 +3111,7 @@
                 <w:noProof/>
                 <w:webHidden/>
               </w:rPr>
-              <w:t>23</w:t>
+              <w:t>26</w:t>
             </w:r>
             <w:r>
               <w:rPr>
@@ -2702,7 +3134,7 @@
               <w:szCs w:val="22"/>
             </w:rPr>
           </w:pPr>
-          <w:hyperlink w:anchor="_Toc7728679" w:history="1">
+          <w:hyperlink w:anchor="_Toc13872815" w:history="1">
             <w:r>
               <w:rPr>
                 <w:rStyle w:val="Hyperlink"/>
@@ -2729,7 +3161,7 @@
                 <w:noProof/>
                 <w:webHidden/>
               </w:rPr>
-              <w:instrText xml:space="preserve"> PAGEREF _Toc7728679 \h </w:instrText>
+              <w:instrText xml:space="preserve"> PAGEREF _Toc13872815 \h </w:instrText>
             </w:r>
             <w:r>
               <w:rPr>
@@ -2749,7 +3181,7 @@
                 <w:noProof/>
                 <w:webHidden/>
               </w:rPr>
-              <w:t>23</w:t>
+              <w:t>26</w:t>
             </w:r>
             <w:r>
               <w:rPr>
@@ -2772,7 +3204,7 @@
               <w:szCs w:val="22"/>
             </w:rPr>
           </w:pPr>
-          <w:hyperlink w:anchor="_Toc7728680" w:history="1">
+          <w:hyperlink w:anchor="_Toc13872816" w:history="1">
             <w:r>
               <w:rPr>
                 <w:rStyle w:val="Hyperlink"/>
@@ -2799,7 +3231,7 @@
                 <w:noProof/>
                 <w:webHidden/>
               </w:rPr>
-              <w:instrText xml:space="preserve"> PAGEREF _Toc7728680 \h </w:instrText>
+              <w:instrText xml:space="preserve"> PAGEREF _Toc13872816 \h </w:instrText>
             </w:r>
             <w:r>
               <w:rPr>
@@ -2819,7 +3251,7 @@
                 <w:noProof/>
                 <w:webHidden/>
               </w:rPr>
-              <w:t>23</w:t>
+              <w:t>26</w:t>
             </w:r>
             <w:r>
               <w:rPr>
@@ -2842,7 +3274,7 @@
               <w:szCs w:val="22"/>
             </w:rPr>
           </w:pPr>
-          <w:hyperlink w:anchor="_Toc7728681" w:history="1">
+          <w:hyperlink w:anchor="_Toc13872817" w:history="1">
             <w:r>
               <w:rPr>
                 <w:rStyle w:val="Hyperlink"/>
@@ -2869,7 +3301,7 @@
                 <w:noProof/>
                 <w:webHidden/>
               </w:rPr>
-              <w:instrText xml:space="preserve"> PAGEREF _Toc7728681 \h </w:instrText>
+              <w:instrText xml:space="preserve"> PAGEREF _Toc13872817 \h </w:instrText>
             </w:r>
             <w:r>
               <w:rPr>
@@ -2889,7 +3321,7 @@
                 <w:noProof/>
                 <w:webHidden/>
               </w:rPr>
-              <w:t>23</w:t>
+              <w:t>26</w:t>
             </w:r>
             <w:r>
               <w:rPr>
@@ -2912,7 +3344,7 @@
               <w:szCs w:val="22"/>
             </w:rPr>
           </w:pPr>
-          <w:hyperlink w:anchor="_Toc7728682" w:history="1">
+          <w:hyperlink w:anchor="_Toc13872818" w:history="1">
             <w:r>
               <w:rPr>
                 <w:rStyle w:val="Hyperlink"/>
@@ -2939,7 +3371,7 @@
                 <w:noProof/>
                 <w:webHidden/>
               </w:rPr>
-              <w:instrText xml:space="preserve"> PAGEREF _Toc7728682 \h </w:instrText>
+              <w:instrText xml:space="preserve"> PAGEREF _Toc13872818 \h </w:instrText>
             </w:r>
             <w:r>
               <w:rPr>
@@ -2959,7 +3391,7 @@
                 <w:noProof/>
                 <w:webHidden/>
               </w:rPr>
-              <w:t>24</w:t>
+              <w:t>27</w:t>
             </w:r>
             <w:r>
               <w:rPr>
@@ -2982,7 +3414,7 @@
               <w:szCs w:val="22"/>
             </w:rPr>
           </w:pPr>
-          <w:hyperlink w:anchor="_Toc7728683" w:history="1">
+          <w:hyperlink w:anchor="_Toc13872819" w:history="1">
             <w:r>
               <w:rPr>
                 <w:rStyle w:val="Hyperlink"/>
@@ -3009,7 +3441,7 @@
                 <w:noProof/>
                 <w:webHidden/>
               </w:rPr>
-              <w:instrText xml:space="preserve"> PAGEREF _Toc7728683 \h </w:instrText>
+              <w:instrText xml:space="preserve"> PAGEREF _Toc13872819 \h </w:instrText>
             </w:r>
             <w:r>
               <w:rPr>
@@ -3029,7 +3461,7 @@
                 <w:noProof/>
                 <w:webHidden/>
               </w:rPr>
-              <w:t>24</w:t>
+              <w:t>27</w:t>
             </w:r>
             <w:r>
               <w:rPr>
@@ -3052,7 +3484,7 @@
               <w:szCs w:val="22"/>
             </w:rPr>
           </w:pPr>
-          <w:hyperlink w:anchor="_Toc7728684" w:history="1">
+          <w:hyperlink w:anchor="_Toc13872820" w:history="1">
             <w:r>
               <w:rPr>
                 <w:rStyle w:val="Hyperlink"/>
@@ -3079,7 +3511,7 @@
                 <w:noProof/>
                 <w:webHidden/>
               </w:rPr>
-              <w:instrText xml:space="preserve"> PAGEREF _Toc7728684 \h </w:instrText>
+              <w:instrText xml:space="preserve"> PAGEREF _Toc13872820 \h </w:instrText>
             </w:r>
             <w:r>
               <w:rPr>
@@ -3099,7 +3531,7 @@
                 <w:noProof/>
                 <w:webHidden/>
               </w:rPr>
-              <w:t>24</w:t>
+              <w:t>27</w:t>
             </w:r>
             <w:r>
               <w:rPr>
@@ -3122,7 +3554,7 @@
               <w:szCs w:val="22"/>
             </w:rPr>
           </w:pPr>
-          <w:hyperlink w:anchor="_Toc7728685" w:history="1">
+          <w:hyperlink w:anchor="_Toc13872821" w:history="1">
             <w:r>
               <w:rPr>
                 <w:rStyle w:val="Hyperlink"/>
@@ -3149,7 +3581,7 @@
                 <w:noProof/>
                 <w:webHidden/>
               </w:rPr>
-              <w:instrText xml:space="preserve"> PAGEREF _Toc7728685 \h </w:instrText>
+              <w:instrText xml:space="preserve"> PAGEREF _Toc13872821 \h </w:instrText>
             </w:r>
             <w:r>
               <w:rPr>
@@ -3169,7 +3601,7 @@
                 <w:noProof/>
                 <w:webHidden/>
               </w:rPr>
-              <w:t>25</w:t>
+              <w:t>28</w:t>
             </w:r>
             <w:r>
               <w:rPr>
@@ -3192,7 +3624,7 @@
               <w:szCs w:val="22"/>
             </w:rPr>
           </w:pPr>
-          <w:hyperlink w:anchor="_Toc7728686" w:history="1">
+          <w:hyperlink w:anchor="_Toc13872822" w:history="1">
             <w:r>
               <w:rPr>
                 <w:rStyle w:val="Hyperlink"/>
@@ -3219,7 +3651,7 @@
                 <w:noProof/>
                 <w:webHidden/>
               </w:rPr>
-              <w:instrText xml:space="preserve"> PAGEREF _Toc7728686 \h </w:instrText>
+              <w:instrText xml:space="preserve"> PAGEREF _Toc13872822 \h </w:instrText>
             </w:r>
             <w:r>
               <w:rPr>
@@ -3239,7 +3671,7 @@
                 <w:noProof/>
                 <w:webHidden/>
               </w:rPr>
-              <w:t>25</w:t>
+              <w:t>28</w:t>
             </w:r>
             <w:r>
               <w:rPr>
@@ -3262,7 +3694,7 @@
               <w:szCs w:val="22"/>
             </w:rPr>
           </w:pPr>
-          <w:hyperlink w:anchor="_Toc7728687" w:history="1">
+          <w:hyperlink w:anchor="_Toc13872823" w:history="1">
             <w:r>
               <w:rPr>
                 <w:rStyle w:val="Hyperlink"/>
@@ -3289,7 +3721,7 @@
                 <w:noProof/>
                 <w:webHidden/>
               </w:rPr>
-              <w:instrText xml:space="preserve"> PAGEREF _Toc7728687 \h </w:instrText>
+              <w:instrText xml:space="preserve"> PAGEREF _Toc13872823 \h </w:instrText>
             </w:r>
             <w:r>
               <w:rPr>
@@ -3309,7 +3741,7 @@
                 <w:noProof/>
                 <w:webHidden/>
               </w:rPr>
-              <w:t>26</w:t>
+              <w:t>29</w:t>
             </w:r>
             <w:r>
               <w:rPr>
@@ -3332,7 +3764,7 @@
               <w:szCs w:val="22"/>
             </w:rPr>
           </w:pPr>
-          <w:hyperlink w:anchor="_Toc7728688" w:history="1">
+          <w:hyperlink w:anchor="_Toc13872824" w:history="1">
             <w:r>
               <w:rPr>
                 <w:rStyle w:val="Hyperlink"/>
@@ -3359,7 +3791,7 @@
                 <w:noProof/>
                 <w:webHidden/>
               </w:rPr>
-              <w:instrText xml:space="preserve"> PAGEREF _Toc7728688 \h </w:instrText>
+              <w:instrText xml:space="preserve"> PAGEREF _Toc13872824 \h </w:instrText>
             </w:r>
             <w:r>
               <w:rPr>
@@ -3379,7 +3811,7 @@
                 <w:noProof/>
                 <w:webHidden/>
               </w:rPr>
-              <w:t>26</w:t>
+              <w:t>29</w:t>
             </w:r>
             <w:r>
               <w:rPr>
@@ -3402,7 +3834,7 @@
               <w:szCs w:val="22"/>
             </w:rPr>
           </w:pPr>
-          <w:hyperlink w:anchor="_Toc7728689" w:history="1">
+          <w:hyperlink w:anchor="_Toc13872825" w:history="1">
             <w:r>
               <w:rPr>
                 <w:rStyle w:val="Hyperlink"/>
@@ -3429,7 +3861,7 @@
                 <w:noProof/>
                 <w:webHidden/>
               </w:rPr>
-              <w:instrText xml:space="preserve"> PAGEREF _Toc7728689 \h </w:instrText>
+              <w:instrText xml:space="preserve"> PAGEREF _Toc13872825 \h </w:instrText>
             </w:r>
             <w:r>
               <w:rPr>
@@ -3449,7 +3881,7 @@
                 <w:noProof/>
                 <w:webHidden/>
               </w:rPr>
-              <w:t>26</w:t>
+              <w:t>29</w:t>
             </w:r>
             <w:r>
               <w:rPr>
@@ -3472,7 +3904,7 @@
               <w:szCs w:val="22"/>
             </w:rPr>
           </w:pPr>
-          <w:hyperlink w:anchor="_Toc7728690" w:history="1">
+          <w:hyperlink w:anchor="_Toc13872826" w:history="1">
             <w:r>
               <w:rPr>
                 <w:rStyle w:val="Hyperlink"/>
@@ -3499,7 +3931,7 @@
                 <w:noProof/>
                 <w:webHidden/>
               </w:rPr>
-              <w:instrText xml:space="preserve"> PAGEREF _Toc7728690 \h </w:instrText>
+              <w:instrText xml:space="preserve"> PAGEREF _Toc13872826 \h </w:instrText>
             </w:r>
             <w:r>
               <w:rPr>
@@ -3519,7 +3951,7 @@
                 <w:noProof/>
                 <w:webHidden/>
               </w:rPr>
-              <w:t>27</w:t>
+              <w:t>30</w:t>
             </w:r>
             <w:r>
               <w:rPr>
@@ -3542,7 +3974,7 @@
               <w:szCs w:val="22"/>
             </w:rPr>
           </w:pPr>
-          <w:hyperlink w:anchor="_Toc7728691" w:history="1">
+          <w:hyperlink w:anchor="_Toc13872827" w:history="1">
             <w:r>
               <w:rPr>
                 <w:rStyle w:val="Hyperlink"/>
@@ -3569,7 +4001,7 @@
                 <w:noProof/>
                 <w:webHidden/>
               </w:rPr>
-              <w:instrText xml:space="preserve"> PAGEREF _Toc7728691 \h </w:instrText>
+              <w:instrText xml:space="preserve"> PAGEREF _Toc13872827 \h </w:instrText>
             </w:r>
             <w:r>
               <w:rPr>
@@ -3589,7 +4021,7 @@
                 <w:noProof/>
                 <w:webHidden/>
               </w:rPr>
-              <w:t>27</w:t>
+              <w:t>30</w:t>
             </w:r>
             <w:r>
               <w:rPr>
@@ -3612,7 +4044,7 @@
               <w:szCs w:val="22"/>
             </w:rPr>
           </w:pPr>
-          <w:hyperlink w:anchor="_Toc7728692" w:history="1">
+          <w:hyperlink w:anchor="_Toc13872828" w:history="1">
             <w:r>
               <w:rPr>
                 <w:rStyle w:val="Hyperlink"/>
@@ -3639,7 +4071,7 @@
                 <w:noProof/>
                 <w:webHidden/>
               </w:rPr>
-              <w:instrText xml:space="preserve"> PAGEREF _Toc7728692 \h </w:instrText>
+              <w:instrText xml:space="preserve"> PAGEREF _Toc13872828 \h </w:instrText>
             </w:r>
             <w:r>
               <w:rPr>
@@ -3659,7 +4091,7 @@
                 <w:noProof/>
                 <w:webHidden/>
               </w:rPr>
-              <w:t>27</w:t>
+              <w:t>30</w:t>
             </w:r>
             <w:r>
               <w:rPr>
@@ -3682,7 +4114,7 @@
               <w:szCs w:val="22"/>
             </w:rPr>
           </w:pPr>
-          <w:hyperlink w:anchor="_Toc7728693" w:history="1">
+          <w:hyperlink w:anchor="_Toc13872829" w:history="1">
             <w:r>
               <w:rPr>
                 <w:rStyle w:val="Hyperlink"/>
@@ -3709,7 +4141,7 @@
                 <w:noProof/>
                 <w:webHidden/>
               </w:rPr>
-              <w:instrText xml:space="preserve"> PAGEREF _Toc7728693 \h </w:instrText>
+              <w:instrText xml:space="preserve"> PAGEREF _Toc13872829 \h </w:instrText>
             </w:r>
             <w:r>
               <w:rPr>
@@ -3729,7 +4161,7 @@
                 <w:noProof/>
                 <w:webHidden/>
               </w:rPr>
-              <w:t>28</w:t>
+              <w:t>31</w:t>
             </w:r>
             <w:r>
               <w:rPr>
@@ -3752,7 +4184,7 @@
               <w:szCs w:val="22"/>
             </w:rPr>
           </w:pPr>
-          <w:hyperlink w:anchor="_Toc7728694" w:history="1">
+          <w:hyperlink w:anchor="_Toc13872830" w:history="1">
             <w:r>
               <w:rPr>
                 <w:rStyle w:val="Hyperlink"/>
@@ -3779,7 +4211,7 @@
                 <w:noProof/>
                 <w:webHidden/>
               </w:rPr>
-              <w:instrText xml:space="preserve"> PAGEREF _Toc7728694 \h </w:instrText>
+              <w:instrText xml:space="preserve"> PAGEREF _Toc13872830 \h </w:instrText>
             </w:r>
             <w:r>
               <w:rPr>
@@ -3799,7 +4231,7 @@
                 <w:noProof/>
                 <w:webHidden/>
               </w:rPr>
-              <w:t>29</w:t>
+              <w:t>32</w:t>
             </w:r>
             <w:r>
               <w:rPr>
@@ -3822,7 +4254,7 @@
               <w:szCs w:val="22"/>
             </w:rPr>
           </w:pPr>
-          <w:hyperlink w:anchor="_Toc7728695" w:history="1">
+          <w:hyperlink w:anchor="_Toc13872831" w:history="1">
             <w:r>
               <w:rPr>
                 <w:rStyle w:val="Hyperlink"/>
@@ -3849,7 +4281,7 @@
                 <w:noProof/>
                 <w:webHidden/>
               </w:rPr>
-              <w:instrText xml:space="preserve"> PAGEREF _Toc7728695 \h </w:instrText>
+              <w:instrText xml:space="preserve"> PAGEREF _Toc13872831 \h </w:instrText>
             </w:r>
             <w:r>
               <w:rPr>
@@ -3869,7 +4301,7 @@
                 <w:noProof/>
                 <w:webHidden/>
               </w:rPr>
-              <w:t>29</w:t>
+              <w:t>32</w:t>
             </w:r>
             <w:r>
               <w:rPr>
@@ -3892,7 +4324,7 @@
               <w:szCs w:val="22"/>
             </w:rPr>
           </w:pPr>
-          <w:hyperlink w:anchor="_Toc7728696" w:history="1">
+          <w:hyperlink w:anchor="_Toc13872832" w:history="1">
             <w:r>
               <w:rPr>
                 <w:rStyle w:val="Hyperlink"/>
@@ -3919,7 +4351,7 @@
                 <w:noProof/>
                 <w:webHidden/>
               </w:rPr>
-              <w:instrText xml:space="preserve"> PAGEREF _Toc7728696 \h </w:instrText>
+              <w:instrText xml:space="preserve"> PAGEREF _Toc13872832 \h </w:instrText>
             </w:r>
             <w:r>
               <w:rPr>
@@ -3939,7 +4371,7 @@
                 <w:noProof/>
                 <w:webHidden/>
               </w:rPr>
-              <w:t>29</w:t>
+              <w:t>32</w:t>
             </w:r>
             <w:r>
               <w:rPr>
@@ -3962,7 +4394,7 @@
               <w:szCs w:val="22"/>
             </w:rPr>
           </w:pPr>
-          <w:hyperlink w:anchor="_Toc7728697" w:history="1">
+          <w:hyperlink w:anchor="_Toc13872833" w:history="1">
             <w:r>
               <w:rPr>
                 <w:rStyle w:val="Hyperlink"/>
@@ -3989,7 +4421,7 @@
                 <w:noProof/>
                 <w:webHidden/>
               </w:rPr>
-              <w:instrText xml:space="preserve"> PAGEREF _Toc7728697 \h </w:instrText>
+              <w:instrText xml:space="preserve"> PAGEREF _Toc13872833 \h </w:instrText>
             </w:r>
             <w:r>
               <w:rPr>
@@ -4009,7 +4441,7 @@
                 <w:noProof/>
                 <w:webHidden/>
               </w:rPr>
-              <w:t>29</w:t>
+              <w:t>32</w:t>
             </w:r>
             <w:r>
               <w:rPr>
@@ -4032,7 +4464,7 @@
               <w:szCs w:val="22"/>
             </w:rPr>
           </w:pPr>
-          <w:hyperlink w:anchor="_Toc7728698" w:history="1">
+          <w:hyperlink w:anchor="_Toc13872834" w:history="1">
             <w:r>
               <w:rPr>
                 <w:rStyle w:val="Hyperlink"/>
@@ -4059,7 +4491,7 @@
                 <w:noProof/>
                 <w:webHidden/>
               </w:rPr>
-              <w:instrText xml:space="preserve"> PAGEREF _Toc7728698 \h </w:instrText>
+              <w:instrText xml:space="preserve"> PAGEREF _Toc13872834 \h </w:instrText>
             </w:r>
             <w:r>
               <w:rPr>
@@ -4079,7 +4511,7 @@
                 <w:noProof/>
                 <w:webHidden/>
               </w:rPr>
-              <w:t>29</w:t>
+              <w:t>32</w:t>
             </w:r>
             <w:r>
               <w:rPr>
@@ -4102,7 +4534,7 @@
               <w:szCs w:val="22"/>
             </w:rPr>
           </w:pPr>
-          <w:hyperlink w:anchor="_Toc7728699" w:history="1">
+          <w:hyperlink w:anchor="_Toc13872835" w:history="1">
             <w:r>
               <w:rPr>
                 <w:rStyle w:val="Hyperlink"/>
@@ -4129,7 +4561,7 @@
                 <w:noProof/>
                 <w:webHidden/>
               </w:rPr>
-              <w:instrText xml:space="preserve"> PAGEREF _Toc7728699 \h </w:instrText>
+              <w:instrText xml:space="preserve"> PAGEREF _Toc13872835 \h </w:instrText>
             </w:r>
             <w:r>
               <w:rPr>
@@ -4149,7 +4581,7 @@
                 <w:noProof/>
                 <w:webHidden/>
               </w:rPr>
-              <w:t>30</w:t>
+              <w:t>33</w:t>
             </w:r>
             <w:r>
               <w:rPr>
@@ -4172,7 +4604,7 @@
               <w:szCs w:val="22"/>
             </w:rPr>
           </w:pPr>
-          <w:hyperlink w:anchor="_Toc7728700" w:history="1">
+          <w:hyperlink w:anchor="_Toc13872836" w:history="1">
             <w:r>
               <w:rPr>
                 <w:rStyle w:val="Hyperlink"/>
@@ -4199,7 +4631,7 @@
                 <w:noProof/>
                 <w:webHidden/>
               </w:rPr>
-              <w:instrText xml:space="preserve"> PAGEREF _Toc7728700 \h </w:instrText>
+              <w:instrText xml:space="preserve"> PAGEREF _Toc13872836 \h </w:instrText>
             </w:r>
             <w:r>
               <w:rPr>
@@ -4219,7 +4651,7 @@
                 <w:noProof/>
                 <w:webHidden/>
               </w:rPr>
-              <w:t>31</w:t>
+              <w:t>34</w:t>
             </w:r>
             <w:r>
               <w:rPr>
@@ -4242,7 +4674,7 @@
               <w:szCs w:val="22"/>
             </w:rPr>
           </w:pPr>
-          <w:hyperlink w:anchor="_Toc7728701" w:history="1">
+          <w:hyperlink w:anchor="_Toc13872837" w:history="1">
             <w:r>
               <w:rPr>
                 <w:rStyle w:val="Hyperlink"/>
@@ -4269,7 +4701,7 @@
                 <w:noProof/>
                 <w:webHidden/>
               </w:rPr>
-              <w:instrText xml:space="preserve"> PAGEREF _Toc7728701 \h </w:instrText>
+              <w:instrText xml:space="preserve"> PAGEREF _Toc13872837 \h </w:instrText>
             </w:r>
             <w:r>
               <w:rPr>
@@ -4289,7 +4721,7 @@
                 <w:noProof/>
                 <w:webHidden/>
               </w:rPr>
-              <w:t>31</w:t>
+              <w:t>34</w:t>
             </w:r>
             <w:r>
               <w:rPr>
@@ -4312,7 +4744,7 @@
               <w:szCs w:val="22"/>
             </w:rPr>
           </w:pPr>
-          <w:hyperlink w:anchor="_Toc7728702" w:history="1">
+          <w:hyperlink w:anchor="_Toc13872838" w:history="1">
             <w:r>
               <w:rPr>
                 <w:rStyle w:val="Hyperlink"/>
@@ -4339,7 +4771,7 @@
                 <w:noProof/>
                 <w:webHidden/>
               </w:rPr>
-              <w:instrText xml:space="preserve"> PAGEREF _Toc7728702 \h </w:instrText>
+              <w:instrText xml:space="preserve"> PAGEREF _Toc13872838 \h </w:instrText>
             </w:r>
             <w:r>
               <w:rPr>
@@ -4359,7 +4791,7 @@
                 <w:noProof/>
                 <w:webHidden/>
               </w:rPr>
-              <w:t>31</w:t>
+              <w:t>34</w:t>
             </w:r>
             <w:r>
               <w:rPr>
@@ -4382,7 +4814,7 @@
               <w:szCs w:val="22"/>
             </w:rPr>
           </w:pPr>
-          <w:hyperlink w:anchor="_Toc7728703" w:history="1">
+          <w:hyperlink w:anchor="_Toc13872839" w:history="1">
             <w:r>
               <w:rPr>
                 <w:rStyle w:val="Hyperlink"/>
@@ -4409,7 +4841,7 @@
                 <w:noProof/>
                 <w:webHidden/>
               </w:rPr>
-              <w:instrText xml:space="preserve"> PAGEREF _Toc7728703 \h </w:instrText>
+              <w:instrText xml:space="preserve"> PAGEREF _Toc13872839 \h </w:instrText>
             </w:r>
             <w:r>
               <w:rPr>
@@ -4429,7 +4861,7 @@
                 <w:noProof/>
                 <w:webHidden/>
               </w:rPr>
-              <w:t>31</w:t>
+              <w:t>34</w:t>
             </w:r>
             <w:r>
               <w:rPr>
@@ -4452,7 +4884,7 @@
               <w:szCs w:val="22"/>
             </w:rPr>
           </w:pPr>
-          <w:hyperlink w:anchor="_Toc7728704" w:history="1">
+          <w:hyperlink w:anchor="_Toc13872840" w:history="1">
             <w:r>
               <w:rPr>
                 <w:rStyle w:val="Hyperlink"/>
@@ -4479,7 +4911,7 @@
                 <w:noProof/>
                 <w:webHidden/>
               </w:rPr>
-              <w:instrText xml:space="preserve"> PAGEREF _Toc7728704 \h </w:instrText>
+              <w:instrText xml:space="preserve"> PAGEREF _Toc13872840 \h </w:instrText>
             </w:r>
             <w:r>
               <w:rPr>
@@ -4499,7 +4931,7 @@
                 <w:noProof/>
                 <w:webHidden/>
               </w:rPr>
-              <w:t>31</w:t>
+              <w:t>34</w:t>
             </w:r>
             <w:r>
               <w:rPr>
@@ -4522,7 +4954,7 @@
               <w:szCs w:val="22"/>
             </w:rPr>
           </w:pPr>
-          <w:hyperlink w:anchor="_Toc7728705" w:history="1">
+          <w:hyperlink w:anchor="_Toc13872841" w:history="1">
             <w:r>
               <w:rPr>
                 <w:rStyle w:val="Hyperlink"/>
@@ -4549,7 +4981,7 @@
                 <w:noProof/>
                 <w:webHidden/>
               </w:rPr>
-              <w:instrText xml:space="preserve"> PAGEREF _Toc7728705 \h </w:instrText>
+              <w:instrText xml:space="preserve"> PAGEREF _Toc13872841 \h </w:instrText>
             </w:r>
             <w:r>
               <w:rPr>
@@ -4569,7 +5001,7 @@
                 <w:noProof/>
                 <w:webHidden/>
               </w:rPr>
-              <w:t>31</w:t>
+              <w:t>34</w:t>
             </w:r>
             <w:r>
               <w:rPr>
@@ -4592,7 +5024,7 @@
               <w:szCs w:val="22"/>
             </w:rPr>
           </w:pPr>
-          <w:hyperlink w:anchor="_Toc7728706" w:history="1">
+          <w:hyperlink w:anchor="_Toc13872842" w:history="1">
             <w:r>
               <w:rPr>
                 <w:rStyle w:val="Hyperlink"/>
@@ -4619,7 +5051,7 @@
                 <w:noProof/>
                 <w:webHidden/>
               </w:rPr>
-              <w:instrText xml:space="preserve"> PAGEREF _Toc7728706 \h </w:instrText>
+              <w:instrText xml:space="preserve"> PAGEREF _Toc13872842 \h </w:instrText>
             </w:r>
             <w:r>
               <w:rPr>
@@ -4639,7 +5071,7 @@
                 <w:noProof/>
                 <w:webHidden/>
               </w:rPr>
-              <w:t>32</w:t>
+              <w:t>35</w:t>
             </w:r>
             <w:r>
               <w:rPr>
@@ -4662,7 +5094,7 @@
               <w:szCs w:val="22"/>
             </w:rPr>
           </w:pPr>
-          <w:hyperlink w:anchor="_Toc7728707" w:history="1">
+          <w:hyperlink w:anchor="_Toc13872843" w:history="1">
             <w:r>
               <w:rPr>
                 <w:rStyle w:val="Hyperlink"/>
@@ -4689,7 +5121,7 @@
                 <w:noProof/>
                 <w:webHidden/>
               </w:rPr>
-              <w:instrText xml:space="preserve"> PAGEREF _Toc7728707 \h </w:instrText>
+              <w:instrText xml:space="preserve"> PAGEREF _Toc13872843 \h </w:instrText>
             </w:r>
             <w:r>
               <w:rPr>
@@ -4709,7 +5141,7 @@
                 <w:noProof/>
                 <w:webHidden/>
               </w:rPr>
-              <w:t>32</w:t>
+              <w:t>35</w:t>
             </w:r>
             <w:r>
               <w:rPr>
@@ -4732,7 +5164,7 @@
               <w:szCs w:val="22"/>
             </w:rPr>
           </w:pPr>
-          <w:hyperlink w:anchor="_Toc7728708" w:history="1">
+          <w:hyperlink w:anchor="_Toc13872844" w:history="1">
             <w:r>
               <w:rPr>
                 <w:rStyle w:val="Hyperlink"/>
@@ -4759,7 +5191,7 @@
                 <w:noProof/>
                 <w:webHidden/>
               </w:rPr>
-              <w:instrText xml:space="preserve"> PAGEREF _Toc7728708 \h </w:instrText>
+              <w:instrText xml:space="preserve"> PAGEREF _Toc13872844 \h </w:instrText>
             </w:r>
             <w:r>
               <w:rPr>
@@ -4779,7 +5211,7 @@
                 <w:noProof/>
                 <w:webHidden/>
               </w:rPr>
-              <w:t>32</w:t>
+              <w:t>35</w:t>
             </w:r>
             <w:r>
               <w:rPr>
@@ -4802,7 +5234,7 @@
               <w:szCs w:val="22"/>
             </w:rPr>
           </w:pPr>
-          <w:hyperlink w:anchor="_Toc7728709" w:history="1">
+          <w:hyperlink w:anchor="_Toc13872845" w:history="1">
             <w:r>
               <w:rPr>
                 <w:rStyle w:val="Hyperlink"/>
@@ -4829,7 +5261,7 @@
                 <w:noProof/>
                 <w:webHidden/>
               </w:rPr>
-              <w:instrText xml:space="preserve"> PAGEREF _Toc7728709 \h </w:instrText>
+              <w:instrText xml:space="preserve"> PAGEREF _Toc13872845 \h </w:instrText>
             </w:r>
             <w:r>
               <w:rPr>
@@ -4849,7 +5281,7 @@
                 <w:noProof/>
                 <w:webHidden/>
               </w:rPr>
-              <w:t>32</w:t>
+              <w:t>35</w:t>
             </w:r>
             <w:r>
               <w:rPr>
@@ -4872,7 +5304,7 @@
               <w:szCs w:val="22"/>
             </w:rPr>
           </w:pPr>
-          <w:hyperlink w:anchor="_Toc7728710" w:history="1">
+          <w:hyperlink w:anchor="_Toc13872846" w:history="1">
             <w:r>
               <w:rPr>
                 <w:rStyle w:val="Hyperlink"/>
@@ -4899,7 +5331,7 @@
                 <w:noProof/>
                 <w:webHidden/>
               </w:rPr>
-              <w:instrText xml:space="preserve"> PAGEREF _Toc7728710 \h </w:instrText>
+              <w:instrText xml:space="preserve"> PAGEREF _Toc13872846 \h </w:instrText>
             </w:r>
             <w:r>
               <w:rPr>
@@ -4919,7 +5351,7 @@
                 <w:noProof/>
                 <w:webHidden/>
               </w:rPr>
-              <w:t>33</w:t>
+              <w:t>36</w:t>
             </w:r>
             <w:r>
               <w:rPr>
@@ -4942,7 +5374,7 @@
               <w:szCs w:val="22"/>
             </w:rPr>
           </w:pPr>
-          <w:hyperlink w:anchor="_Toc7728711" w:history="1">
+          <w:hyperlink w:anchor="_Toc13872847" w:history="1">
             <w:r>
               <w:rPr>
                 <w:rStyle w:val="Hyperlink"/>
@@ -4969,7 +5401,7 @@
                 <w:noProof/>
                 <w:webHidden/>
               </w:rPr>
-              <w:instrText xml:space="preserve"> PAGEREF _Toc7728711 \h </w:instrText>
+              <w:instrText xml:space="preserve"> PAGEREF _Toc13872847 \h </w:instrText>
             </w:r>
             <w:r>
               <w:rPr>
@@ -4989,7 +5421,7 @@
                 <w:noProof/>
                 <w:webHidden/>
               </w:rPr>
-              <w:t>33</w:t>
+              <w:t>36</w:t>
             </w:r>
             <w:r>
               <w:rPr>
@@ -5012,7 +5444,7 @@
               <w:szCs w:val="22"/>
             </w:rPr>
           </w:pPr>
-          <w:hyperlink w:anchor="_Toc7728712" w:history="1">
+          <w:hyperlink w:anchor="_Toc13872848" w:history="1">
             <w:r>
               <w:rPr>
                 <w:rStyle w:val="Hyperlink"/>
@@ -5039,7 +5471,7 @@
                 <w:noProof/>
                 <w:webHidden/>
               </w:rPr>
-              <w:instrText xml:space="preserve"> PAGEREF _Toc7728712 \h </w:instrText>
+              <w:instrText xml:space="preserve"> PAGEREF _Toc13872848 \h </w:instrText>
             </w:r>
             <w:r>
               <w:rPr>
@@ -5059,7 +5491,7 @@
                 <w:noProof/>
                 <w:webHidden/>
               </w:rPr>
-              <w:t>33</w:t>
+              <w:t>36</w:t>
             </w:r>
             <w:r>
               <w:rPr>
@@ -5082,7 +5514,7 @@
               <w:szCs w:val="22"/>
             </w:rPr>
           </w:pPr>
-          <w:hyperlink w:anchor="_Toc7728713" w:history="1">
+          <w:hyperlink w:anchor="_Toc13872849" w:history="1">
             <w:r>
               <w:rPr>
                 <w:rStyle w:val="Hyperlink"/>
@@ -5109,7 +5541,7 @@
                 <w:noProof/>
                 <w:webHidden/>
               </w:rPr>
-              <w:instrText xml:space="preserve"> PAGEREF _Toc7728713 \h </w:instrText>
+              <w:instrText xml:space="preserve"> PAGEREF _Toc13872849 \h </w:instrText>
             </w:r>
             <w:r>
               <w:rPr>
@@ -5129,7 +5561,7 @@
                 <w:noProof/>
                 <w:webHidden/>
               </w:rPr>
-              <w:t>34</w:t>
+              <w:t>37</w:t>
             </w:r>
             <w:r>
               <w:rPr>
@@ -5152,7 +5584,7 @@
               <w:szCs w:val="22"/>
             </w:rPr>
           </w:pPr>
-          <w:hyperlink w:anchor="_Toc7728714" w:history="1">
+          <w:hyperlink w:anchor="_Toc13872850" w:history="1">
             <w:r>
               <w:rPr>
                 <w:rStyle w:val="Hyperlink"/>
@@ -5179,7 +5611,7 @@
                 <w:noProof/>
                 <w:webHidden/>
               </w:rPr>
-              <w:instrText xml:space="preserve"> PAGEREF _Toc7728714 \h </w:instrText>
+              <w:instrText xml:space="preserve"> PAGEREF _Toc13872850 \h </w:instrText>
             </w:r>
             <w:r>
               <w:rPr>
@@ -5199,7 +5631,7 @@
                 <w:noProof/>
                 <w:webHidden/>
               </w:rPr>
-              <w:t>34</w:t>
+              <w:t>37</w:t>
             </w:r>
             <w:r>
               <w:rPr>
@@ -5222,7 +5654,7 @@
               <w:szCs w:val="22"/>
             </w:rPr>
           </w:pPr>
-          <w:hyperlink w:anchor="_Toc7728715" w:history="1">
+          <w:hyperlink w:anchor="_Toc13872851" w:history="1">
             <w:r>
               <w:rPr>
                 <w:rStyle w:val="Hyperlink"/>
@@ -5249,7 +5681,7 @@
                 <w:noProof/>
                 <w:webHidden/>
               </w:rPr>
-              <w:instrText xml:space="preserve"> PAGEREF _Toc7728715 \h </w:instrText>
+              <w:instrText xml:space="preserve"> PAGEREF _Toc13872851 \h </w:instrText>
             </w:r>
             <w:r>
               <w:rPr>
@@ -5269,7 +5701,7 @@
                 <w:noProof/>
                 <w:webHidden/>
               </w:rPr>
-              <w:t>34</w:t>
+              <w:t>37</w:t>
             </w:r>
             <w:r>
               <w:rPr>
@@ -5292,7 +5724,7 @@
               <w:szCs w:val="22"/>
             </w:rPr>
           </w:pPr>
-          <w:hyperlink w:anchor="_Toc7728716" w:history="1">
+          <w:hyperlink w:anchor="_Toc13872852" w:history="1">
             <w:r>
               <w:rPr>
                 <w:rStyle w:val="Hyperlink"/>
@@ -5319,7 +5751,7 @@
                 <w:noProof/>
                 <w:webHidden/>
               </w:rPr>
-              <w:instrText xml:space="preserve"> PAGEREF _Toc7728716 \h </w:instrText>
+              <w:instrText xml:space="preserve"> PAGEREF _Toc13872852 \h </w:instrText>
             </w:r>
             <w:r>
               <w:rPr>
@@ -5339,7 +5771,7 @@
                 <w:noProof/>
                 <w:webHidden/>
               </w:rPr>
-              <w:t>34</w:t>
+              <w:t>37</w:t>
             </w:r>
             <w:r>
               <w:rPr>
@@ -5362,7 +5794,7 @@
               <w:szCs w:val="22"/>
             </w:rPr>
           </w:pPr>
-          <w:hyperlink w:anchor="_Toc7728717" w:history="1">
+          <w:hyperlink w:anchor="_Toc13872853" w:history="1">
             <w:r>
               <w:rPr>
                 <w:rStyle w:val="Hyperlink"/>
@@ -5389,7 +5821,7 @@
                 <w:noProof/>
                 <w:webHidden/>
               </w:rPr>
-              <w:instrText xml:space="preserve"> PAGEREF _Toc7728717 \h </w:instrText>
+              <w:instrText xml:space="preserve"> PAGEREF _Toc13872853 \h </w:instrText>
             </w:r>
             <w:r>
               <w:rPr>
@@ -5409,7 +5841,7 @@
                 <w:noProof/>
                 <w:webHidden/>
               </w:rPr>
-              <w:t>35</w:t>
+              <w:t>38</w:t>
             </w:r>
             <w:r>
               <w:rPr>
@@ -5432,7 +5864,7 @@
               <w:szCs w:val="22"/>
             </w:rPr>
           </w:pPr>
-          <w:hyperlink w:anchor="_Toc7728718" w:history="1">
+          <w:hyperlink w:anchor="_Toc13872854" w:history="1">
             <w:r>
               <w:rPr>
                 <w:rStyle w:val="Hyperlink"/>
@@ -5459,7 +5891,7 @@
                 <w:noProof/>
                 <w:webHidden/>
               </w:rPr>
-              <w:instrText xml:space="preserve"> PAGEREF _Toc7728718 \h </w:instrText>
+              <w:instrText xml:space="preserve"> PAGEREF _Toc13872854 \h </w:instrText>
             </w:r>
             <w:r>
               <w:rPr>
@@ -5479,7 +5911,7 @@
                 <w:noProof/>
                 <w:webHidden/>
               </w:rPr>
-              <w:t>35</w:t>
+              <w:t>38</w:t>
             </w:r>
             <w:r>
               <w:rPr>
@@ -5502,7 +5934,7 @@
               <w:szCs w:val="22"/>
             </w:rPr>
           </w:pPr>
-          <w:hyperlink w:anchor="_Toc7728719" w:history="1">
+          <w:hyperlink w:anchor="_Toc13872855" w:history="1">
             <w:r>
               <w:rPr>
                 <w:rStyle w:val="Hyperlink"/>
@@ -5529,7 +5961,7 @@
                 <w:noProof/>
                 <w:webHidden/>
               </w:rPr>
-              <w:instrText xml:space="preserve"> PAGEREF _Toc7728719 \h </w:instrText>
+              <w:instrText xml:space="preserve"> PAGEREF _Toc13872855 \h </w:instrText>
             </w:r>
             <w:r>
               <w:rPr>
@@ -5549,7 +5981,7 @@
                 <w:noProof/>
                 <w:webHidden/>
               </w:rPr>
-              <w:t>35</w:t>
+              <w:t>38</w:t>
             </w:r>
             <w:r>
               <w:rPr>
@@ -5572,7 +6004,7 @@
               <w:szCs w:val="22"/>
             </w:rPr>
           </w:pPr>
-          <w:hyperlink w:anchor="_Toc7728720" w:history="1">
+          <w:hyperlink w:anchor="_Toc13872856" w:history="1">
             <w:r>
               <w:rPr>
                 <w:rStyle w:val="Hyperlink"/>
@@ -5599,7 +6031,7 @@
                 <w:noProof/>
                 <w:webHidden/>
               </w:rPr>
-              <w:instrText xml:space="preserve"> PAGEREF _Toc7728720 \h </w:instrText>
+              <w:instrText xml:space="preserve"> PAGEREF _Toc13872856 \h </w:instrText>
             </w:r>
             <w:r>
               <w:rPr>
@@ -5619,7 +6051,7 @@
                 <w:noProof/>
                 <w:webHidden/>
               </w:rPr>
-              <w:t>36</w:t>
+              <w:t>39</w:t>
             </w:r>
             <w:r>
               <w:rPr>
@@ -5642,7 +6074,7 @@
               <w:szCs w:val="22"/>
             </w:rPr>
           </w:pPr>
-          <w:hyperlink w:anchor="_Toc7728721" w:history="1">
+          <w:hyperlink w:anchor="_Toc13872857" w:history="1">
             <w:r>
               <w:rPr>
                 <w:rStyle w:val="Hyperlink"/>
@@ -5669,7 +6101,7 @@
                 <w:noProof/>
                 <w:webHidden/>
               </w:rPr>
-              <w:instrText xml:space="preserve"> PAGEREF _Toc7728721 \h </w:instrText>
+              <w:instrText xml:space="preserve"> PAGEREF _Toc13872857 \h </w:instrText>
             </w:r>
             <w:r>
               <w:rPr>
@@ -5689,7 +6121,7 @@
                 <w:noProof/>
                 <w:webHidden/>
               </w:rPr>
-              <w:t>36</w:t>
+              <w:t>39</w:t>
             </w:r>
             <w:r>
               <w:rPr>
@@ -5712,7 +6144,7 @@
               <w:szCs w:val="22"/>
             </w:rPr>
           </w:pPr>
-          <w:hyperlink w:anchor="_Toc7728722" w:history="1">
+          <w:hyperlink w:anchor="_Toc13872858" w:history="1">
             <w:r>
               <w:rPr>
                 <w:rStyle w:val="Hyperlink"/>
@@ -5739,7 +6171,7 @@
                 <w:noProof/>
                 <w:webHidden/>
               </w:rPr>
-              <w:instrText xml:space="preserve"> PAGEREF _Toc7728722 \h </w:instrText>
+              <w:instrText xml:space="preserve"> PAGEREF _Toc13872858 \h </w:instrText>
             </w:r>
             <w:r>
               <w:rPr>
@@ -5759,7 +6191,7 @@
                 <w:noProof/>
                 <w:webHidden/>
               </w:rPr>
-              <w:t>37</w:t>
+              <w:t>40</w:t>
             </w:r>
             <w:r>
               <w:rPr>
@@ -5782,7 +6214,7 @@
               <w:szCs w:val="22"/>
             </w:rPr>
           </w:pPr>
-          <w:hyperlink w:anchor="_Toc7728723" w:history="1">
+          <w:hyperlink w:anchor="_Toc13872859" w:history="1">
             <w:r>
               <w:rPr>
                 <w:rStyle w:val="Hyperlink"/>
@@ -5810,7 +6242,7 @@
                 <w:noProof/>
                 <w:webHidden/>
               </w:rPr>
-              <w:instrText xml:space="preserve"> PAGEREF _Toc7728723 \h </w:instrText>
+              <w:instrText xml:space="preserve"> PAGEREF _Toc13872859 \h </w:instrText>
             </w:r>
             <w:r>
               <w:rPr>
@@ -5830,7 +6262,7 @@
                 <w:noProof/>
                 <w:webHidden/>
               </w:rPr>
-              <w:t>37</w:t>
+              <w:t>40</w:t>
             </w:r>
             <w:r>
               <w:rPr>
@@ -5853,7 +6285,7 @@
               <w:szCs w:val="22"/>
             </w:rPr>
           </w:pPr>
-          <w:hyperlink w:anchor="_Toc7728724" w:history="1">
+          <w:hyperlink w:anchor="_Toc13872860" w:history="1">
             <w:r>
               <w:rPr>
                 <w:rStyle w:val="Hyperlink"/>
@@ -5880,7 +6312,7 @@
                 <w:noProof/>
                 <w:webHidden/>
               </w:rPr>
-              <w:instrText xml:space="preserve"> PAGEREF _Toc7728724 \h </w:instrText>
+              <w:instrText xml:space="preserve"> PAGEREF _Toc13872860 \h </w:instrText>
             </w:r>
             <w:r>
               <w:rPr>
@@ -5900,7 +6332,7 @@
                 <w:noProof/>
                 <w:webHidden/>
               </w:rPr>
-              <w:t>39</w:t>
+              <w:t>42</w:t>
             </w:r>
             <w:r>
               <w:rPr>
@@ -5923,7 +6355,7 @@
               <w:szCs w:val="22"/>
             </w:rPr>
           </w:pPr>
-          <w:hyperlink w:anchor="_Toc7728725" w:history="1">
+          <w:hyperlink w:anchor="_Toc13872861" w:history="1">
             <w:r>
               <w:rPr>
                 <w:rStyle w:val="Hyperlink"/>
@@ -5950,7 +6382,7 @@
                 <w:noProof/>
                 <w:webHidden/>
               </w:rPr>
-              <w:instrText xml:space="preserve"> PAGEREF _Toc7728725 \h </w:instrText>
+              <w:instrText xml:space="preserve"> PAGEREF _Toc13872861 \h </w:instrText>
             </w:r>
             <w:r>
               <w:rPr>
@@ -5970,7 +6402,7 @@
                 <w:noProof/>
                 <w:webHidden/>
               </w:rPr>
-              <w:t>41</w:t>
+              <w:t>44</w:t>
             </w:r>
             <w:r>
               <w:rPr>
@@ -5993,7 +6425,7 @@
               <w:szCs w:val="22"/>
             </w:rPr>
           </w:pPr>
-          <w:hyperlink w:anchor="_Toc7728726" w:history="1">
+          <w:hyperlink w:anchor="_Toc13872862" w:history="1">
             <w:r>
               <w:rPr>
                 <w:rStyle w:val="Hyperlink"/>
@@ -6020,7 +6452,7 @@
                 <w:noProof/>
                 <w:webHidden/>
               </w:rPr>
-              <w:instrText xml:space="preserve"> PAGEREF _Toc7728726 \h </w:instrText>
+              <w:instrText xml:space="preserve"> PAGEREF _Toc13872862 \h </w:instrText>
             </w:r>
             <w:r>
               <w:rPr>
@@ -6040,7 +6472,7 @@
                 <w:noProof/>
                 <w:webHidden/>
               </w:rPr>
-              <w:t>42</w:t>
+              <w:t>45</w:t>
             </w:r>
             <w:r>
               <w:rPr>
@@ -6063,7 +6495,7 @@
               <w:szCs w:val="22"/>
             </w:rPr>
           </w:pPr>
-          <w:hyperlink w:anchor="_Toc7728727" w:history="1">
+          <w:hyperlink w:anchor="_Toc13872863" w:history="1">
             <w:r>
               <w:rPr>
                 <w:rStyle w:val="Hyperlink"/>
@@ -6090,7 +6522,7 @@
                 <w:noProof/>
                 <w:webHidden/>
               </w:rPr>
-              <w:instrText xml:space="preserve"> PAGEREF _Toc7728727 \h </w:instrText>
+              <w:instrText xml:space="preserve"> PAGEREF _Toc13872863 \h </w:instrText>
             </w:r>
             <w:r>
               <w:rPr>
@@ -6110,7 +6542,7 @@
                 <w:noProof/>
                 <w:webHidden/>
               </w:rPr>
-              <w:t>42</w:t>
+              <w:t>45</w:t>
             </w:r>
             <w:r>
               <w:rPr>
@@ -6133,7 +6565,7 @@
               <w:szCs w:val="22"/>
             </w:rPr>
           </w:pPr>
-          <w:hyperlink w:anchor="_Toc7728728" w:history="1">
+          <w:hyperlink w:anchor="_Toc13872864" w:history="1">
             <w:r>
               <w:rPr>
                 <w:rStyle w:val="Hyperlink"/>
@@ -6160,7 +6592,7 @@
                 <w:noProof/>
                 <w:webHidden/>
               </w:rPr>
-              <w:instrText xml:space="preserve"> PAGEREF _Toc7728728 \h </w:instrText>
+              <w:instrText xml:space="preserve"> PAGEREF _Toc13872864 \h </w:instrText>
             </w:r>
             <w:r>
               <w:rPr>
@@ -6180,7 +6612,7 @@
                 <w:noProof/>
                 <w:webHidden/>
               </w:rPr>
-              <w:t>43</w:t>
+              <w:t>46</w:t>
             </w:r>
             <w:r>
               <w:rPr>
@@ -6203,7 +6635,7 @@
               <w:szCs w:val="22"/>
             </w:rPr>
           </w:pPr>
-          <w:hyperlink w:anchor="_Toc7728729" w:history="1">
+          <w:hyperlink w:anchor="_Toc13872865" w:history="1">
             <w:r>
               <w:rPr>
                 <w:rStyle w:val="Hyperlink"/>
@@ -6230,7 +6662,7 @@
                 <w:noProof/>
                 <w:webHidden/>
               </w:rPr>
-              <w:instrText xml:space="preserve"> PAGEREF _Toc7728729 \h </w:instrText>
+              <w:instrText xml:space="preserve"> PAGEREF _Toc13872865 \h </w:instrText>
             </w:r>
             <w:r>
               <w:rPr>
@@ -6250,7 +6682,7 @@
                 <w:noProof/>
                 <w:webHidden/>
               </w:rPr>
-              <w:t>43</w:t>
+              <w:t>46</w:t>
             </w:r>
             <w:r>
               <w:rPr>
@@ -6273,7 +6705,7 @@
               <w:szCs w:val="22"/>
             </w:rPr>
           </w:pPr>
-          <w:hyperlink w:anchor="_Toc7728730" w:history="1">
+          <w:hyperlink w:anchor="_Toc13872866" w:history="1">
             <w:r>
               <w:rPr>
                 <w:rStyle w:val="Hyperlink"/>
@@ -6300,7 +6732,7 @@
                 <w:noProof/>
                 <w:webHidden/>
               </w:rPr>
-              <w:instrText xml:space="preserve"> PAGEREF _Toc7728730 \h </w:instrText>
+              <w:instrText xml:space="preserve"> PAGEREF _Toc13872866 \h </w:instrText>
             </w:r>
             <w:r>
               <w:rPr>
@@ -6320,7 +6752,7 @@
                 <w:noProof/>
                 <w:webHidden/>
               </w:rPr>
-              <w:t>44</w:t>
+              <w:t>47</w:t>
             </w:r>
             <w:r>
               <w:rPr>
@@ -6343,7 +6775,7 @@
               <w:szCs w:val="22"/>
             </w:rPr>
           </w:pPr>
-          <w:hyperlink w:anchor="_Toc7728731" w:history="1">
+          <w:hyperlink w:anchor="_Toc13872867" w:history="1">
             <w:r>
               <w:rPr>
                 <w:rStyle w:val="Hyperlink"/>
@@ -6370,7 +6802,7 @@
                 <w:noProof/>
                 <w:webHidden/>
               </w:rPr>
-              <w:instrText xml:space="preserve"> PAGEREF _Toc7728731 \h </w:instrText>
+              <w:instrText xml:space="preserve"> PAGEREF _Toc13872867 \h </w:instrText>
             </w:r>
             <w:r>
               <w:rPr>
@@ -6390,7 +6822,7 @@
                 <w:noProof/>
                 <w:webHidden/>
               </w:rPr>
-              <w:t>45</w:t>
+              <w:t>48</w:t>
             </w:r>
             <w:r>
               <w:rPr>
@@ -6413,7 +6845,7 @@
               <w:szCs w:val="22"/>
             </w:rPr>
           </w:pPr>
-          <w:hyperlink w:anchor="_Toc7728732" w:history="1">
+          <w:hyperlink w:anchor="_Toc13872868" w:history="1">
             <w:r>
               <w:rPr>
                 <w:rStyle w:val="Hyperlink"/>
@@ -6440,7 +6872,7 @@
                 <w:noProof/>
                 <w:webHidden/>
               </w:rPr>
-              <w:instrText xml:space="preserve"> PAGEREF _Toc7728732 \h </w:instrText>
+              <w:instrText xml:space="preserve"> PAGEREF _Toc13872868 \h </w:instrText>
             </w:r>
             <w:r>
               <w:rPr>
@@ -6460,7 +6892,7 @@
                 <w:noProof/>
                 <w:webHidden/>
               </w:rPr>
-              <w:t>45</w:t>
+              <w:t>48</w:t>
             </w:r>
             <w:r>
               <w:rPr>
@@ -6483,7 +6915,7 @@
               <w:szCs w:val="22"/>
             </w:rPr>
           </w:pPr>
-          <w:hyperlink w:anchor="_Toc7728733" w:history="1">
+          <w:hyperlink w:anchor="_Toc13872869" w:history="1">
             <w:r>
               <w:rPr>
                 <w:rStyle w:val="Hyperlink"/>
@@ -6510,7 +6942,7 @@
                 <w:noProof/>
                 <w:webHidden/>
               </w:rPr>
-              <w:instrText xml:space="preserve"> PAGEREF _Toc7728733 \h </w:instrText>
+              <w:instrText xml:space="preserve"> PAGEREF _Toc13872869 \h </w:instrText>
             </w:r>
             <w:r>
               <w:rPr>
@@ -6530,7 +6962,7 @@
                 <w:noProof/>
                 <w:webHidden/>
               </w:rPr>
-              <w:t>46</w:t>
+              <w:t>49</w:t>
             </w:r>
             <w:r>
               <w:rPr>
@@ -6553,7 +6985,7 @@
               <w:szCs w:val="22"/>
             </w:rPr>
           </w:pPr>
-          <w:hyperlink w:anchor="_Toc7728734" w:history="1">
+          <w:hyperlink w:anchor="_Toc13872870" w:history="1">
             <w:r>
               <w:rPr>
                 <w:rStyle w:val="Hyperlink"/>
@@ -6580,7 +7012,7 @@
                 <w:noProof/>
                 <w:webHidden/>
               </w:rPr>
-              <w:instrText xml:space="preserve"> PAGEREF _Toc7728734 \h </w:instrText>
+              <w:instrText xml:space="preserve"> PAGEREF _Toc13872870 \h </w:instrText>
             </w:r>
             <w:r>
               <w:rPr>
@@ -6600,7 +7032,7 @@
                 <w:noProof/>
                 <w:webHidden/>
               </w:rPr>
-              <w:t>46</w:t>
+              <w:t>49</w:t>
             </w:r>
             <w:r>
               <w:rPr>
@@ -6623,7 +7055,7 @@
               <w:szCs w:val="22"/>
             </w:rPr>
           </w:pPr>
-          <w:hyperlink w:anchor="_Toc7728735" w:history="1">
+          <w:hyperlink w:anchor="_Toc13872871" w:history="1">
             <w:r>
               <w:rPr>
                 <w:rStyle w:val="Hyperlink"/>
@@ -6650,7 +7082,7 @@
                 <w:noProof/>
                 <w:webHidden/>
               </w:rPr>
-              <w:instrText xml:space="preserve"> PAGEREF _Toc7728735 \h </w:instrText>
+              <w:instrText xml:space="preserve"> PAGEREF _Toc13872871 \h </w:instrText>
             </w:r>
             <w:r>
               <w:rPr>
@@ -6670,7 +7102,497 @@
                 <w:noProof/>
                 <w:webHidden/>
               </w:rPr>
-              <w:t>47</w:t>
+              <w:t>50</w:t>
+            </w:r>
+            <w:r>
+              <w:rPr>
+                <w:noProof/>
+                <w:webHidden/>
+              </w:rPr>
+              <w:fldChar w:fldCharType="end"/>
+            </w:r>
+          </w:hyperlink>
+        </w:p>
+        <w:p>
+          <w:pPr>
+            <w:pStyle w:val="TOC1"/>
+            <w:tabs>
+              <w:tab w:val="right" w:leader="dot" w:pos="9350"/>
+            </w:tabs>
+            <w:rPr>
+              <w:noProof/>
+              <w:sz w:val="22"/>
+              <w:szCs w:val="22"/>
+            </w:rPr>
+          </w:pPr>
+          <w:hyperlink w:anchor="_Toc13872872" w:history="1">
+            <w:r>
+              <w:rPr>
+                <w:rStyle w:val="Hyperlink"/>
+                <w:noProof/>
+              </w:rPr>
+              <w:t>Config FIle</w:t>
+            </w:r>
+            <w:r>
+              <w:rPr>
+                <w:noProof/>
+                <w:webHidden/>
+              </w:rPr>
+              <w:tab/>
+            </w:r>
+            <w:r>
+              <w:rPr>
+                <w:noProof/>
+                <w:webHidden/>
+              </w:rPr>
+              <w:fldChar w:fldCharType="begin"/>
+            </w:r>
+            <w:r>
+              <w:rPr>
+                <w:noProof/>
+                <w:webHidden/>
+              </w:rPr>
+              <w:instrText xml:space="preserve"> PAGEREF _Toc13872872 \h </w:instrText>
+            </w:r>
+            <w:r>
+              <w:rPr>
+                <w:noProof/>
+                <w:webHidden/>
+              </w:rPr>
+            </w:r>
+            <w:r>
+              <w:rPr>
+                <w:noProof/>
+                <w:webHidden/>
+              </w:rPr>
+              <w:fldChar w:fldCharType="separate"/>
+            </w:r>
+            <w:r>
+              <w:rPr>
+                <w:noProof/>
+                <w:webHidden/>
+              </w:rPr>
+              <w:t>51</w:t>
+            </w:r>
+            <w:r>
+              <w:rPr>
+                <w:noProof/>
+                <w:webHidden/>
+              </w:rPr>
+              <w:fldChar w:fldCharType="end"/>
+            </w:r>
+          </w:hyperlink>
+        </w:p>
+        <w:p>
+          <w:pPr>
+            <w:pStyle w:val="TOC2"/>
+            <w:tabs>
+              <w:tab w:val="right" w:leader="dot" w:pos="9350"/>
+            </w:tabs>
+            <w:rPr>
+              <w:noProof/>
+              <w:sz w:val="22"/>
+              <w:szCs w:val="22"/>
+            </w:rPr>
+          </w:pPr>
+          <w:hyperlink w:anchor="_Toc13872873" w:history="1">
+            <w:r>
+              <w:rPr>
+                <w:rStyle w:val="Hyperlink"/>
+                <w:noProof/>
+              </w:rPr>
+              <w:t>PLOT OPtions</w:t>
+            </w:r>
+            <w:r>
+              <w:rPr>
+                <w:noProof/>
+                <w:webHidden/>
+              </w:rPr>
+              <w:tab/>
+            </w:r>
+            <w:r>
+              <w:rPr>
+                <w:noProof/>
+                <w:webHidden/>
+              </w:rPr>
+              <w:fldChar w:fldCharType="begin"/>
+            </w:r>
+            <w:r>
+              <w:rPr>
+                <w:noProof/>
+                <w:webHidden/>
+              </w:rPr>
+              <w:instrText xml:space="preserve"> PAGEREF _Toc13872873 \h </w:instrText>
+            </w:r>
+            <w:r>
+              <w:rPr>
+                <w:noProof/>
+                <w:webHidden/>
+              </w:rPr>
+            </w:r>
+            <w:r>
+              <w:rPr>
+                <w:noProof/>
+                <w:webHidden/>
+              </w:rPr>
+              <w:fldChar w:fldCharType="separate"/>
+            </w:r>
+            <w:r>
+              <w:rPr>
+                <w:noProof/>
+                <w:webHidden/>
+              </w:rPr>
+              <w:t>51</w:t>
+            </w:r>
+            <w:r>
+              <w:rPr>
+                <w:noProof/>
+                <w:webHidden/>
+              </w:rPr>
+              <w:fldChar w:fldCharType="end"/>
+            </w:r>
+          </w:hyperlink>
+        </w:p>
+        <w:p>
+          <w:pPr>
+            <w:pStyle w:val="TOC3"/>
+            <w:tabs>
+              <w:tab w:val="right" w:leader="dot" w:pos="9350"/>
+            </w:tabs>
+            <w:rPr>
+              <w:noProof/>
+              <w:sz w:val="22"/>
+              <w:szCs w:val="22"/>
+            </w:rPr>
+          </w:pPr>
+          <w:hyperlink w:anchor="_Toc13872874" w:history="1">
+            <w:r>
+              <w:rPr>
+                <w:rStyle w:val="Hyperlink"/>
+                <w:noProof/>
+              </w:rPr>
+              <w:t>IP</w:t>
+            </w:r>
+            <w:r>
+              <w:rPr>
+                <w:noProof/>
+                <w:webHidden/>
+              </w:rPr>
+              <w:tab/>
+            </w:r>
+            <w:r>
+              <w:rPr>
+                <w:noProof/>
+                <w:webHidden/>
+              </w:rPr>
+              <w:fldChar w:fldCharType="begin"/>
+            </w:r>
+            <w:r>
+              <w:rPr>
+                <w:noProof/>
+                <w:webHidden/>
+              </w:rPr>
+              <w:instrText xml:space="preserve"> PAGEREF _Toc13872874 \h </w:instrText>
+            </w:r>
+            <w:r>
+              <w:rPr>
+                <w:noProof/>
+                <w:webHidden/>
+              </w:rPr>
+            </w:r>
+            <w:r>
+              <w:rPr>
+                <w:noProof/>
+                <w:webHidden/>
+              </w:rPr>
+              <w:fldChar w:fldCharType="separate"/>
+            </w:r>
+            <w:r>
+              <w:rPr>
+                <w:noProof/>
+                <w:webHidden/>
+              </w:rPr>
+              <w:t>51</w:t>
+            </w:r>
+            <w:r>
+              <w:rPr>
+                <w:noProof/>
+                <w:webHidden/>
+              </w:rPr>
+              <w:fldChar w:fldCharType="end"/>
+            </w:r>
+          </w:hyperlink>
+        </w:p>
+        <w:p>
+          <w:pPr>
+            <w:pStyle w:val="TOC3"/>
+            <w:tabs>
+              <w:tab w:val="right" w:leader="dot" w:pos="9350"/>
+            </w:tabs>
+            <w:rPr>
+              <w:noProof/>
+              <w:sz w:val="22"/>
+              <w:szCs w:val="22"/>
+            </w:rPr>
+          </w:pPr>
+          <w:hyperlink w:anchor="_Toc13872875" w:history="1">
+            <w:r>
+              <w:rPr>
+                <w:rStyle w:val="Hyperlink"/>
+                <w:noProof/>
+              </w:rPr>
+              <w:t>PORT</w:t>
+            </w:r>
+            <w:r>
+              <w:rPr>
+                <w:noProof/>
+                <w:webHidden/>
+              </w:rPr>
+              <w:tab/>
+            </w:r>
+            <w:r>
+              <w:rPr>
+                <w:noProof/>
+                <w:webHidden/>
+              </w:rPr>
+              <w:fldChar w:fldCharType="begin"/>
+            </w:r>
+            <w:r>
+              <w:rPr>
+                <w:noProof/>
+                <w:webHidden/>
+              </w:rPr>
+              <w:instrText xml:space="preserve"> PAGEREF _Toc13872875 \h </w:instrText>
+            </w:r>
+            <w:r>
+              <w:rPr>
+                <w:noProof/>
+                <w:webHidden/>
+              </w:rPr>
+            </w:r>
+            <w:r>
+              <w:rPr>
+                <w:noProof/>
+                <w:webHidden/>
+              </w:rPr>
+              <w:fldChar w:fldCharType="separate"/>
+            </w:r>
+            <w:r>
+              <w:rPr>
+                <w:noProof/>
+                <w:webHidden/>
+              </w:rPr>
+              <w:t>51</w:t>
+            </w:r>
+            <w:r>
+              <w:rPr>
+                <w:noProof/>
+                <w:webHidden/>
+              </w:rPr>
+              <w:fldChar w:fldCharType="end"/>
+            </w:r>
+          </w:hyperlink>
+        </w:p>
+        <w:p>
+          <w:pPr>
+            <w:pStyle w:val="TOC3"/>
+            <w:tabs>
+              <w:tab w:val="right" w:leader="dot" w:pos="9350"/>
+            </w:tabs>
+            <w:rPr>
+              <w:noProof/>
+              <w:sz w:val="22"/>
+              <w:szCs w:val="22"/>
+            </w:rPr>
+          </w:pPr>
+          <w:hyperlink w:anchor="_Toc13872876" w:history="1">
+            <w:r>
+              <w:rPr>
+                <w:rStyle w:val="Hyperlink"/>
+                <w:noProof/>
+              </w:rPr>
+              <w:t>LIVE</w:t>
+            </w:r>
+            <w:r>
+              <w:rPr>
+                <w:noProof/>
+                <w:webHidden/>
+              </w:rPr>
+              <w:tab/>
+            </w:r>
+            <w:r>
+              <w:rPr>
+                <w:noProof/>
+                <w:webHidden/>
+              </w:rPr>
+              <w:fldChar w:fldCharType="begin"/>
+            </w:r>
+            <w:r>
+              <w:rPr>
+                <w:noProof/>
+                <w:webHidden/>
+              </w:rPr>
+              <w:instrText xml:space="preserve"> PAGEREF _Toc13872876 \h </w:instrText>
+            </w:r>
+            <w:r>
+              <w:rPr>
+                <w:noProof/>
+                <w:webHidden/>
+              </w:rPr>
+            </w:r>
+            <w:r>
+              <w:rPr>
+                <w:noProof/>
+                <w:webHidden/>
+              </w:rPr>
+              <w:fldChar w:fldCharType="separate"/>
+            </w:r>
+            <w:r>
+              <w:rPr>
+                <w:noProof/>
+                <w:webHidden/>
+              </w:rPr>
+              <w:t>51</w:t>
+            </w:r>
+            <w:r>
+              <w:rPr>
+                <w:noProof/>
+                <w:webHidden/>
+              </w:rPr>
+              <w:fldChar w:fldCharType="end"/>
+            </w:r>
+          </w:hyperlink>
+        </w:p>
+        <w:p>
+          <w:pPr>
+            <w:pStyle w:val="TOC3"/>
+            <w:tabs>
+              <w:tab w:val="right" w:leader="dot" w:pos="9350"/>
+            </w:tabs>
+            <w:rPr>
+              <w:noProof/>
+              <w:sz w:val="22"/>
+              <w:szCs w:val="22"/>
+            </w:rPr>
+          </w:pPr>
+          <w:hyperlink w:anchor="_Toc13872877" w:history="1">
+            <w:r>
+              <w:rPr>
+                <w:rStyle w:val="Hyperlink"/>
+                <w:noProof/>
+              </w:rPr>
+              <w:t>RATE</w:t>
+            </w:r>
+            <w:r>
+              <w:rPr>
+                <w:noProof/>
+                <w:webHidden/>
+              </w:rPr>
+              <w:tab/>
+            </w:r>
+            <w:r>
+              <w:rPr>
+                <w:noProof/>
+                <w:webHidden/>
+              </w:rPr>
+              <w:fldChar w:fldCharType="begin"/>
+            </w:r>
+            <w:r>
+              <w:rPr>
+                <w:noProof/>
+                <w:webHidden/>
+              </w:rPr>
+              <w:instrText xml:space="preserve"> PAGEREF _Toc13872877 \h </w:instrText>
+            </w:r>
+            <w:r>
+              <w:rPr>
+                <w:noProof/>
+                <w:webHidden/>
+              </w:rPr>
+            </w:r>
+            <w:r>
+              <w:rPr>
+                <w:noProof/>
+                <w:webHidden/>
+              </w:rPr>
+              <w:fldChar w:fldCharType="separate"/>
+            </w:r>
+            <w:r>
+              <w:rPr>
+                <w:noProof/>
+                <w:webHidden/>
+              </w:rPr>
+              <w:t>51</w:t>
+            </w:r>
+            <w:r>
+              <w:rPr>
+                <w:noProof/>
+                <w:webHidden/>
+              </w:rPr>
+              <w:fldChar w:fldCharType="end"/>
+            </w:r>
+          </w:hyperlink>
+        </w:p>
+        <w:p>
+          <w:pPr>
+            <w:pStyle w:val="TOC3"/>
+            <w:tabs>
+              <w:tab w:val="right" w:leader="dot" w:pos="9350"/>
+            </w:tabs>
+            <w:rPr>
+              <w:noProof/>
+              <w:sz w:val="22"/>
+              <w:szCs w:val="22"/>
+            </w:rPr>
+          </w:pPr>
+          <w:hyperlink w:anchor="_Toc13872878" w:history="1">
+            <w:r>
+              <w:rPr>
+                <w:rStyle w:val="Hyperlink"/>
+                <w:noProof/>
+              </w:rPr>
+              <w:t>BUFF_SIZE</w:t>
+            </w:r>
+            <w:r>
+              <w:rPr>
+                <w:noProof/>
+                <w:webHidden/>
+              </w:rPr>
+              <w:tab/>
+            </w:r>
+            <w:r>
+              <w:rPr>
+                <w:noProof/>
+                <w:webHidden/>
+              </w:rPr>
+              <w:fldChar w:fldCharType="begin"/>
+            </w:r>
+            <w:r>
+              <w:rPr>
+                <w:noProof/>
+                <w:webHidden/>
+              </w:rPr>
+              <w:instrText xml:space="preserve"> PAGEREF _Toc13872878 \h </w:instrText>
+            </w:r>
+            <w:r>
+              <w:rPr>
+                <w:noProof/>
+                <w:webHidden/>
+              </w:rPr>
+            </w:r>
+            <w:r>
+              <w:rPr>
+                <w:noProof/>
+                <w:webHidden/>
+              </w:rPr>
+              <w:fldChar w:fldCharType="separate"/>
+            </w:r>
+            <w:r>
+              <w:rPr>
+                <w:noProof/>
+                <w:webHidden/>
+              </w:rPr>
+              <w:t>52</w:t>
             </w:r>
             <w:r>
               <w:rPr>
@@ -6702,14 +7624,14 @@
       <w:pPr>
         <w:pStyle w:val="Heading1"/>
       </w:pPr>
-      <w:bookmarkStart w:id="0" w:name="h.4lqcc94pjptu" w:colFirst="0" w:colLast="0"/>
-      <w:bookmarkStart w:id="1" w:name="_Toc7728657"/>
-      <w:bookmarkEnd w:id="0"/>
+      <w:bookmarkStart w:id="1" w:name="h.4lqcc94pjptu" w:colFirst="0" w:colLast="0"/>
+      <w:bookmarkStart w:id="2" w:name="_Toc13872789"/>
+      <w:bookmarkEnd w:id="1"/>
       <w:r>
         <w:lastRenderedPageBreak/>
         <w:t>Overview</w:t>
       </w:r>
-      <w:bookmarkEnd w:id="1"/>
+      <w:bookmarkEnd w:id="2"/>
     </w:p>
     <w:p>
       <w:pPr>
@@ -6993,14 +7915,14 @@
       <w:pPr>
         <w:pStyle w:val="Heading1"/>
       </w:pPr>
-      <w:bookmarkStart w:id="2" w:name="h.bzp474mwboy4" w:colFirst="0" w:colLast="0"/>
-      <w:bookmarkStart w:id="3" w:name="_Toc7728658"/>
-      <w:bookmarkEnd w:id="2"/>
+      <w:bookmarkStart w:id="3" w:name="h.bzp474mwboy4" w:colFirst="0" w:colLast="0"/>
+      <w:bookmarkStart w:id="4" w:name="_Toc13872790"/>
+      <w:bookmarkEnd w:id="3"/>
       <w:r>
         <w:lastRenderedPageBreak/>
         <w:t>Quick Start</w:t>
       </w:r>
-      <w:bookmarkEnd w:id="3"/>
+      <w:bookmarkEnd w:id="4"/>
     </w:p>
     <w:p>
       <w:pPr>
@@ -7010,10 +7932,10 @@
           <w:numId w:val="18"/>
         </w:numPr>
       </w:pPr>
-      <w:bookmarkStart w:id="4" w:name="h.9vsi277ccdz2" w:colFirst="0" w:colLast="0"/>
-      <w:bookmarkStart w:id="5" w:name="h.fkm0jbl4nswj" w:colFirst="0" w:colLast="0"/>
-      <w:bookmarkEnd w:id="4"/>
+      <w:bookmarkStart w:id="5" w:name="h.9vsi277ccdz2" w:colFirst="0" w:colLast="0"/>
+      <w:bookmarkStart w:id="6" w:name="h.fkm0jbl4nswj" w:colFirst="0" w:colLast="0"/>
       <w:bookmarkEnd w:id="5"/>
+      <w:bookmarkEnd w:id="6"/>
       <w:r>
         <w:t>Open the application</w:t>
       </w:r>
@@ -7453,12 +8375,12 @@
       <w:pPr>
         <w:pStyle w:val="Heading1"/>
       </w:pPr>
-      <w:bookmarkStart w:id="6" w:name="_Toc7728659"/>
+      <w:bookmarkStart w:id="7" w:name="_Toc13872791"/>
       <w:r>
         <w:lastRenderedPageBreak/>
         <w:t>Wave Setup</w:t>
       </w:r>
-      <w:bookmarkEnd w:id="6"/>
+      <w:bookmarkEnd w:id="7"/>
     </w:p>
     <w:p>
       <w:r>
@@ -7519,11 +8441,11 @@
       <w:pPr>
         <w:pStyle w:val="Heading3"/>
       </w:pPr>
-      <w:bookmarkStart w:id="7" w:name="_Toc7728660"/>
+      <w:bookmarkStart w:id="8" w:name="_Toc13872792"/>
       <w:r>
         <w:t>Number of Ensembles in Burst</w:t>
       </w:r>
-      <w:bookmarkEnd w:id="7"/>
+      <w:bookmarkEnd w:id="8"/>
     </w:p>
     <w:p>
       <w:r>
@@ -7731,29 +8653,7 @@
                                 <w:sz w:val="24"/>
                                 <w:szCs w:val="24"/>
                               </w:rPr>
-                              <w:t xml:space="preserve"> will count the number of pairs of ensembles, not individual ensembles.  A typical SeaWAVE ADCP will come with 5 beams.  This counter will assume that the 4 beam and vertical beam are interleaved in the output with the vertical beam ensemble coming after the </w:t>
-                            </w:r>
-                            <w:proofErr w:type="gramStart"/>
-                            <w:r>
-                              <w:rPr>
-                                <w:i/>
-                                <w:iCs/>
-                                <w:color w:val="5B9BD5" w:themeColor="accent1"/>
-                                <w:sz w:val="24"/>
-                                <w:szCs w:val="24"/>
-                              </w:rPr>
-                              <w:t>4 beam</w:t>
-                            </w:r>
-                            <w:proofErr w:type="gramEnd"/>
-                            <w:r>
-                              <w:rPr>
-                                <w:i/>
-                                <w:iCs/>
-                                <w:color w:val="5B9BD5" w:themeColor="accent1"/>
-                                <w:sz w:val="24"/>
-                                <w:szCs w:val="24"/>
-                              </w:rPr>
-                              <w:t xml:space="preserve"> ensemble.  So, the counter will count every vertical beam ensemble.   This will make it look like the Burst count and Average count do not match.</w:t>
+                              <w:t xml:space="preserve"> will count the number of pairs of ensembles, not individual ensembles.  A typical SeaWAVE ADCP will come with 5 beams.  This counter will assume that the 4 beam and vertical beam are interleaved in the output with the vertical beam ensemble coming after the 4 beam ensemble.  So, the counter will count every vertical beam ensemble.   This will make it look like the Burst count and Average count do not match.</w:t>
                             </w:r>
                           </w:p>
                           <w:p>
@@ -7886,29 +8786,7 @@
                           <w:sz w:val="24"/>
                           <w:szCs w:val="24"/>
                         </w:rPr>
-                        <w:t xml:space="preserve"> will count the number of pairs of ensembles, not individual ensembles.  A typical SeaWAVE ADCP will come with 5 beams.  This counter will assume that the 4 beam and vertical beam are interleaved in the output with the vertical beam ensemble coming after the </w:t>
-                      </w:r>
-                      <w:proofErr w:type="gramStart"/>
-                      <w:r>
-                        <w:rPr>
-                          <w:i/>
-                          <w:iCs/>
-                          <w:color w:val="5B9BD5" w:themeColor="accent1"/>
-                          <w:sz w:val="24"/>
-                          <w:szCs w:val="24"/>
-                        </w:rPr>
-                        <w:t>4 beam</w:t>
-                      </w:r>
-                      <w:proofErr w:type="gramEnd"/>
-                      <w:r>
-                        <w:rPr>
-                          <w:i/>
-                          <w:iCs/>
-                          <w:color w:val="5B9BD5" w:themeColor="accent1"/>
-                          <w:sz w:val="24"/>
-                          <w:szCs w:val="24"/>
-                        </w:rPr>
-                        <w:t xml:space="preserve"> ensemble.  So, the counter will count every vertical beam ensemble.   This will make it look like the Burst count and Average count do not match.</w:t>
+                        <w:t xml:space="preserve"> will count the number of pairs of ensembles, not individual ensembles.  A typical SeaWAVE ADCP will come with 5 beams.  This counter will assume that the 4 beam and vertical beam are interleaved in the output with the vertical beam ensemble coming after the 4 beam ensemble.  So, the counter will count every vertical beam ensemble.   This will make it look like the Burst count and Average count do not match.</w:t>
                       </w:r>
                     </w:p>
                     <w:p>
@@ -8006,11 +8884,11 @@
       <w:pPr>
         <w:pStyle w:val="Heading3"/>
       </w:pPr>
-      <w:bookmarkStart w:id="8" w:name="_Toc7728661"/>
+      <w:bookmarkStart w:id="9" w:name="_Toc13872793"/>
       <w:r>
         <w:t>Number of Ensembles in Average</w:t>
       </w:r>
-      <w:bookmarkEnd w:id="8"/>
+      <w:bookmarkEnd w:id="9"/>
     </w:p>
     <w:p>
       <w:r>
@@ -8059,11 +8937,9 @@
       <w:r>
         <w:t xml:space="preserve">This option sets the number of ensembles in an average.  A CSV is generated that contains an average for a period.  This period is determined by the number of ensembles in this option and the data output rate.  Calculating how many ensembles to use is again </w:t>
       </w:r>
-      <w:proofErr w:type="gramStart"/>
-      <w:r>
-        <w:t>similar to</w:t>
-      </w:r>
-      <w:proofErr w:type="gramEnd"/>
+      <w:r>
+        <w:t>like</w:t>
+      </w:r>
       <w:r>
         <w:t xml:space="preserve"> the example above.</w:t>
       </w:r>
@@ -8086,9 +8962,16 @@
     </w:p>
     <w:p>
       <w:pPr>
+        <w:rPr>
+          <w:b/>
+        </w:rPr>
+      </w:pPr>
+    </w:p>
+    <w:p>
+      <w:pPr>
         <w:pStyle w:val="Heading3"/>
       </w:pPr>
-      <w:bookmarkStart w:id="9" w:name="_Toc7728662"/>
+      <w:bookmarkStart w:id="10" w:name="_Toc13872794"/>
       <w:r>
         <w:t>New Avg File (H</w:t>
       </w:r>
@@ -8098,7 +8981,7 @@
       <w:r>
         <w:t>rs)</w:t>
       </w:r>
-      <w:bookmarkEnd w:id="9"/>
+      <w:bookmarkEnd w:id="10"/>
     </w:p>
     <w:p>
       <w:r>
@@ -8153,11 +9036,11 @@
       <w:pPr>
         <w:pStyle w:val="Heading3"/>
       </w:pPr>
-      <w:bookmarkStart w:id="10" w:name="_Toc7728663"/>
+      <w:bookmarkStart w:id="11" w:name="_Toc13872795"/>
       <w:r>
         <w:t>Output Directory</w:t>
       </w:r>
-      <w:bookmarkEnd w:id="10"/>
+      <w:bookmarkEnd w:id="11"/>
     </w:p>
     <w:p>
       <w:r>
@@ -8225,11 +9108,179 @@
       <w:pPr>
         <w:pStyle w:val="Heading2"/>
       </w:pPr>
-      <w:bookmarkStart w:id="11" w:name="_Toc7728664"/>
+      <w:bookmarkStart w:id="12" w:name="_Toc13872796"/>
+      <w:r>
+        <w:t>Additional Config Options</w:t>
+      </w:r>
+      <w:bookmarkEnd w:id="12"/>
+      <w:r>
+        <w:tab/>
+      </w:r>
+    </w:p>
+    <w:p>
+      <w:r>
+        <w:t>Where the Application is located, there is also an config.ini file.  Within this file are additional configurations in addition to the options above.</w:t>
+      </w:r>
+    </w:p>
+    <w:p>
+      <w:pPr>
+        <w:pStyle w:val="Heading3"/>
+      </w:pPr>
+      <w:bookmarkStart w:id="13" w:name="_Toc13872797"/>
+      <w:r>
+        <w:t>WAVES</w:t>
+      </w:r>
+      <w:bookmarkEnd w:id="13"/>
+    </w:p>
+    <w:p>
+      <w:pPr>
+        <w:pStyle w:val="Heading4"/>
+      </w:pPr>
+      <w:r>
+        <w:lastRenderedPageBreak/>
+        <w:t>4B_VERT_PAIR</w:t>
+      </w:r>
+    </w:p>
+    <w:p>
+      <w:r>
+        <w:t>This option is used to determine if the data will include 4beam and vertical beam data.  The data processing waits for a pair of 4 beam and vertical beam data.  If there is no vertical beam data, then set this to “false” so that it will not look for the vertical beam data.</w:t>
+      </w:r>
+    </w:p>
+    <w:p/>
+    <w:p>
+      <w:pPr>
+        <w:pStyle w:val="Heading3"/>
+      </w:pPr>
+      <w:bookmarkStart w:id="14" w:name="_Toc13872798"/>
+      <w:r>
+        <w:t>AWC</w:t>
+      </w:r>
+      <w:bookmarkEnd w:id="14"/>
+    </w:p>
+    <w:p>
+      <w:r>
+        <w:t>Average Water Column</w:t>
+      </w:r>
+    </w:p>
+    <w:p/>
+    <w:p>
+      <w:pPr>
+        <w:pStyle w:val="Heading4"/>
+      </w:pPr>
+      <w:r>
+        <w:t>MAX_FILE_SIZE</w:t>
+      </w:r>
+    </w:p>
+    <w:p>
+      <w:r>
+        <w:t>Set the maximum file size for the CSV file.  There are to ways the CSV file size is limited.  One way uses this option.  The other option is the CSV_MAX_HOURS.  The description of this is above.</w:t>
+      </w:r>
+    </w:p>
+    <w:p/>
+    <w:p>
+      <w:pPr>
+        <w:pStyle w:val="Heading3"/>
+      </w:pPr>
+      <w:bookmarkStart w:id="15" w:name="_Toc13872799"/>
+      <w:r>
+        <w:t>PLOT Options</w:t>
+      </w:r>
+      <w:bookmarkEnd w:id="15"/>
+    </w:p>
+    <w:p>
+      <w:pPr>
+        <w:pStyle w:val="Heading4"/>
+      </w:pPr>
+      <w:r>
+        <w:t>IP</w:t>
+      </w:r>
+    </w:p>
+    <w:p>
+      <w:r>
+        <w:t>You should leave this value alone unless you need to manually set an IP address.  This IP address will automatically be set when the application starts up with the computers IP address so that you do not need to figure it out.</w:t>
+      </w:r>
+    </w:p>
+    <w:p/>
+    <w:p>
+      <w:pPr>
+        <w:pStyle w:val="Heading4"/>
+      </w:pPr>
+      <w:r>
+        <w:t>PORT</w:t>
+      </w:r>
+    </w:p>
+    <w:p>
+      <w:r>
+        <w:t>This is the port to view the live plots on the web browser.  You can change the port from default if this port is already taken on your computer.</w:t>
+      </w:r>
+    </w:p>
+    <w:p/>
+    <w:p>
+      <w:pPr>
+        <w:pStyle w:val="Heading4"/>
+      </w:pPr>
+      <w:r>
+        <w:t>LIVE</w:t>
+      </w:r>
+    </w:p>
+    <w:p>
+      <w:r>
+        <w:t>You can turn on or off the live plotting using this value.  Set it “true” to turn on live plotting.  Set it to “false” to turn off live plotting.  If you do not need the live plotting, or the resources on your computer are limited, you can turn it off here.</w:t>
+      </w:r>
+    </w:p>
+    <w:p/>
+    <w:p>
+      <w:pPr>
+        <w:pStyle w:val="Heading4"/>
+      </w:pPr>
+      <w:r>
+        <w:lastRenderedPageBreak/>
+        <w:t>Rate</w:t>
+      </w:r>
+    </w:p>
+    <w:p>
+      <w:r>
+        <w:t>This is the rate the web browser will be updated with new data.  If new data is available, the plot will be updated with the latest data.  The value is in milliseconds.  1000 = 1 second.  You can adjust this number to see the plot update faster.  If the update is too fast and it is causing the application to run slow, you can adjust this number.</w:t>
+      </w:r>
+    </w:p>
+    <w:p/>
+    <w:p>
+      <w:pPr>
+        <w:pStyle w:val="Heading4"/>
+      </w:pPr>
+      <w:r>
+        <w:t>BUFF_SIZE</w:t>
+      </w:r>
+    </w:p>
+    <w:p>
+      <w:r>
+        <w:t>This the is maximum number of points it will buffer before displaying the data.  If you set the rate to be a very large number like 1 hour, this value will limit how many points it will buffer up to display on the screen.</w:t>
+      </w:r>
+    </w:p>
+    <w:p/>
+    <w:p>
+      <w:pPr>
+        <w:pStyle w:val="Heading4"/>
+      </w:pPr>
+      <w:r>
+        <w:t>MAX_POINTS</w:t>
+      </w:r>
+    </w:p>
+    <w:p>
+      <w:r>
+        <w:t>This value sets the maximum number of points that will displayed on the plots.  When the points exceed this value, the plot will then start to scroll, removing the oldest point and adding in the point.</w:t>
+      </w:r>
+    </w:p>
+    <w:p/>
+    <w:p>
+      <w:pPr>
+        <w:pStyle w:val="Heading2"/>
+      </w:pPr>
+      <w:bookmarkStart w:id="16" w:name="_Toc13872800"/>
       <w:r>
         <w:t>Wave Setup</w:t>
       </w:r>
-      <w:bookmarkEnd w:id="11"/>
+      <w:bookmarkEnd w:id="16"/>
     </w:p>
     <w:p>
       <w:r>
@@ -8241,14 +9292,14 @@
       <w:pPr>
         <w:pStyle w:val="Heading3"/>
       </w:pPr>
-      <w:bookmarkStart w:id="12" w:name="_Toc7728665"/>
+      <w:bookmarkStart w:id="17" w:name="_Toc13872801"/>
       <w:r>
         <w:t>Selected B</w:t>
       </w:r>
       <w:r>
         <w:t>ins</w:t>
       </w:r>
-      <w:bookmarkEnd w:id="12"/>
+      <w:bookmarkEnd w:id="17"/>
     </w:p>
     <w:p>
       <w:r>
@@ -8299,15 +9350,7 @@
         <w:t xml:space="preserve">When selecting the beams, you want to make sure you select the </w:t>
       </w:r>
       <w:r>
-        <w:t xml:space="preserve">beams towards the surface that will not see any bubbles and are not affected by the wind.  </w:t>
-      </w:r>
-      <w:proofErr w:type="gramStart"/>
-      <w:r>
-        <w:t>So</w:t>
-      </w:r>
-      <w:proofErr w:type="gramEnd"/>
-      <w:r>
-        <w:t xml:space="preserve"> these bins, must be a couple meters below the surface.  The selected bins will vary based off your configuration. </w:t>
+        <w:t xml:space="preserve">beams towards the surface that will not see any bubbles and are not affected by the wind.  So these bins, must be a couple meters below the surface.  The selected bins will vary based off your configuration. </w:t>
       </w:r>
     </w:p>
     <w:p>
@@ -8317,15 +9360,7 @@
     </w:p>
     <w:p>
       <w:r>
-        <w:t xml:space="preserve">If you are in 40m of water.  The bin size is 1m.  The first bin beings at 2m (Blank).  Then you want the “Selected Bin 3” should be around 37m.  </w:t>
-      </w:r>
-      <w:proofErr w:type="gramStart"/>
-      <w:r>
-        <w:t>So</w:t>
-      </w:r>
-      <w:proofErr w:type="gramEnd"/>
-      <w:r>
-        <w:t xml:space="preserve"> you would select bin 35 ((37m – 2m) / 1m).  You can set “Selected Bin 2” to 34 and “Selected Bin 1” to 33.</w:t>
+        <w:t>If you are in 40m of water.  The bin size is 1m.  The first bin beings at 2m (Blank).  Then you want the “Selected Bin 3” should be around 37m.  So you would select bin 35 ((37m – 2m) / 1m).  You can set “Selected Bin 2” to 34 and “Selected Bin 1” to 33.</w:t>
       </w:r>
     </w:p>
     <w:p/>
@@ -8603,12 +9638,12 @@
       <w:pPr>
         <w:pStyle w:val="Heading3"/>
       </w:pPr>
-      <w:bookmarkStart w:id="13" w:name="_Toc7728666"/>
+      <w:bookmarkStart w:id="18" w:name="_Toc13872802"/>
       <w:r>
         <w:lastRenderedPageBreak/>
         <w:t>Correlation Threshold</w:t>
       </w:r>
-      <w:bookmarkEnd w:id="13"/>
+      <w:bookmarkEnd w:id="18"/>
     </w:p>
     <w:p>
       <w:r>
@@ -8672,11 +9707,11 @@
       <w:pPr>
         <w:pStyle w:val="Heading3"/>
       </w:pPr>
-      <w:bookmarkStart w:id="14" w:name="_Toc7728667"/>
+      <w:bookmarkStart w:id="19" w:name="_Toc13872803"/>
       <w:r>
         <w:t>Height Source</w:t>
       </w:r>
-      <w:bookmarkEnd w:id="14"/>
+      <w:bookmarkEnd w:id="19"/>
     </w:p>
     <w:p>
       <w:r>
@@ -8792,11 +9827,11 @@
       <w:pPr>
         <w:pStyle w:val="Heading3"/>
       </w:pPr>
-      <w:bookmarkStart w:id="15" w:name="_Toc7728668"/>
+      <w:bookmarkStart w:id="20" w:name="_Toc13872804"/>
       <w:r>
         <w:t>Pressure Sensor Height</w:t>
       </w:r>
-      <w:bookmarkEnd w:id="15"/>
+      <w:bookmarkEnd w:id="20"/>
     </w:p>
     <w:p>
       <w:r>
@@ -8872,11 +9907,11 @@
       <w:pPr>
         <w:pStyle w:val="Heading3"/>
       </w:pPr>
-      <w:bookmarkStart w:id="16" w:name="_Toc7728669"/>
+      <w:bookmarkStart w:id="21" w:name="_Toc13872805"/>
       <w:r>
         <w:t>Pressure Sensor Offset</w:t>
       </w:r>
-      <w:bookmarkEnd w:id="16"/>
+      <w:bookmarkEnd w:id="21"/>
     </w:p>
     <w:p>
       <w:r>
@@ -8941,11 +9976,11 @@
       <w:pPr>
         <w:pStyle w:val="Heading3"/>
       </w:pPr>
-      <w:bookmarkStart w:id="17" w:name="_Toc7728670"/>
+      <w:bookmarkStart w:id="22" w:name="_Toc13872806"/>
       <w:r>
         <w:t>Latitude</w:t>
       </w:r>
-      <w:bookmarkEnd w:id="17"/>
+      <w:bookmarkEnd w:id="22"/>
     </w:p>
     <w:p>
       <w:r>
@@ -8999,11 +10034,11 @@
       <w:pPr>
         <w:pStyle w:val="Heading3"/>
       </w:pPr>
-      <w:bookmarkStart w:id="18" w:name="_Toc7728671"/>
+      <w:bookmarkStart w:id="23" w:name="_Toc13872807"/>
       <w:r>
         <w:t>Longitude</w:t>
       </w:r>
-      <w:bookmarkEnd w:id="18"/>
+      <w:bookmarkEnd w:id="23"/>
     </w:p>
     <w:p>
       <w:r>
@@ -9057,11 +10092,11 @@
       <w:pPr>
         <w:pStyle w:val="Heading3"/>
       </w:pPr>
-      <w:bookmarkStart w:id="19" w:name="_Toc7728672"/>
+      <w:bookmarkStart w:id="24" w:name="_Toc13872808"/>
       <w:r>
         <w:t>Vertical Beam Data</w:t>
       </w:r>
-      <w:bookmarkEnd w:id="19"/>
+      <w:bookmarkEnd w:id="24"/>
     </w:p>
     <w:p>
       <w:r>
@@ -9163,7 +10198,7 @@
       <w:pPr>
         <w:pStyle w:val="Heading1"/>
       </w:pPr>
-      <w:bookmarkStart w:id="20" w:name="_Toc7728673"/>
+      <w:bookmarkStart w:id="25" w:name="_Toc13872809"/>
       <w:r>
         <w:lastRenderedPageBreak/>
         <w:t>M</w:t>
@@ -9174,7 +10209,7 @@
       <w:r>
         <w:t>nitor View</w:t>
       </w:r>
-      <w:bookmarkEnd w:id="20"/>
+      <w:bookmarkEnd w:id="25"/>
     </w:p>
     <w:p>
       <w:r>
@@ -9253,11 +10288,11 @@
       <w:pPr>
         <w:pStyle w:val="Heading2"/>
       </w:pPr>
-      <w:bookmarkStart w:id="21" w:name="_Toc7728674"/>
+      <w:bookmarkStart w:id="26" w:name="_Toc13872810"/>
       <w:r>
         <w:t>Burst Ensemble Count</w:t>
       </w:r>
-      <w:bookmarkEnd w:id="21"/>
+      <w:bookmarkEnd w:id="26"/>
       <w:r>
         <w:t xml:space="preserve">   </w:t>
       </w:r>
@@ -9335,11 +10370,11 @@
       <w:pPr>
         <w:pStyle w:val="Heading2"/>
       </w:pPr>
-      <w:bookmarkStart w:id="22" w:name="_Toc7728675"/>
+      <w:bookmarkStart w:id="27" w:name="_Toc13872811"/>
       <w:r>
         <w:t>Average Ensemble Count</w:t>
       </w:r>
-      <w:bookmarkEnd w:id="22"/>
+      <w:bookmarkEnd w:id="27"/>
     </w:p>
     <w:p>
       <w:r>
@@ -9404,11 +10439,11 @@
       <w:pPr>
         <w:pStyle w:val="Heading2"/>
       </w:pPr>
-      <w:bookmarkStart w:id="23" w:name="_Toc7728676"/>
+      <w:bookmarkStart w:id="28" w:name="_Toc13872812"/>
       <w:r>
         <w:t>Wave Files</w:t>
       </w:r>
-      <w:bookmarkEnd w:id="23"/>
+      <w:bookmarkEnd w:id="28"/>
     </w:p>
     <w:p>
       <w:r>
@@ -9475,12 +10510,12 @@
       <w:pPr>
         <w:pStyle w:val="Heading3"/>
       </w:pPr>
-      <w:bookmarkStart w:id="24" w:name="_Toc7728677"/>
+      <w:bookmarkStart w:id="29" w:name="_Toc13872813"/>
       <w:r>
         <w:lastRenderedPageBreak/>
         <w:t>Waves Burst FIle Viewer</w:t>
       </w:r>
-      <w:bookmarkEnd w:id="24"/>
+      <w:bookmarkEnd w:id="29"/>
     </w:p>
     <w:p>
       <w:r>
@@ -9538,12 +10573,12 @@
       <w:pPr>
         <w:pStyle w:val="Heading1"/>
       </w:pPr>
-      <w:bookmarkStart w:id="25" w:name="_Toc7728678"/>
+      <w:bookmarkStart w:id="30" w:name="_Toc13872814"/>
       <w:r>
         <w:lastRenderedPageBreak/>
         <w:t>Terminal</w:t>
       </w:r>
-      <w:bookmarkEnd w:id="25"/>
+      <w:bookmarkEnd w:id="30"/>
     </w:p>
     <w:p>
       <w:r>
@@ -9603,11 +10638,11 @@
       <w:pPr>
         <w:pStyle w:val="Heading3"/>
       </w:pPr>
-      <w:bookmarkStart w:id="26" w:name="_Toc7728679"/>
+      <w:bookmarkStart w:id="31" w:name="_Toc13872815"/>
       <w:r>
         <w:t>Serial Comm Port</w:t>
       </w:r>
-      <w:bookmarkEnd w:id="26"/>
+      <w:bookmarkEnd w:id="31"/>
     </w:p>
     <w:p>
       <w:r>
@@ -9660,11 +10695,11 @@
       <w:pPr>
         <w:pStyle w:val="Heading3"/>
       </w:pPr>
-      <w:bookmarkStart w:id="27" w:name="_Toc7728680"/>
+      <w:bookmarkStart w:id="32" w:name="_Toc13872816"/>
       <w:r>
         <w:t>Scan Button</w:t>
       </w:r>
-      <w:bookmarkEnd w:id="27"/>
+      <w:bookmarkEnd w:id="32"/>
     </w:p>
     <w:p>
       <w:r>
@@ -9717,11 +10752,11 @@
       <w:pPr>
         <w:pStyle w:val="Heading3"/>
       </w:pPr>
-      <w:bookmarkStart w:id="28" w:name="_Toc7728681"/>
+      <w:bookmarkStart w:id="33" w:name="_Toc13872817"/>
       <w:r>
         <w:t>Serial Baud Rate</w:t>
       </w:r>
-      <w:bookmarkEnd w:id="28"/>
+      <w:bookmarkEnd w:id="33"/>
     </w:p>
     <w:p>
       <w:r>
@@ -9775,7 +10810,7 @@
       <w:pPr>
         <w:pStyle w:val="Heading3"/>
       </w:pPr>
-      <w:bookmarkStart w:id="29" w:name="_Toc7728682"/>
+      <w:bookmarkStart w:id="34" w:name="_Toc13872818"/>
       <w:r>
         <w:t xml:space="preserve">Serial </w:t>
       </w:r>
@@ -9785,7 +10820,7 @@
       <w:r>
         <w:t xml:space="preserve"> Button</w:t>
       </w:r>
-      <w:bookmarkEnd w:id="29"/>
+      <w:bookmarkEnd w:id="34"/>
     </w:p>
     <w:p>
       <w:r>
@@ -9860,11 +10895,11 @@
       <w:pPr>
         <w:pStyle w:val="Heading3"/>
       </w:pPr>
-      <w:bookmarkStart w:id="30" w:name="_Toc7728683"/>
+      <w:bookmarkStart w:id="35" w:name="_Toc13872819"/>
       <w:r>
         <w:t>Disconnect Button</w:t>
       </w:r>
-      <w:bookmarkEnd w:id="30"/>
+      <w:bookmarkEnd w:id="35"/>
     </w:p>
     <w:p>
       <w:r>
@@ -9918,11 +10953,11 @@
       <w:pPr>
         <w:pStyle w:val="Heading3"/>
       </w:pPr>
-      <w:bookmarkStart w:id="31" w:name="_Toc7728684"/>
+      <w:bookmarkStart w:id="36" w:name="_Toc13872820"/>
       <w:r>
         <w:t>ADCP Output</w:t>
       </w:r>
-      <w:bookmarkEnd w:id="31"/>
+      <w:bookmarkEnd w:id="36"/>
     </w:p>
     <w:p>
       <w:pPr>
@@ -9982,11 +11017,11 @@
       <w:pPr>
         <w:pStyle w:val="Heading3"/>
       </w:pPr>
-      <w:bookmarkStart w:id="32" w:name="_Toc7728685"/>
+      <w:bookmarkStart w:id="37" w:name="_Toc13872821"/>
       <w:r>
         <w:t>ADCP Input</w:t>
       </w:r>
-      <w:bookmarkEnd w:id="32"/>
+      <w:bookmarkEnd w:id="37"/>
     </w:p>
     <w:p>
       <w:pPr>
@@ -10056,11 +11091,11 @@
       <w:pPr>
         <w:pStyle w:val="Heading3"/>
       </w:pPr>
-      <w:bookmarkStart w:id="33" w:name="_Toc7728686"/>
+      <w:bookmarkStart w:id="38" w:name="_Toc13872822"/>
       <w:r>
         <w:t>Additional Commands</w:t>
       </w:r>
-      <w:bookmarkEnd w:id="33"/>
+      <w:bookmarkEnd w:id="38"/>
     </w:p>
     <w:p>
       <w:r>
@@ -10115,11 +11150,11 @@
       <w:pPr>
         <w:pStyle w:val="Heading2"/>
       </w:pPr>
-      <w:bookmarkStart w:id="34" w:name="_Toc7728687"/>
+      <w:bookmarkStart w:id="39" w:name="_Toc13872823"/>
       <w:r>
         <w:t>ADCP Buttons</w:t>
       </w:r>
-      <w:bookmarkEnd w:id="34"/>
+      <w:bookmarkEnd w:id="39"/>
     </w:p>
     <w:p>
       <w:r>
@@ -10172,11 +11207,11 @@
       <w:pPr>
         <w:pStyle w:val="Heading3"/>
       </w:pPr>
-      <w:bookmarkStart w:id="35" w:name="_Toc7728688"/>
+      <w:bookmarkStart w:id="40" w:name="_Toc13872824"/>
       <w:r>
         <w:t>Start Ping Button</w:t>
       </w:r>
-      <w:bookmarkEnd w:id="35"/>
+      <w:bookmarkEnd w:id="40"/>
     </w:p>
     <w:p>
       <w:pPr>
@@ -10235,7 +11270,7 @@
       <w:pPr>
         <w:pStyle w:val="Heading3"/>
       </w:pPr>
-      <w:bookmarkStart w:id="36" w:name="_Toc7728689"/>
+      <w:bookmarkStart w:id="41" w:name="_Toc13872825"/>
       <w:r>
         <w:t xml:space="preserve">Stop </w:t>
       </w:r>
@@ -10245,7 +11280,7 @@
       <w:r>
         <w:t xml:space="preserve"> Button</w:t>
       </w:r>
-      <w:bookmarkEnd w:id="36"/>
+      <w:bookmarkEnd w:id="41"/>
     </w:p>
     <w:p>
       <w:pPr>
@@ -10306,11 +11341,11 @@
         <w:pStyle w:val="Heading3"/>
         <w:widowControl w:val="0"/>
       </w:pPr>
-      <w:bookmarkStart w:id="37" w:name="_Toc7728690"/>
+      <w:bookmarkStart w:id="42" w:name="_Toc13872826"/>
       <w:r>
         <w:t>BREAK Button</w:t>
       </w:r>
-      <w:bookmarkEnd w:id="37"/>
+      <w:bookmarkEnd w:id="42"/>
     </w:p>
     <w:p>
       <w:pPr>
@@ -10384,11 +11419,11 @@
         <w:pStyle w:val="Heading3"/>
         <w:widowControl w:val="0"/>
       </w:pPr>
-      <w:bookmarkStart w:id="38" w:name="_Toc7728691"/>
+      <w:bookmarkStart w:id="43" w:name="_Toc13872827"/>
       <w:r>
         <w:t>Clear Button</w:t>
       </w:r>
-      <w:bookmarkEnd w:id="38"/>
+      <w:bookmarkEnd w:id="43"/>
     </w:p>
     <w:p>
       <w:pPr>
@@ -10444,11 +11479,11 @@
       <w:pPr>
         <w:pStyle w:val="Heading3"/>
       </w:pPr>
-      <w:bookmarkStart w:id="39" w:name="_Toc7728692"/>
+      <w:bookmarkStart w:id="44" w:name="_Toc13872828"/>
       <w:r>
         <w:t>Record Button</w:t>
       </w:r>
-      <w:bookmarkEnd w:id="39"/>
+      <w:bookmarkEnd w:id="44"/>
     </w:p>
     <w:p>
       <w:r>
@@ -10507,12 +11542,12 @@
       <w:pPr>
         <w:pStyle w:val="Heading1"/>
       </w:pPr>
-      <w:bookmarkStart w:id="40" w:name="_Toc7728693"/>
+      <w:bookmarkStart w:id="45" w:name="_Toc13872829"/>
       <w:r>
         <w:lastRenderedPageBreak/>
         <w:t>Playback</w:t>
       </w:r>
-      <w:bookmarkEnd w:id="40"/>
+      <w:bookmarkEnd w:id="45"/>
     </w:p>
     <w:p>
       <w:r>
@@ -10576,12 +11611,12 @@
       <w:pPr>
         <w:pStyle w:val="Heading1"/>
       </w:pPr>
-      <w:bookmarkStart w:id="41" w:name="_Toc7728694"/>
+      <w:bookmarkStart w:id="46" w:name="_Toc13872830"/>
       <w:r>
         <w:lastRenderedPageBreak/>
         <w:t>Plots</w:t>
       </w:r>
-      <w:bookmarkEnd w:id="41"/>
+      <w:bookmarkEnd w:id="46"/>
     </w:p>
     <w:p>
       <w:r>
@@ -10630,11 +11665,11 @@
       <w:pPr>
         <w:pStyle w:val="Heading2"/>
       </w:pPr>
-      <w:bookmarkStart w:id="42" w:name="_Toc7728695"/>
+      <w:bookmarkStart w:id="47" w:name="_Toc13872831"/>
       <w:r>
         <w:t>Water Height Plot</w:t>
       </w:r>
-      <w:bookmarkEnd w:id="42"/>
+      <w:bookmarkEnd w:id="47"/>
     </w:p>
     <w:p>
       <w:r>
@@ -10649,11 +11684,11 @@
       <w:pPr>
         <w:pStyle w:val="Heading2"/>
       </w:pPr>
-      <w:bookmarkStart w:id="43" w:name="_Toc7728696"/>
+      <w:bookmarkStart w:id="48" w:name="_Toc13872832"/>
       <w:r>
         <w:t>East Velocity Plot</w:t>
       </w:r>
-      <w:bookmarkEnd w:id="43"/>
+      <w:bookmarkEnd w:id="48"/>
     </w:p>
     <w:p>
       <w:r>
@@ -10668,11 +11703,11 @@
       <w:pPr>
         <w:pStyle w:val="Heading2"/>
       </w:pPr>
-      <w:bookmarkStart w:id="44" w:name="_Toc7728697"/>
+      <w:bookmarkStart w:id="49" w:name="_Toc13872833"/>
       <w:r>
         <w:t>North Velocity Plot</w:t>
       </w:r>
-      <w:bookmarkEnd w:id="44"/>
+      <w:bookmarkEnd w:id="49"/>
     </w:p>
     <w:p>
       <w:r>
@@ -10687,14 +11722,14 @@
       <w:pPr>
         <w:pStyle w:val="Heading2"/>
       </w:pPr>
-      <w:bookmarkStart w:id="45" w:name="_Toc7728698"/>
+      <w:bookmarkStart w:id="50" w:name="_Toc13872834"/>
       <w:r>
         <w:t>Velocity Magnitude</w:t>
       </w:r>
       <w:r>
         <w:t xml:space="preserve"> Plot</w:t>
       </w:r>
-      <w:bookmarkEnd w:id="45"/>
+      <w:bookmarkEnd w:id="50"/>
     </w:p>
     <w:p>
       <w:r>
@@ -10715,12 +11750,12 @@
       <w:pPr>
         <w:pStyle w:val="Heading2"/>
       </w:pPr>
-      <w:bookmarkStart w:id="46" w:name="_Toc7728699"/>
+      <w:bookmarkStart w:id="51" w:name="_Toc13872835"/>
       <w:r>
         <w:lastRenderedPageBreak/>
         <w:t>Water Direction Plot</w:t>
       </w:r>
-      <w:bookmarkEnd w:id="46"/>
+      <w:bookmarkEnd w:id="51"/>
     </w:p>
     <w:p>
       <w:r>
@@ -10745,7 +11780,7 @@
       <w:pPr>
         <w:pStyle w:val="Heading1"/>
       </w:pPr>
-      <w:bookmarkStart w:id="47" w:name="_Toc7728700"/>
+      <w:bookmarkStart w:id="52" w:name="_Toc13872836"/>
       <w:r>
         <w:lastRenderedPageBreak/>
         <w:t xml:space="preserve">Burst </w:t>
@@ -10753,7 +11788,7 @@
       <w:r>
         <w:t>MATLAB File Format</w:t>
       </w:r>
-      <w:bookmarkEnd w:id="47"/>
+      <w:bookmarkEnd w:id="52"/>
     </w:p>
     <w:p>
       <w:r>
@@ -10767,11 +11802,11 @@
       <w:pPr>
         <w:pStyle w:val="Heading2"/>
       </w:pPr>
-      <w:bookmarkStart w:id="48" w:name="_Toc7728701"/>
+      <w:bookmarkStart w:id="53" w:name="_Toc13872837"/>
       <w:r>
         <w:t>TXT</w:t>
       </w:r>
-      <w:bookmarkEnd w:id="48"/>
+      <w:bookmarkEnd w:id="53"/>
     </w:p>
     <w:p>
       <w:r>
@@ -10853,11 +11888,11 @@
       <w:pPr>
         <w:pStyle w:val="Heading2"/>
       </w:pPr>
-      <w:bookmarkStart w:id="49" w:name="_Toc7728702"/>
+      <w:bookmarkStart w:id="54" w:name="_Toc13872838"/>
       <w:r>
         <w:t>LAT</w:t>
       </w:r>
-      <w:bookmarkEnd w:id="49"/>
+      <w:bookmarkEnd w:id="54"/>
     </w:p>
     <w:p>
       <w:r>
@@ -10923,11 +11958,11 @@
       <w:pPr>
         <w:pStyle w:val="Heading2"/>
       </w:pPr>
-      <w:bookmarkStart w:id="50" w:name="_Toc7728703"/>
+      <w:bookmarkStart w:id="55" w:name="_Toc13872839"/>
       <w:r>
         <w:t>LON</w:t>
       </w:r>
-      <w:bookmarkEnd w:id="50"/>
+      <w:bookmarkEnd w:id="55"/>
     </w:p>
     <w:p>
       <w:r>
@@ -10993,11 +12028,11 @@
       <w:pPr>
         <w:pStyle w:val="Heading2"/>
       </w:pPr>
-      <w:bookmarkStart w:id="51" w:name="_Toc7728704"/>
+      <w:bookmarkStart w:id="56" w:name="_Toc13872840"/>
       <w:r>
         <w:t>WFT</w:t>
       </w:r>
-      <w:bookmarkEnd w:id="51"/>
+      <w:bookmarkEnd w:id="56"/>
     </w:p>
     <w:p>
       <w:r>
@@ -11063,11 +12098,11 @@
       <w:pPr>
         <w:pStyle w:val="Heading2"/>
       </w:pPr>
-      <w:bookmarkStart w:id="52" w:name="_Toc7728705"/>
+      <w:bookmarkStart w:id="57" w:name="_Toc13872841"/>
       <w:r>
         <w:t>WDT</w:t>
       </w:r>
-      <w:bookmarkEnd w:id="52"/>
+      <w:bookmarkEnd w:id="57"/>
     </w:p>
     <w:p>
       <w:r>
@@ -11137,11 +12172,11 @@
       <w:pPr>
         <w:pStyle w:val="Heading2"/>
       </w:pPr>
-      <w:bookmarkStart w:id="53" w:name="_Toc7728706"/>
+      <w:bookmarkStart w:id="58" w:name="_Toc13872842"/>
       <w:r>
         <w:t>WHP</w:t>
       </w:r>
-      <w:bookmarkEnd w:id="53"/>
+      <w:bookmarkEnd w:id="58"/>
     </w:p>
     <w:p>
       <w:r>
@@ -11210,11 +12245,11 @@
       <w:pPr>
         <w:pStyle w:val="Heading2"/>
       </w:pPr>
-      <w:bookmarkStart w:id="54" w:name="_Toc7728707"/>
+      <w:bookmarkStart w:id="59" w:name="_Toc13872843"/>
       <w:r>
         <w:t>WHV</w:t>
       </w:r>
-      <w:bookmarkEnd w:id="54"/>
+      <w:bookmarkEnd w:id="59"/>
     </w:p>
     <w:p>
       <w:r>
@@ -11317,11 +12352,11 @@
       <w:pPr>
         <w:pStyle w:val="Heading2"/>
       </w:pPr>
-      <w:bookmarkStart w:id="55" w:name="_Toc7728708"/>
+      <w:bookmarkStart w:id="60" w:name="_Toc13872844"/>
       <w:r>
         <w:t>WUS</w:t>
       </w:r>
-      <w:bookmarkEnd w:id="55"/>
+      <w:bookmarkEnd w:id="60"/>
     </w:p>
     <w:p>
       <w:r>
@@ -11484,11 +12519,11 @@
       <w:pPr>
         <w:pStyle w:val="Heading2"/>
       </w:pPr>
-      <w:bookmarkStart w:id="56" w:name="_Toc7728709"/>
+      <w:bookmarkStart w:id="61" w:name="_Toc13872845"/>
       <w:r>
         <w:t>WVS</w:t>
       </w:r>
-      <w:bookmarkEnd w:id="56"/>
+      <w:bookmarkEnd w:id="61"/>
     </w:p>
     <w:p>
       <w:r>
@@ -11652,11 +12687,11 @@
       <w:pPr>
         <w:pStyle w:val="Heading2"/>
       </w:pPr>
-      <w:bookmarkStart w:id="57" w:name="_Toc7728710"/>
+      <w:bookmarkStart w:id="62" w:name="_Toc13872846"/>
       <w:r>
         <w:t>WZS</w:t>
       </w:r>
-      <w:bookmarkEnd w:id="57"/>
+      <w:bookmarkEnd w:id="62"/>
     </w:p>
     <w:p>
       <w:r>
@@ -11819,11 +12854,11 @@
       <w:pPr>
         <w:pStyle w:val="Heading2"/>
       </w:pPr>
-      <w:bookmarkStart w:id="58" w:name="_Toc7728711"/>
+      <w:bookmarkStart w:id="63" w:name="_Toc13872847"/>
       <w:r>
         <w:t>WB0</w:t>
       </w:r>
-      <w:bookmarkEnd w:id="58"/>
+      <w:bookmarkEnd w:id="63"/>
     </w:p>
     <w:p>
       <w:r>
@@ -11981,11 +13016,11 @@
       <w:pPr>
         <w:pStyle w:val="Heading2"/>
       </w:pPr>
-      <w:bookmarkStart w:id="59" w:name="_Toc7728712"/>
+      <w:bookmarkStart w:id="64" w:name="_Toc13872848"/>
       <w:r>
         <w:t>WB1</w:t>
       </w:r>
-      <w:bookmarkEnd w:id="59"/>
+      <w:bookmarkEnd w:id="64"/>
     </w:p>
     <w:p>
       <w:r>
@@ -12145,12 +13180,12 @@
       <w:pPr>
         <w:pStyle w:val="Heading2"/>
       </w:pPr>
-      <w:bookmarkStart w:id="60" w:name="_Toc7728713"/>
+      <w:bookmarkStart w:id="65" w:name="_Toc13872849"/>
       <w:r>
         <w:lastRenderedPageBreak/>
         <w:t>WB2</w:t>
       </w:r>
-      <w:bookmarkEnd w:id="60"/>
+      <w:bookmarkEnd w:id="65"/>
     </w:p>
     <w:p>
       <w:r>
@@ -12310,11 +13345,11 @@
       <w:pPr>
         <w:pStyle w:val="Heading2"/>
       </w:pPr>
-      <w:bookmarkStart w:id="61" w:name="_Toc7728714"/>
+      <w:bookmarkStart w:id="66" w:name="_Toc13872850"/>
       <w:r>
         <w:t>WB3</w:t>
       </w:r>
-      <w:bookmarkEnd w:id="61"/>
+      <w:bookmarkEnd w:id="66"/>
     </w:p>
     <w:p>
       <w:r>
@@ -12474,11 +13509,11 @@
       <w:pPr>
         <w:pStyle w:val="Heading2"/>
       </w:pPr>
-      <w:bookmarkStart w:id="62" w:name="_Toc7728715"/>
+      <w:bookmarkStart w:id="67" w:name="_Toc13872851"/>
       <w:r>
         <w:t>WZ0</w:t>
       </w:r>
-      <w:bookmarkEnd w:id="62"/>
+      <w:bookmarkEnd w:id="67"/>
     </w:p>
     <w:p>
       <w:r>
@@ -12636,11 +13671,11 @@
       <w:pPr>
         <w:pStyle w:val="Heading2"/>
       </w:pPr>
-      <w:bookmarkStart w:id="63" w:name="_Toc7728716"/>
+      <w:bookmarkStart w:id="68" w:name="_Toc13872852"/>
       <w:r>
         <w:t>WHG</w:t>
       </w:r>
-      <w:bookmarkEnd w:id="63"/>
+      <w:bookmarkEnd w:id="68"/>
     </w:p>
     <w:p>
       <w:r>
@@ -12798,11 +13833,11 @@
       <w:pPr>
         <w:pStyle w:val="Heading2"/>
       </w:pPr>
-      <w:bookmarkStart w:id="64" w:name="_Toc7728717"/>
+      <w:bookmarkStart w:id="69" w:name="_Toc13872853"/>
       <w:r>
         <w:t>WPH</w:t>
       </w:r>
-      <w:bookmarkEnd w:id="64"/>
+      <w:bookmarkEnd w:id="69"/>
     </w:p>
     <w:p>
       <w:r>
@@ -12960,11 +13995,11 @@
       <w:pPr>
         <w:pStyle w:val="Heading2"/>
       </w:pPr>
-      <w:bookmarkStart w:id="65" w:name="_Toc7728718"/>
+      <w:bookmarkStart w:id="70" w:name="_Toc13872854"/>
       <w:r>
         <w:t>WRL</w:t>
       </w:r>
-      <w:bookmarkEnd w:id="65"/>
+      <w:bookmarkEnd w:id="70"/>
     </w:p>
     <w:p>
       <w:r>
@@ -13122,11 +14157,11 @@
       <w:pPr>
         <w:pStyle w:val="Heading2"/>
       </w:pPr>
-      <w:bookmarkStart w:id="66" w:name="_Toc7728719"/>
+      <w:bookmarkStart w:id="71" w:name="_Toc13872855"/>
       <w:r>
         <w:t>WPS</w:t>
       </w:r>
-      <w:bookmarkEnd w:id="66"/>
+      <w:bookmarkEnd w:id="71"/>
     </w:p>
     <w:p>
       <w:r>
@@ -13292,12 +14327,12 @@
       <w:pPr>
         <w:pStyle w:val="Heading2"/>
       </w:pPr>
-      <w:bookmarkStart w:id="67" w:name="_Toc7728720"/>
+      <w:bookmarkStart w:id="72" w:name="_Toc13872856"/>
       <w:r>
         <w:lastRenderedPageBreak/>
         <w:t>WTS</w:t>
       </w:r>
-      <w:bookmarkEnd w:id="67"/>
+      <w:bookmarkEnd w:id="72"/>
     </w:p>
     <w:p>
       <w:r>
@@ -13463,11 +14498,11 @@
       <w:pPr>
         <w:pStyle w:val="Heading2"/>
       </w:pPr>
-      <w:bookmarkStart w:id="68" w:name="_Toc7728721"/>
+      <w:bookmarkStart w:id="73" w:name="_Toc13872857"/>
       <w:r>
         <w:t>WHS</w:t>
       </w:r>
-      <w:bookmarkEnd w:id="68"/>
+      <w:bookmarkEnd w:id="73"/>
     </w:p>
     <w:p>
       <w:r>
@@ -13635,12 +14670,12 @@
       <w:pPr>
         <w:pStyle w:val="Heading1"/>
       </w:pPr>
-      <w:bookmarkStart w:id="69" w:name="_Toc7728722"/>
+      <w:bookmarkStart w:id="74" w:name="_Toc13872858"/>
       <w:r>
         <w:lastRenderedPageBreak/>
         <w:t>AVERAGE CSV Format</w:t>
       </w:r>
-      <w:bookmarkEnd w:id="69"/>
+      <w:bookmarkEnd w:id="74"/>
     </w:p>
     <w:p>
       <w:r>
@@ -13697,14 +14732,14 @@
           <w:rFonts w:eastAsia="Times New Roman"/>
         </w:rPr>
       </w:pPr>
-      <w:bookmarkStart w:id="70" w:name="_Toc7728723"/>
+      <w:bookmarkStart w:id="75" w:name="_Toc13872859"/>
       <w:r>
         <w:rPr>
           <w:rFonts w:eastAsia="Times New Roman"/>
         </w:rPr>
         <w:t>Data Type</w:t>
       </w:r>
-      <w:bookmarkEnd w:id="70"/>
+      <w:bookmarkEnd w:id="75"/>
     </w:p>
     <w:p>
       <w:r>
@@ -15148,12 +16183,12 @@
       <w:pPr>
         <w:pStyle w:val="Heading2"/>
       </w:pPr>
-      <w:bookmarkStart w:id="71" w:name="_Toc7728724"/>
+      <w:bookmarkStart w:id="76" w:name="_Toc13872860"/>
       <w:r>
         <w:lastRenderedPageBreak/>
         <w:t>Excel Pivot Tables</w:t>
       </w:r>
-      <w:bookmarkEnd w:id="71"/>
+      <w:bookmarkEnd w:id="76"/>
     </w:p>
     <w:p>
       <w:r>
@@ -15317,12 +16352,12 @@
       <w:pPr>
         <w:pStyle w:val="Heading1"/>
       </w:pPr>
-      <w:bookmarkStart w:id="72" w:name="_Toc7728725"/>
+      <w:bookmarkStart w:id="77" w:name="_Toc13872861"/>
       <w:r>
         <w:lastRenderedPageBreak/>
         <w:t>WaveForce AutoWaves</w:t>
       </w:r>
-      <w:bookmarkEnd w:id="72"/>
+      <w:bookmarkEnd w:id="77"/>
     </w:p>
     <w:p>
       <w:r>
@@ -15478,12 +16513,12 @@
       <w:pPr>
         <w:pStyle w:val="Heading2"/>
       </w:pPr>
-      <w:bookmarkStart w:id="73" w:name="_Toc7728726"/>
+      <w:bookmarkStart w:id="78" w:name="_Toc13872862"/>
       <w:r>
         <w:lastRenderedPageBreak/>
         <w:t>AutoWaves Setup</w:t>
       </w:r>
-      <w:bookmarkEnd w:id="73"/>
+      <w:bookmarkEnd w:id="78"/>
     </w:p>
     <w:p>
       <w:r>
@@ -15532,11 +16567,11 @@
       <w:pPr>
         <w:pStyle w:val="Heading3"/>
       </w:pPr>
-      <w:bookmarkStart w:id="74" w:name="_Toc7728727"/>
+      <w:bookmarkStart w:id="79" w:name="_Toc13872863"/>
       <w:r>
         <w:t>Data Type</w:t>
       </w:r>
-      <w:bookmarkEnd w:id="74"/>
+      <w:bookmarkEnd w:id="79"/>
     </w:p>
     <w:p>
       <w:r>
@@ -15590,12 +16625,12 @@
       <w:pPr>
         <w:pStyle w:val="Heading3"/>
       </w:pPr>
-      <w:bookmarkStart w:id="75" w:name="_Toc7728728"/>
+      <w:bookmarkStart w:id="80" w:name="_Toc13872864"/>
       <w:r>
         <w:lastRenderedPageBreak/>
         <w:t>Automatic or Windows Updates</w:t>
       </w:r>
-      <w:bookmarkEnd w:id="75"/>
+      <w:bookmarkEnd w:id="80"/>
     </w:p>
     <w:p>
       <w:r>
@@ -15654,11 +16689,11 @@
       <w:pPr>
         <w:pStyle w:val="Heading3"/>
       </w:pPr>
-      <w:bookmarkStart w:id="76" w:name="_Toc7728729"/>
+      <w:bookmarkStart w:id="81" w:name="_Toc13872865"/>
       <w:r>
         <w:t>Data Processing Import Modify</w:t>
       </w:r>
-      <w:bookmarkEnd w:id="76"/>
+      <w:bookmarkEnd w:id="81"/>
     </w:p>
     <w:p>
       <w:r>
@@ -15825,11 +16860,11 @@
       <w:pPr>
         <w:pStyle w:val="Heading3"/>
       </w:pPr>
-      <w:bookmarkStart w:id="77" w:name="_Toc7728730"/>
+      <w:bookmarkStart w:id="82" w:name="_Toc13872866"/>
       <w:r>
         <w:t>Output Files – Save Data To</w:t>
       </w:r>
-      <w:bookmarkEnd w:id="77"/>
+      <w:bookmarkEnd w:id="82"/>
     </w:p>
     <w:p>
       <w:r>
@@ -15887,11 +16922,11 @@
       <w:pPr>
         <w:pStyle w:val="Heading3"/>
       </w:pPr>
-      <w:bookmarkStart w:id="78" w:name="_Toc7728731"/>
+      <w:bookmarkStart w:id="83" w:name="_Toc13872867"/>
       <w:r>
         <w:t>Save Plots</w:t>
       </w:r>
-      <w:bookmarkEnd w:id="78"/>
+      <w:bookmarkEnd w:id="83"/>
     </w:p>
     <w:p>
       <w:r>
@@ -15990,11 +17025,11 @@
       <w:pPr>
         <w:pStyle w:val="Heading3"/>
       </w:pPr>
-      <w:bookmarkStart w:id="79" w:name="_Toc7728732"/>
+      <w:bookmarkStart w:id="84" w:name="_Toc13872868"/>
       <w:r>
         <w:t>Export</w:t>
       </w:r>
-      <w:bookmarkEnd w:id="79"/>
+      <w:bookmarkEnd w:id="84"/>
     </w:p>
     <w:p>
       <w:r>
@@ -16048,11 +17083,11 @@
       <w:pPr>
         <w:pStyle w:val="Heading3"/>
       </w:pPr>
-      <w:bookmarkStart w:id="80" w:name="_Toc7728733"/>
+      <w:bookmarkStart w:id="85" w:name="_Toc13872869"/>
       <w:r>
         <w:t>paramater File name</w:t>
       </w:r>
-      <w:bookmarkEnd w:id="80"/>
+      <w:bookmarkEnd w:id="85"/>
     </w:p>
     <w:p>
       <w:r>
@@ -16149,11 +17184,11 @@
       <w:pPr>
         <w:pStyle w:val="Heading2"/>
       </w:pPr>
-      <w:bookmarkStart w:id="81" w:name="_Toc7728734"/>
+      <w:bookmarkStart w:id="86" w:name="_Toc13872870"/>
       <w:r>
         <w:t>Run</w:t>
       </w:r>
-      <w:bookmarkEnd w:id="81"/>
+      <w:bookmarkEnd w:id="86"/>
     </w:p>
     <w:p>
       <w:r>
@@ -16166,11 +17201,11 @@
       <w:pPr>
         <w:pStyle w:val="Heading2"/>
       </w:pPr>
-      <w:bookmarkStart w:id="82" w:name="_Toc7728735"/>
+      <w:bookmarkStart w:id="87" w:name="_Toc13872871"/>
       <w:r>
         <w:t>Data Processing</w:t>
       </w:r>
-      <w:bookmarkEnd w:id="82"/>
+      <w:bookmarkEnd w:id="87"/>
     </w:p>
     <w:p>
       <w:r>
@@ -16236,19 +17271,23 @@
       <w:pPr>
         <w:pStyle w:val="Heading1"/>
       </w:pPr>
+      <w:bookmarkStart w:id="88" w:name="_Toc13872872"/>
       <w:r>
         <w:lastRenderedPageBreak/>
         <w:t>Config FIle</w:t>
       </w:r>
+      <w:bookmarkEnd w:id="88"/>
     </w:p>
     <w:p/>
     <w:p>
       <w:pPr>
         <w:pStyle w:val="Heading2"/>
       </w:pPr>
+      <w:bookmarkStart w:id="89" w:name="_Toc13872873"/>
       <w:r>
         <w:t>PLOT OPtions</w:t>
       </w:r>
+      <w:bookmarkEnd w:id="89"/>
     </w:p>
     <w:p>
       <w:r>
@@ -16260,9 +17299,11 @@
       <w:pPr>
         <w:pStyle w:val="Heading3"/>
       </w:pPr>
+      <w:bookmarkStart w:id="90" w:name="_Toc13872874"/>
       <w:r>
         <w:t>IP</w:t>
       </w:r>
+      <w:bookmarkEnd w:id="90"/>
     </w:p>
     <w:p>
       <w:r>
@@ -16279,9 +17320,11 @@
       <w:pPr>
         <w:pStyle w:val="Heading3"/>
       </w:pPr>
+      <w:bookmarkStart w:id="91" w:name="_Toc13872875"/>
       <w:r>
         <w:t>PORT</w:t>
       </w:r>
+      <w:bookmarkEnd w:id="91"/>
     </w:p>
     <w:p>
       <w:r>
@@ -16289,8 +17332,6 @@
       </w:r>
     </w:p>
     <w:p>
-      <w:bookmarkStart w:id="83" w:name="_GoBack"/>
-      <w:bookmarkEnd w:id="83"/>
       <w:r>
         <w:t>DEFAULT = 5001</w:t>
       </w:r>
@@ -16300,29 +17341,15 @@
       <w:pPr>
         <w:pStyle w:val="Heading3"/>
       </w:pPr>
+      <w:bookmarkStart w:id="92" w:name="_Toc13872876"/>
       <w:r>
         <w:t>LIVE</w:t>
       </w:r>
-    </w:p>
-    <w:p>
-      <w:r>
-        <w:t xml:space="preserve">Turn on or off live plotting.  If you are averaging a small amount data, 100 or less, then you should turn off live plotting.  It takes at most about 20 seconds to update the plot.  </w:t>
-      </w:r>
-      <w:proofErr w:type="gramStart"/>
-      <w:r>
-        <w:t>So</w:t>
-      </w:r>
-      <w:proofErr w:type="gramEnd"/>
-      <w:r>
-        <w:t xml:space="preserve"> a small amount of data averaged will mean the live plot will be updated </w:t>
-      </w:r>
-      <w:proofErr w:type="spellStart"/>
-      <w:r>
-        <w:t>to</w:t>
-      </w:r>
-      <w:proofErr w:type="spellEnd"/>
-      <w:r>
-        <w:t xml:space="preserve"> often. </w:t>
+      <w:bookmarkEnd w:id="92"/>
+    </w:p>
+    <w:p>
+      <w:r>
+        <w:t xml:space="preserve">Turn on or off live plotting.  If you are averaging a small amount data, 100 or less, then you should turn off live plotting.  It takes at most about 20 seconds to update the plot.  So a small amount of data averaged will mean the live plot will be updated to often. </w:t>
       </w:r>
       <w:r>
         <w:t xml:space="preserve">  If set false, the web browser will not be opened.</w:t>
@@ -16338,9 +17365,11 @@
       <w:pPr>
         <w:pStyle w:val="Heading3"/>
       </w:pPr>
+      <w:bookmarkStart w:id="93" w:name="_Toc13872877"/>
       <w:r>
         <w:t>RATE</w:t>
       </w:r>
+      <w:bookmarkEnd w:id="93"/>
     </w:p>
     <w:p>
       <w:r>
@@ -16358,21 +17387,23 @@
       <w:pPr>
         <w:pStyle w:val="Heading3"/>
       </w:pPr>
+      <w:bookmarkStart w:id="94" w:name="_Toc13872878"/>
       <w:r>
         <w:t>BUFF_SIZE</w:t>
       </w:r>
-    </w:p>
-    <w:p>
-      <w:bookmarkStart w:id="84" w:name="h.srlusgg6d5oj" w:colFirst="0" w:colLast="0"/>
-      <w:bookmarkStart w:id="85" w:name="h.stlrjfsxfisk" w:colFirst="0" w:colLast="0"/>
-      <w:bookmarkStart w:id="86" w:name="h.4qi8n07qprj8" w:colFirst="0" w:colLast="0"/>
-      <w:bookmarkStart w:id="87" w:name="h.quzjg5j2jbzy" w:colFirst="0" w:colLast="0"/>
-      <w:bookmarkStart w:id="88" w:name="h.q2j81ewdtk41" w:colFirst="0" w:colLast="0"/>
-      <w:bookmarkEnd w:id="84"/>
-      <w:bookmarkEnd w:id="85"/>
-      <w:bookmarkEnd w:id="86"/>
-      <w:bookmarkEnd w:id="87"/>
-      <w:bookmarkEnd w:id="88"/>
+      <w:bookmarkEnd w:id="94"/>
+    </w:p>
+    <w:p>
+      <w:bookmarkStart w:id="95" w:name="h.srlusgg6d5oj" w:colFirst="0" w:colLast="0"/>
+      <w:bookmarkStart w:id="96" w:name="h.stlrjfsxfisk" w:colFirst="0" w:colLast="0"/>
+      <w:bookmarkStart w:id="97" w:name="h.4qi8n07qprj8" w:colFirst="0" w:colLast="0"/>
+      <w:bookmarkStart w:id="98" w:name="h.quzjg5j2jbzy" w:colFirst="0" w:colLast="0"/>
+      <w:bookmarkStart w:id="99" w:name="h.q2j81ewdtk41" w:colFirst="0" w:colLast="0"/>
+      <w:bookmarkEnd w:id="95"/>
+      <w:bookmarkEnd w:id="96"/>
+      <w:bookmarkEnd w:id="97"/>
+      <w:bookmarkEnd w:id="98"/>
+      <w:bookmarkEnd w:id="99"/>
       <w:r>
         <w:t>When doing live plotting, this will include the maximum plots that are included in the plot.  There needs to be a limit to how many points the live plot can hold to prevent a memory leak.</w:t>
       </w:r>
@@ -16468,7 +17499,7 @@
             <w:rPr>
               <w:sz w:val="18"/>
             </w:rPr>
-            <w:t>B</w:t>
+            <w:t>C</w:t>
           </w:r>
         </w:p>
       </w:tc>
@@ -20468,7 +21499,7 @@
 </file>
 
 <file path=customXml/itemProps1.xml><?xml version="1.0" encoding="utf-8"?>
-<ds:datastoreItem xmlns:ds="http://schemas.openxmlformats.org/officeDocument/2006/customXml" ds:itemID="{3F25F252-C609-47DE-BB4B-156C20FEED9A}">
+<ds:datastoreItem xmlns:ds="http://schemas.openxmlformats.org/officeDocument/2006/customXml" ds:itemID="{1FB8BE48-F51D-4193-8C60-51395D7A0482}">
   <ds:schemaRefs>
     <ds:schemaRef ds:uri="http://schemas.openxmlformats.org/officeDocument/2006/bibliography"/>
   </ds:schemaRefs>

</xml_diff>

<commit_message>
PyAutoWave 1.8 Screen the velocity data before processing Add option to replace the pressure height in AutoWaves with Vertical Beam Height AverageWaterThread, added Range Tracking Range in CSV file Update the user guide
</commit_message>
<xml_diff>
--- a/User Guides/RTI - PyAutoWaves User Guide.docx
+++ b/User Guides/RTI - PyAutoWaves User Guide.docx
@@ -67,8 +67,6 @@
         </w:rPr>
         <w:t>,</w:t>
       </w:r>
-      <w:bookmarkStart w:id="0" w:name="_GoBack"/>
-      <w:bookmarkEnd w:id="0"/>
       <w:r>
         <w:rPr>
           <w:sz w:val="48"/>
@@ -115,7 +113,7 @@
         <w:rPr>
           <w:sz w:val="36"/>
         </w:rPr>
-        <w:t>7</w:t>
+        <w:t>8</w:t>
       </w:r>
       <w:r>
         <w:rPr>
@@ -1033,6 +1031,153 @@
                 <w:sz w:val="18"/>
               </w:rPr>
               <w:t>Added Range Tracking.  Fixed Plotting</w:t>
+            </w:r>
+          </w:p>
+        </w:tc>
+      </w:tr>
+      <w:tr>
+        <w:tc>
+          <w:tcPr>
+            <w:tcW w:w="1350" w:type="dxa"/>
+            <w:tcMar>
+              <w:top w:w="100" w:type="dxa"/>
+              <w:left w:w="100" w:type="dxa"/>
+              <w:bottom w:w="100" w:type="dxa"/>
+              <w:right w:w="100" w:type="dxa"/>
+            </w:tcMar>
+          </w:tcPr>
+          <w:p>
+            <w:pPr>
+              <w:widowControl w:val="0"/>
+              <w:spacing w:line="240" w:lineRule="auto"/>
+              <w:rPr>
+                <w:sz w:val="18"/>
+              </w:rPr>
+            </w:pPr>
+            <w:r>
+              <w:rPr>
+                <w:sz w:val="18"/>
+              </w:rPr>
+              <w:t>7/27/2019</w:t>
+            </w:r>
+          </w:p>
+        </w:tc>
+        <w:tc>
+          <w:tcPr>
+            <w:tcW w:w="1080" w:type="dxa"/>
+            <w:tcMar>
+              <w:top w:w="100" w:type="dxa"/>
+              <w:left w:w="100" w:type="dxa"/>
+              <w:bottom w:w="100" w:type="dxa"/>
+              <w:right w:w="100" w:type="dxa"/>
+            </w:tcMar>
+          </w:tcPr>
+          <w:p>
+            <w:pPr>
+              <w:widowControl w:val="0"/>
+              <w:spacing w:line="240" w:lineRule="auto"/>
+              <w:rPr>
+                <w:sz w:val="18"/>
+              </w:rPr>
+            </w:pPr>
+            <w:r>
+              <w:rPr>
+                <w:sz w:val="18"/>
+              </w:rPr>
+              <w:t>Rico</w:t>
+            </w:r>
+          </w:p>
+        </w:tc>
+        <w:tc>
+          <w:tcPr>
+            <w:tcW w:w="900" w:type="dxa"/>
+            <w:tcMar>
+              <w:top w:w="100" w:type="dxa"/>
+              <w:left w:w="100" w:type="dxa"/>
+              <w:bottom w:w="100" w:type="dxa"/>
+              <w:right w:w="100" w:type="dxa"/>
+            </w:tcMar>
+          </w:tcPr>
+          <w:p>
+            <w:pPr>
+              <w:widowControl w:val="0"/>
+              <w:spacing w:line="240" w:lineRule="auto"/>
+              <w:rPr>
+                <w:sz w:val="18"/>
+              </w:rPr>
+            </w:pPr>
+            <w:r>
+              <w:rPr>
+                <w:sz w:val="18"/>
+              </w:rPr>
+              <w:t>D</w:t>
+            </w:r>
+          </w:p>
+        </w:tc>
+        <w:tc>
+          <w:tcPr>
+            <w:tcW w:w="1260" w:type="dxa"/>
+            <w:tcMar>
+              <w:top w:w="100" w:type="dxa"/>
+              <w:left w:w="100" w:type="dxa"/>
+              <w:bottom w:w="100" w:type="dxa"/>
+              <w:right w:w="100" w:type="dxa"/>
+            </w:tcMar>
+          </w:tcPr>
+          <w:p>
+            <w:pPr>
+              <w:widowControl w:val="0"/>
+              <w:spacing w:line="240" w:lineRule="auto"/>
+              <w:rPr>
+                <w:sz w:val="18"/>
+              </w:rPr>
+            </w:pPr>
+            <w:r>
+              <w:rPr>
+                <w:sz w:val="18"/>
+              </w:rPr>
+              <w:t>1.8.0</w:t>
+            </w:r>
+          </w:p>
+        </w:tc>
+        <w:tc>
+          <w:tcPr>
+            <w:tcW w:w="4770" w:type="dxa"/>
+            <w:tcMar>
+              <w:top w:w="100" w:type="dxa"/>
+              <w:left w:w="100" w:type="dxa"/>
+              <w:bottom w:w="100" w:type="dxa"/>
+              <w:right w:w="100" w:type="dxa"/>
+            </w:tcMar>
+          </w:tcPr>
+          <w:p>
+            <w:pPr>
+              <w:widowControl w:val="0"/>
+              <w:spacing w:line="240" w:lineRule="auto"/>
+              <w:rPr>
+                <w:sz w:val="18"/>
+              </w:rPr>
+            </w:pPr>
+            <w:r>
+              <w:rPr>
+                <w:sz w:val="18"/>
+              </w:rPr>
+              <w:t>Added QC for Velocity Data.</w:t>
+            </w:r>
+          </w:p>
+          <w:p>
+            <w:pPr>
+              <w:widowControl w:val="0"/>
+              <w:spacing w:line="240" w:lineRule="auto"/>
+              <w:rPr>
+                <w:sz w:val="18"/>
+              </w:rPr>
+            </w:pPr>
+            <w:r>
+              <w:rPr>
+                <w:sz w:val="18"/>
+              </w:rPr>
+              <w:t>Added option to replace pressure with vertical beam data.</w:t>
             </w:r>
           </w:p>
         </w:tc>
@@ -7624,14 +7769,14 @@
       <w:pPr>
         <w:pStyle w:val="Heading1"/>
       </w:pPr>
-      <w:bookmarkStart w:id="1" w:name="h.4lqcc94pjptu" w:colFirst="0" w:colLast="0"/>
-      <w:bookmarkStart w:id="2" w:name="_Toc13872789"/>
-      <w:bookmarkEnd w:id="1"/>
+      <w:bookmarkStart w:id="0" w:name="h.4lqcc94pjptu" w:colFirst="0" w:colLast="0"/>
+      <w:bookmarkStart w:id="1" w:name="_Toc13872789"/>
+      <w:bookmarkEnd w:id="0"/>
       <w:r>
         <w:lastRenderedPageBreak/>
         <w:t>Overview</w:t>
       </w:r>
-      <w:bookmarkEnd w:id="2"/>
+      <w:bookmarkEnd w:id="1"/>
     </w:p>
     <w:p>
       <w:pPr>
@@ -7915,14 +8060,14 @@
       <w:pPr>
         <w:pStyle w:val="Heading1"/>
       </w:pPr>
-      <w:bookmarkStart w:id="3" w:name="h.bzp474mwboy4" w:colFirst="0" w:colLast="0"/>
-      <w:bookmarkStart w:id="4" w:name="_Toc13872790"/>
-      <w:bookmarkEnd w:id="3"/>
+      <w:bookmarkStart w:id="2" w:name="h.bzp474mwboy4" w:colFirst="0" w:colLast="0"/>
+      <w:bookmarkStart w:id="3" w:name="_Toc13872790"/>
+      <w:bookmarkEnd w:id="2"/>
       <w:r>
         <w:lastRenderedPageBreak/>
         <w:t>Quick Start</w:t>
       </w:r>
-      <w:bookmarkEnd w:id="4"/>
+      <w:bookmarkEnd w:id="3"/>
     </w:p>
     <w:p>
       <w:pPr>
@@ -7932,10 +8077,10 @@
           <w:numId w:val="18"/>
         </w:numPr>
       </w:pPr>
-      <w:bookmarkStart w:id="5" w:name="h.9vsi277ccdz2" w:colFirst="0" w:colLast="0"/>
-      <w:bookmarkStart w:id="6" w:name="h.fkm0jbl4nswj" w:colFirst="0" w:colLast="0"/>
+      <w:bookmarkStart w:id="4" w:name="h.9vsi277ccdz2" w:colFirst="0" w:colLast="0"/>
+      <w:bookmarkStart w:id="5" w:name="h.fkm0jbl4nswj" w:colFirst="0" w:colLast="0"/>
+      <w:bookmarkEnd w:id="4"/>
       <w:bookmarkEnd w:id="5"/>
-      <w:bookmarkEnd w:id="6"/>
       <w:r>
         <w:t>Open the application</w:t>
       </w:r>
@@ -8375,12 +8520,12 @@
       <w:pPr>
         <w:pStyle w:val="Heading1"/>
       </w:pPr>
-      <w:bookmarkStart w:id="7" w:name="_Toc13872791"/>
+      <w:bookmarkStart w:id="6" w:name="_Toc13872791"/>
       <w:r>
         <w:lastRenderedPageBreak/>
         <w:t>Wave Setup</w:t>
       </w:r>
-      <w:bookmarkEnd w:id="7"/>
+      <w:bookmarkEnd w:id="6"/>
     </w:p>
     <w:p>
       <w:r>
@@ -8441,11 +8586,11 @@
       <w:pPr>
         <w:pStyle w:val="Heading3"/>
       </w:pPr>
-      <w:bookmarkStart w:id="8" w:name="_Toc13872792"/>
+      <w:bookmarkStart w:id="7" w:name="_Toc13872792"/>
       <w:r>
         <w:t>Number of Ensembles in Burst</w:t>
       </w:r>
-      <w:bookmarkEnd w:id="8"/>
+      <w:bookmarkEnd w:id="7"/>
     </w:p>
     <w:p>
       <w:r>
@@ -8884,11 +9029,11 @@
       <w:pPr>
         <w:pStyle w:val="Heading3"/>
       </w:pPr>
-      <w:bookmarkStart w:id="9" w:name="_Toc13872793"/>
+      <w:bookmarkStart w:id="8" w:name="_Toc13872793"/>
       <w:r>
         <w:t>Number of Ensembles in Average</w:t>
       </w:r>
-      <w:bookmarkEnd w:id="9"/>
+      <w:bookmarkEnd w:id="8"/>
     </w:p>
     <w:p>
       <w:r>
@@ -8971,7 +9116,7 @@
       <w:pPr>
         <w:pStyle w:val="Heading3"/>
       </w:pPr>
-      <w:bookmarkStart w:id="10" w:name="_Toc13872794"/>
+      <w:bookmarkStart w:id="9" w:name="_Toc13872794"/>
       <w:r>
         <w:t>New Avg File (H</w:t>
       </w:r>
@@ -8981,7 +9126,7 @@
       <w:r>
         <w:t>rs)</w:t>
       </w:r>
-      <w:bookmarkEnd w:id="10"/>
+      <w:bookmarkEnd w:id="9"/>
     </w:p>
     <w:p>
       <w:r>
@@ -9036,11 +9181,11 @@
       <w:pPr>
         <w:pStyle w:val="Heading3"/>
       </w:pPr>
-      <w:bookmarkStart w:id="11" w:name="_Toc13872795"/>
+      <w:bookmarkStart w:id="10" w:name="_Toc13872795"/>
       <w:r>
         <w:t>Output Directory</w:t>
       </w:r>
-      <w:bookmarkEnd w:id="11"/>
+      <w:bookmarkEnd w:id="10"/>
     </w:p>
     <w:p>
       <w:r>
@@ -9108,29 +9253,29 @@
       <w:pPr>
         <w:pStyle w:val="Heading2"/>
       </w:pPr>
-      <w:bookmarkStart w:id="12" w:name="_Toc13872796"/>
+      <w:bookmarkStart w:id="11" w:name="_Toc13872796"/>
       <w:r>
         <w:t>Additional Config Options</w:t>
       </w:r>
+      <w:bookmarkEnd w:id="11"/>
+      <w:r>
+        <w:tab/>
+      </w:r>
+    </w:p>
+    <w:p>
+      <w:r>
+        <w:t>Where the Application is located, there is also an config.ini file.  Within this file are additional configurations in addition to the options above.</w:t>
+      </w:r>
+    </w:p>
+    <w:p>
+      <w:pPr>
+        <w:pStyle w:val="Heading3"/>
+      </w:pPr>
+      <w:bookmarkStart w:id="12" w:name="_Toc13872797"/>
+      <w:r>
+        <w:t>WAVES</w:t>
+      </w:r>
       <w:bookmarkEnd w:id="12"/>
-      <w:r>
-        <w:tab/>
-      </w:r>
-    </w:p>
-    <w:p>
-      <w:r>
-        <w:t>Where the Application is located, there is also an config.ini file.  Within this file are additional configurations in addition to the options above.</w:t>
-      </w:r>
-    </w:p>
-    <w:p>
-      <w:pPr>
-        <w:pStyle w:val="Heading3"/>
-      </w:pPr>
-      <w:bookmarkStart w:id="13" w:name="_Toc13872797"/>
-      <w:r>
-        <w:t>WAVES</w:t>
-      </w:r>
-      <w:bookmarkEnd w:id="13"/>
     </w:p>
     <w:p>
       <w:pPr>
@@ -9149,6 +9294,22 @@
     <w:p/>
     <w:p>
       <w:pPr>
+        <w:pStyle w:val="Heading4"/>
+      </w:pPr>
+      <w:r>
+        <w:t>replace_pressure_with_vertical</w:t>
+      </w:r>
+    </w:p>
+    <w:p>
+      <w:r>
+        <w:t>If the pressure data has any issues, you can replace the pressure data with the vertical beam range track data.  The pressure sensor may have not been zeroed using the CPZ command or there may be debris in the pressure sensor.  So this will give an alternative for AutoWaves to use for the vertical height. This will only replace the values in the WZP in the MATLAB files.  The CSV will not be affected.</w:t>
+      </w:r>
+      <w:bookmarkStart w:id="13" w:name="_GoBack"/>
+      <w:bookmarkEnd w:id="13"/>
+    </w:p>
+    <w:p/>
+    <w:p>
+      <w:pPr>
         <w:pStyle w:val="Heading3"/>
       </w:pPr>
       <w:bookmarkStart w:id="14" w:name="_Toc13872798"/>
@@ -9234,7 +9395,6 @@
         <w:pStyle w:val="Heading4"/>
       </w:pPr>
       <w:r>
-        <w:lastRenderedPageBreak/>
         <w:t>Rate</w:t>
       </w:r>
     </w:p>
@@ -17499,7 +17659,7 @@
             <w:rPr>
               <w:sz w:val="18"/>
             </w:rPr>
-            <w:t>C</w:t>
+            <w:t>D</w:t>
           </w:r>
         </w:p>
       </w:tc>
@@ -21499,7 +21659,7 @@
 </file>
 
 <file path=customXml/itemProps1.xml><?xml version="1.0" encoding="utf-8"?>
-<ds:datastoreItem xmlns:ds="http://schemas.openxmlformats.org/officeDocument/2006/customXml" ds:itemID="{1FB8BE48-F51D-4193-8C60-51395D7A0482}">
+<ds:datastoreItem xmlns:ds="http://schemas.openxmlformats.org/officeDocument/2006/customXml" ds:itemID="{11B17FFD-802A-4195-B8EA-5A3F5BFBE41B}">
   <ds:schemaRefs>
     <ds:schemaRef ds:uri="http://schemas.openxmlformats.org/officeDocument/2006/bibliography"/>
   </ds:schemaRefs>

</xml_diff>

<commit_message>
PyAutoWaves 1.9  - Improved decoding binary data   - In WavesCodec, handle a single bin.
</commit_message>
<xml_diff>
--- a/User Guides/RTI - PyAutoWaves User Guide.docx
+++ b/User Guides/RTI - PyAutoWaves User Guide.docx
@@ -79,12 +79,14 @@
         <w:widowControl w:val="0"/>
         <w:jc w:val="right"/>
       </w:pPr>
+      <w:proofErr w:type="spellStart"/>
       <w:r>
         <w:rPr>
           <w:sz w:val="48"/>
         </w:rPr>
         <w:t>PyAutoWaves</w:t>
       </w:r>
+      <w:proofErr w:type="spellEnd"/>
       <w:r>
         <w:rPr>
           <w:sz w:val="48"/>
@@ -103,11 +105,19 @@
         <w:widowControl w:val="0"/>
         <w:jc w:val="right"/>
       </w:pPr>
+      <w:proofErr w:type="spellStart"/>
       <w:r>
         <w:rPr>
           <w:sz w:val="36"/>
         </w:rPr>
-        <w:t>PyAutoWaves 1.</w:t>
+        <w:t>PyAutoWaves</w:t>
+      </w:r>
+      <w:proofErr w:type="spellEnd"/>
+      <w:r>
+        <w:rPr>
+          <w:sz w:val="36"/>
+        </w:rPr>
+        <w:t xml:space="preserve"> 1.</w:t>
       </w:r>
       <w:r>
         <w:rPr>
@@ -154,12 +164,14 @@
         </w:rPr>
         <w:t xml:space="preserve">Rowe Technology, Inc. </w:t>
       </w:r>
+      <w:proofErr w:type="spellStart"/>
       <w:r>
         <w:rPr>
           <w:sz w:val="18"/>
         </w:rPr>
         <w:t>PyAutoWaves</w:t>
       </w:r>
+      <w:proofErr w:type="spellEnd"/>
       <w:r>
         <w:rPr>
           <w:sz w:val="18"/>
@@ -178,12 +190,14 @@
         </w:rPr>
         <w:t xml:space="preserve"> Inc. </w:t>
       </w:r>
+      <w:proofErr w:type="spellStart"/>
       <w:r>
         <w:rPr>
           <w:sz w:val="18"/>
         </w:rPr>
         <w:t>PyAutoWaves</w:t>
       </w:r>
+      <w:proofErr w:type="spellEnd"/>
       <w:r>
         <w:rPr>
           <w:sz w:val="18"/>
@@ -1285,12 +1299,14 @@
               </w:rPr>
               <w:t xml:space="preserve"> Inc. </w:t>
             </w:r>
+            <w:proofErr w:type="spellStart"/>
             <w:r>
               <w:rPr>
                 <w:sz w:val="18"/>
               </w:rPr>
               <w:t>PyAutoWaves</w:t>
             </w:r>
+            <w:proofErr w:type="spellEnd"/>
             <w:r>
               <w:rPr>
                 <w:sz w:val="18"/>
@@ -1309,12 +1325,14 @@
               </w:rPr>
               <w:t xml:space="preserve"> Inc. </w:t>
             </w:r>
+            <w:proofErr w:type="spellStart"/>
             <w:r>
               <w:rPr>
                 <w:sz w:val="18"/>
               </w:rPr>
               <w:t>PyAutoWaves</w:t>
             </w:r>
+            <w:proofErr w:type="spellEnd"/>
             <w:r>
               <w:rPr>
                 <w:sz w:val="18"/>
@@ -7798,7 +7816,14 @@
         <w:rPr>
           <w:sz w:val="18"/>
         </w:rPr>
-        <w:t xml:space="preserve"> Inc. P</w:t>
+        <w:t xml:space="preserve"> Inc. </w:t>
+      </w:r>
+      <w:proofErr w:type="spellStart"/>
+      <w:r>
+        <w:rPr>
+          <w:sz w:val="18"/>
+        </w:rPr>
+        <w:t>P</w:t>
       </w:r>
       <w:r>
         <w:rPr>
@@ -7806,6 +7831,7 @@
         </w:rPr>
         <w:t>yAutoWaves</w:t>
       </w:r>
+      <w:proofErr w:type="spellEnd"/>
       <w:r>
         <w:rPr>
           <w:sz w:val="18"/>
@@ -7860,12 +7886,14 @@
         </w:rPr>
         <w:t xml:space="preserve"> computer and </w:t>
       </w:r>
+      <w:proofErr w:type="spellStart"/>
       <w:r>
         <w:rPr>
           <w:sz w:val="18"/>
         </w:rPr>
         <w:t>PyAutoWaves</w:t>
       </w:r>
+      <w:proofErr w:type="spellEnd"/>
       <w:r>
         <w:rPr>
           <w:sz w:val="18"/>
@@ -7877,12 +7905,14 @@
       <w:pPr>
         <w:widowControl w:val="0"/>
       </w:pPr>
+      <w:proofErr w:type="spellStart"/>
       <w:r>
         <w:rPr>
           <w:sz w:val="18"/>
         </w:rPr>
         <w:t>PyAutoWaves</w:t>
       </w:r>
+      <w:proofErr w:type="spellEnd"/>
       <w:r>
         <w:rPr>
           <w:sz w:val="18"/>
@@ -7913,12 +7943,14 @@
         </w:rPr>
         <w:t xml:space="preserve"> instrument.  Reviewing the live data will allow the user to verify communication with the instrument and allow the user to validate the data.  After configuring the instrument, the user can then see in real time the changes made to verify all instrument commands are set properly.  When the user is satisfied with the data from the instrument, the user can then use </w:t>
       </w:r>
+      <w:proofErr w:type="spellStart"/>
       <w:r>
         <w:rPr>
           <w:sz w:val="18"/>
         </w:rPr>
         <w:t>PyAutoWaves</w:t>
       </w:r>
+      <w:proofErr w:type="spellEnd"/>
       <w:r>
         <w:rPr>
           <w:sz w:val="18"/>
@@ -7929,7 +7961,21 @@
         <w:rPr>
           <w:sz w:val="18"/>
         </w:rPr>
-        <w:t xml:space="preserve"> (RTB), AutoWaves MATLAB file and CSV average file</w:t>
+        <w:t xml:space="preserve"> (RTB), </w:t>
+      </w:r>
+      <w:proofErr w:type="spellStart"/>
+      <w:r>
+        <w:rPr>
+          <w:sz w:val="18"/>
+        </w:rPr>
+        <w:t>AutoWaves</w:t>
+      </w:r>
+      <w:proofErr w:type="spellEnd"/>
+      <w:r>
+        <w:rPr>
+          <w:sz w:val="18"/>
+        </w:rPr>
+        <w:t xml:space="preserve"> MATLAB file and CSV average file</w:t>
       </w:r>
       <w:r>
         <w:rPr>
@@ -7957,12 +8003,14 @@
           <w:sz w:val="18"/>
         </w:rPr>
       </w:pPr>
+      <w:proofErr w:type="spellStart"/>
       <w:r>
         <w:rPr>
           <w:sz w:val="18"/>
         </w:rPr>
         <w:t>PyAutoWaves</w:t>
       </w:r>
+      <w:proofErr w:type="spellEnd"/>
       <w:r>
         <w:rPr>
           <w:sz w:val="18"/>
@@ -8028,12 +8076,14 @@
         </w:rPr>
         <w:t xml:space="preserve"> instruments.  When a Self-Contained instrument is recovered, the data is stored within the instrument on a SD memory card.  </w:t>
       </w:r>
+      <w:proofErr w:type="spellStart"/>
       <w:r>
         <w:rPr>
           <w:sz w:val="18"/>
         </w:rPr>
         <w:t>PyAutoWaves</w:t>
       </w:r>
+      <w:proofErr w:type="spellEnd"/>
       <w:r>
         <w:rPr>
           <w:sz w:val="18"/>
@@ -8508,7 +8558,23 @@
         </w:numPr>
       </w:pPr>
       <w:r>
-        <w:t>Open WaveForce AutoWaves to begin monitoring the Output Directory</w:t>
+        <w:t xml:space="preserve">Open </w:t>
+      </w:r>
+      <w:proofErr w:type="spellStart"/>
+      <w:r>
+        <w:t>WaveForce</w:t>
+      </w:r>
+      <w:proofErr w:type="spellEnd"/>
+      <w:r>
+        <w:t xml:space="preserve"> </w:t>
+      </w:r>
+      <w:proofErr w:type="spellStart"/>
+      <w:r>
+        <w:t>AutoWaves</w:t>
+      </w:r>
+      <w:proofErr w:type="spellEnd"/>
+      <w:r>
+        <w:t xml:space="preserve"> to begin monitoring the Output Directory</w:t>
       </w:r>
     </w:p>
     <w:p>
@@ -8705,7 +8771,15 @@
     <w:p/>
     <w:p>
       <w:r>
-        <w:t>Once this number is reached, a MATLAB file will be generated.  This MATLAB file will then be processed by AutoWaves to generate a Waves report.</w:t>
+        <w:t xml:space="preserve">Once this number is reached, a MATLAB file will be generated.  This MATLAB file will then be processed by </w:t>
+      </w:r>
+      <w:proofErr w:type="spellStart"/>
+      <w:r>
+        <w:t>AutoWaves</w:t>
+      </w:r>
+      <w:proofErr w:type="spellEnd"/>
+      <w:r>
+        <w:t xml:space="preserve"> to generate a Waves report.</w:t>
       </w:r>
     </w:p>
     <w:p>
@@ -8778,8 +8852,9 @@
                                 <w:sz w:val="24"/>
                                 <w:szCs w:val="24"/>
                               </w:rPr>
-                              <w:t xml:space="preserve">This </w:t>
+                              <w:t xml:space="preserve">This value will count the number of pairs of ensembles, not individual ensembles.  A typical </w:t>
                             </w:r>
+                            <w:proofErr w:type="spellStart"/>
                             <w:r>
                               <w:rPr>
                                 <w:i/>
@@ -8788,8 +8863,9 @@
                                 <w:sz w:val="24"/>
                                 <w:szCs w:val="24"/>
                               </w:rPr>
-                              <w:t>value</w:t>
+                              <w:t>SeaWAVE</w:t>
                             </w:r>
+                            <w:proofErr w:type="spellEnd"/>
                             <w:r>
                               <w:rPr>
                                 <w:i/>
@@ -8798,7 +8874,29 @@
                                 <w:sz w:val="24"/>
                                 <w:szCs w:val="24"/>
                               </w:rPr>
-                              <w:t xml:space="preserve"> will count the number of pairs of ensembles, not individual ensembles.  A typical SeaWAVE ADCP will come with 5 beams.  This counter will assume that the 4 beam and vertical beam are interleaved in the output with the vertical beam ensemble coming after the 4 beam ensemble.  So, the counter will count every vertical beam ensemble.   This will make it look like the Burst count and Average count do not match.</w:t>
+                              <w:t xml:space="preserve"> ADCP will come with 5 beams.  This counter will assume that the 4 beam and vertical beam are interleaved in the output with the vertical beam ensemble coming after the </w:t>
+                            </w:r>
+                            <w:proofErr w:type="gramStart"/>
+                            <w:r>
+                              <w:rPr>
+                                <w:i/>
+                                <w:iCs/>
+                                <w:color w:val="5B9BD5" w:themeColor="accent1"/>
+                                <w:sz w:val="24"/>
+                                <w:szCs w:val="24"/>
+                              </w:rPr>
+                              <w:t>4 beam</w:t>
+                            </w:r>
+                            <w:proofErr w:type="gramEnd"/>
+                            <w:r>
+                              <w:rPr>
+                                <w:i/>
+                                <w:iCs/>
+                                <w:color w:val="5B9BD5" w:themeColor="accent1"/>
+                                <w:sz w:val="24"/>
+                                <w:szCs w:val="24"/>
+                              </w:rPr>
+                              <w:t xml:space="preserve"> ensemble.  So, the counter will count every vertical beam ensemble.   This will make it look like the Burst count and Average count do not match.</w:t>
                             </w:r>
                           </w:p>
                           <w:p>
@@ -8839,27 +8937,7 @@
                                 <w:sz w:val="24"/>
                                 <w:szCs w:val="24"/>
                               </w:rPr>
-                              <w:t xml:space="preserve"> If no vertical beam data is included, uncheck the checkbox “Vertical Data Included” in </w:t>
-                            </w:r>
-                            <w:r>
-                              <w:rPr>
-                                <w:i/>
-                                <w:iCs/>
-                                <w:color w:val="5B9BD5" w:themeColor="accent1"/>
-                                <w:sz w:val="24"/>
-                                <w:szCs w:val="24"/>
-                              </w:rPr>
-                              <w:t>S</w:t>
-                            </w:r>
-                            <w:r>
-                              <w:rPr>
-                                <w:i/>
-                                <w:iCs/>
-                                <w:color w:val="5B9BD5" w:themeColor="accent1"/>
-                                <w:sz w:val="24"/>
-                                <w:szCs w:val="24"/>
-                              </w:rPr>
-                              <w:t>etup.</w:t>
+                              <w:t xml:space="preserve"> If no vertical beam data is included, uncheck the checkbox “Vertical Data Included” in Setup.</w:t>
                             </w:r>
                           </w:p>
                         </w:txbxContent>
@@ -8911,8 +8989,9 @@
                           <w:sz w:val="24"/>
                           <w:szCs w:val="24"/>
                         </w:rPr>
-                        <w:t xml:space="preserve">This </w:t>
+                        <w:t xml:space="preserve">This value will count the number of pairs of ensembles, not individual ensembles.  A typical </w:t>
                       </w:r>
+                      <w:proofErr w:type="spellStart"/>
                       <w:r>
                         <w:rPr>
                           <w:i/>
@@ -8921,8 +9000,9 @@
                           <w:sz w:val="24"/>
                           <w:szCs w:val="24"/>
                         </w:rPr>
-                        <w:t>value</w:t>
+                        <w:t>SeaWAVE</w:t>
                       </w:r>
+                      <w:proofErr w:type="spellEnd"/>
                       <w:r>
                         <w:rPr>
                           <w:i/>
@@ -8931,7 +9011,29 @@
                           <w:sz w:val="24"/>
                           <w:szCs w:val="24"/>
                         </w:rPr>
-                        <w:t xml:space="preserve"> will count the number of pairs of ensembles, not individual ensembles.  A typical SeaWAVE ADCP will come with 5 beams.  This counter will assume that the 4 beam and vertical beam are interleaved in the output with the vertical beam ensemble coming after the 4 beam ensemble.  So, the counter will count every vertical beam ensemble.   This will make it look like the Burst count and Average count do not match.</w:t>
+                        <w:t xml:space="preserve"> ADCP will come with 5 beams.  This counter will assume that the 4 beam and vertical beam are interleaved in the output with the vertical beam ensemble coming after the </w:t>
+                      </w:r>
+                      <w:proofErr w:type="gramStart"/>
+                      <w:r>
+                        <w:rPr>
+                          <w:i/>
+                          <w:iCs/>
+                          <w:color w:val="5B9BD5" w:themeColor="accent1"/>
+                          <w:sz w:val="24"/>
+                          <w:szCs w:val="24"/>
+                        </w:rPr>
+                        <w:t>4 beam</w:t>
+                      </w:r>
+                      <w:proofErr w:type="gramEnd"/>
+                      <w:r>
+                        <w:rPr>
+                          <w:i/>
+                          <w:iCs/>
+                          <w:color w:val="5B9BD5" w:themeColor="accent1"/>
+                          <w:sz w:val="24"/>
+                          <w:szCs w:val="24"/>
+                        </w:rPr>
+                        <w:t xml:space="preserve"> ensemble.  So, the counter will count every vertical beam ensemble.   This will make it look like the Burst count and Average count do not match.</w:t>
                       </w:r>
                     </w:p>
                     <w:p>
@@ -8972,27 +9074,7 @@
                           <w:sz w:val="24"/>
                           <w:szCs w:val="24"/>
                         </w:rPr>
-                        <w:t xml:space="preserve"> If no vertical beam data is included, uncheck the checkbox “Vertical Data Included” in </w:t>
-                      </w:r>
-                      <w:r>
-                        <w:rPr>
-                          <w:i/>
-                          <w:iCs/>
-                          <w:color w:val="5B9BD5" w:themeColor="accent1"/>
-                          <w:sz w:val="24"/>
-                          <w:szCs w:val="24"/>
-                        </w:rPr>
-                        <w:t>S</w:t>
-                      </w:r>
-                      <w:r>
-                        <w:rPr>
-                          <w:i/>
-                          <w:iCs/>
-                          <w:color w:val="5B9BD5" w:themeColor="accent1"/>
-                          <w:sz w:val="24"/>
-                          <w:szCs w:val="24"/>
-                        </w:rPr>
-                        <w:t>etup.</w:t>
+                        <w:t xml:space="preserve"> If no vertical beam data is included, uncheck the checkbox “Vertical Data Included” in Setup.</w:t>
                       </w:r>
                     </w:p>
                   </w:txbxContent>
@@ -9244,8 +9326,21 @@
       <w:r>
         <w:t xml:space="preserve">When you tell </w:t>
       </w:r>
-      <w:r>
-        <w:t>WaveForce AutoWaves to monitor a folder, you want it to monitor this folder.</w:t>
+      <w:proofErr w:type="spellStart"/>
+      <w:r>
+        <w:t>WaveForce</w:t>
+      </w:r>
+      <w:proofErr w:type="spellEnd"/>
+      <w:r>
+        <w:t xml:space="preserve"> </w:t>
+      </w:r>
+      <w:proofErr w:type="spellStart"/>
+      <w:r>
+        <w:t>AutoWaves</w:t>
+      </w:r>
+      <w:proofErr w:type="spellEnd"/>
+      <w:r>
+        <w:t xml:space="preserve"> to monitor a folder, you want it to monitor this folder.</w:t>
       </w:r>
     </w:p>
     <w:p/>
@@ -9302,25 +9397,85 @@
     </w:p>
     <w:p>
       <w:r>
-        <w:t>If the pressure data has any issues, you can replace the pressure data with the vertical beam range track data.  The pressure sensor may have not been zeroed using the CPZ command or there may be debris in the pressure sensor.  So this will give an alternative for AutoWaves to use for the vertical height. This will only replace the values in the WZP in the MATLAB files.  The CSV will not be affected.</w:t>
-      </w:r>
-      <w:bookmarkStart w:id="13" w:name="_GoBack"/>
+        <w:t xml:space="preserve">If the pressure data has any issues, you can replace the pressure data with the vertical beam range track data.  The pressure sensor may have not been zeroed using the CPZ command or there may be debris in the pressure sensor.  </w:t>
+      </w:r>
+      <w:proofErr w:type="gramStart"/>
+      <w:r>
+        <w:t>So</w:t>
+      </w:r>
+      <w:proofErr w:type="gramEnd"/>
+      <w:r>
+        <w:t xml:space="preserve"> this will give an alternative for </w:t>
+      </w:r>
+      <w:proofErr w:type="spellStart"/>
+      <w:r>
+        <w:t>AutoWaves</w:t>
+      </w:r>
+      <w:proofErr w:type="spellEnd"/>
+      <w:r>
+        <w:t xml:space="preserve"> to use for the vertical height. This will only replace the values in the WZP in the MATLAB files.  The CSV will not be affected.</w:t>
+      </w:r>
+    </w:p>
+    <w:p/>
+    <w:p>
+      <w:pPr>
+        <w:pStyle w:val="Heading3"/>
+      </w:pPr>
+      <w:bookmarkStart w:id="13" w:name="_Toc13872798"/>
+      <w:r>
+        <w:t>AWC</w:t>
+      </w:r>
       <w:bookmarkEnd w:id="13"/>
     </w:p>
+    <w:p>
+      <w:r>
+        <w:t>Average Water Column</w:t>
+      </w:r>
+    </w:p>
     <w:p/>
     <w:p>
       <w:pPr>
+        <w:pStyle w:val="Heading4"/>
+      </w:pPr>
+      <w:r>
+        <w:t>MAX_FILE_SIZE</w:t>
+      </w:r>
+    </w:p>
+    <w:p>
+      <w:r>
+        <w:t xml:space="preserve">Set the maximum file size for the CSV file.  There are </w:t>
+      </w:r>
+      <w:proofErr w:type="spellStart"/>
+      <w:r>
+        <w:t>to</w:t>
+      </w:r>
+      <w:proofErr w:type="spellEnd"/>
+      <w:r>
+        <w:t xml:space="preserve"> ways the CSV file size is limited.  One way uses this option.  The other option is the CSV_MAX_HOURS.  The description of this is above.</w:t>
+      </w:r>
+    </w:p>
+    <w:p/>
+    <w:p>
+      <w:pPr>
         <w:pStyle w:val="Heading3"/>
       </w:pPr>
-      <w:bookmarkStart w:id="14" w:name="_Toc13872798"/>
-      <w:r>
-        <w:t>AWC</w:t>
+      <w:bookmarkStart w:id="14" w:name="_Toc13872799"/>
+      <w:r>
+        <w:t>PLOT Options</w:t>
       </w:r>
       <w:bookmarkEnd w:id="14"/>
     </w:p>
     <w:p>
-      <w:r>
-        <w:t>Average Water Column</w:t>
+      <w:pPr>
+        <w:pStyle w:val="Heading4"/>
+      </w:pPr>
+      <w:r>
+        <w:t>IP</w:t>
+      </w:r>
+    </w:p>
+    <w:p>
+      <w:r>
+        <w:t>You should leave this value alone unless you need to manually set an IP address.  This IP address will automatically be set when the application starts up with the computers IP address so that you do not need to figure it out.</w:t>
       </w:r>
     </w:p>
     <w:p/>
@@ -9329,53 +9484,18 @@
         <w:pStyle w:val="Heading4"/>
       </w:pPr>
       <w:r>
-        <w:t>MAX_FILE_SIZE</w:t>
-      </w:r>
-    </w:p>
-    <w:p>
-      <w:r>
-        <w:t>Set the maximum file size for the CSV file.  There are to ways the CSV file size is limited.  One way uses this option.  The other option is the CSV_MAX_HOURS.  The description of this is above.</w:t>
-      </w:r>
-    </w:p>
-    <w:p/>
-    <w:p>
-      <w:pPr>
-        <w:pStyle w:val="Heading3"/>
-      </w:pPr>
-      <w:bookmarkStart w:id="15" w:name="_Toc13872799"/>
-      <w:r>
-        <w:t>PLOT Options</w:t>
-      </w:r>
+        <w:t>PORT</w:t>
+      </w:r>
+    </w:p>
+    <w:p>
+      <w:r>
+        <w:t>This is the port to view the live plots on the web browser.  You can change the port from default if this port is already taken on your computer.</w:t>
+      </w:r>
+    </w:p>
+    <w:p>
+      <w:bookmarkStart w:id="15" w:name="_GoBack"/>
       <w:bookmarkEnd w:id="15"/>
     </w:p>
-    <w:p>
-      <w:pPr>
-        <w:pStyle w:val="Heading4"/>
-      </w:pPr>
-      <w:r>
-        <w:t>IP</w:t>
-      </w:r>
-    </w:p>
-    <w:p>
-      <w:r>
-        <w:t>You should leave this value alone unless you need to manually set an IP address.  This IP address will automatically be set when the application starts up with the computers IP address so that you do not need to figure it out.</w:t>
-      </w:r>
-    </w:p>
-    <w:p/>
-    <w:p>
-      <w:pPr>
-        <w:pStyle w:val="Heading4"/>
-      </w:pPr>
-      <w:r>
-        <w:t>PORT</w:t>
-      </w:r>
-    </w:p>
-    <w:p>
-      <w:r>
-        <w:t>This is the port to view the live plots on the web browser.  You can change the port from default if this port is already taken on your computer.</w:t>
-      </w:r>
-    </w:p>
-    <w:p/>
     <w:p>
       <w:pPr>
         <w:pStyle w:val="Heading4"/>
@@ -9510,7 +9630,15 @@
         <w:t xml:space="preserve">When selecting the beams, you want to make sure you select the </w:t>
       </w:r>
       <w:r>
-        <w:t xml:space="preserve">beams towards the surface that will not see any bubbles and are not affected by the wind.  So these bins, must be a couple meters below the surface.  The selected bins will vary based off your configuration. </w:t>
+        <w:t xml:space="preserve">beams towards the surface that will not see any bubbles and are not affected by the wind.  </w:t>
+      </w:r>
+      <w:proofErr w:type="gramStart"/>
+      <w:r>
+        <w:t>So</w:t>
+      </w:r>
+      <w:proofErr w:type="gramEnd"/>
+      <w:r>
+        <w:t xml:space="preserve"> these bins, must be a couple meters below the surface.  The selected bins will vary based off your configuration. </w:t>
       </w:r>
     </w:p>
     <w:p>
@@ -9520,7 +9648,15 @@
     </w:p>
     <w:p>
       <w:r>
-        <w:t>If you are in 40m of water.  The bin size is 1m.  The first bin beings at 2m (Blank).  Then you want the “Selected Bin 3” should be around 37m.  So you would select bin 35 ((37m – 2m) / 1m).  You can set “Selected Bin 2” to 34 and “Selected Bin 1” to 33.</w:t>
+        <w:t xml:space="preserve">If you are in 40m of water.  The bin size is 1m.  The first bin beings at 2m (Blank).  Then you want the “Selected Bin 3” should be around 37m.  </w:t>
+      </w:r>
+      <w:proofErr w:type="gramStart"/>
+      <w:r>
+        <w:t>So</w:t>
+      </w:r>
+      <w:proofErr w:type="gramEnd"/>
+      <w:r>
+        <w:t xml:space="preserve"> you would select bin 35 ((37m – 2m) / 1m).  You can set “Selected Bin 2” to 34 and “Selected Bin 1” to 33.</w:t>
       </w:r>
     </w:p>
     <w:p/>
@@ -10037,7 +10173,15 @@
     </w:p>
     <w:p>
       <w:r>
-        <w:t>This will set the depth of the transducer below the surface of the water in meters.  This is used to know the environmental settings of the ADCP.  This value will be stored in the WHP of the MATLAB file used in the WaveForce calculations.</w:t>
+        <w:t xml:space="preserve">This will set the depth of the transducer below the surface of the water in meters.  This is used to know the environmental settings of the ADCP.  This value will be stored in the WHP of the MATLAB file used in the </w:t>
+      </w:r>
+      <w:proofErr w:type="spellStart"/>
+      <w:r>
+        <w:t>WaveForce</w:t>
+      </w:r>
+      <w:proofErr w:type="spellEnd"/>
+      <w:r>
+        <w:t xml:space="preserve"> calculations.</w:t>
       </w:r>
     </w:p>
     <w:p>
@@ -10420,12 +10564,68 @@
     </w:p>
     <w:p>
       <w:r>
-        <w:t>The MATLAB burst file is used to be processed with WaveForce software like Wavector and AutoWaves.  This data is collection of data taken during a period of time, usually around 15-17 minutes.  The WaveForce software will create a waves report based off the data within the MATLAB file.</w:t>
-      </w:r>
-    </w:p>
-    <w:p>
-      <w:r>
-        <w:t>The Average CSV file is an average of data over a period of time.  The period of time is set in the SETUP section based off the number of ensembles.  The data is stored in a CSV format.  The CSV data will then be plotted.</w:t>
+        <w:t xml:space="preserve">The MATLAB burst file is used to be processed with </w:t>
+      </w:r>
+      <w:proofErr w:type="spellStart"/>
+      <w:r>
+        <w:t>WaveForce</w:t>
+      </w:r>
+      <w:proofErr w:type="spellEnd"/>
+      <w:r>
+        <w:t xml:space="preserve"> software like </w:t>
+      </w:r>
+      <w:proofErr w:type="spellStart"/>
+      <w:r>
+        <w:t>Wavector</w:t>
+      </w:r>
+      <w:proofErr w:type="spellEnd"/>
+      <w:r>
+        <w:t xml:space="preserve"> and </w:t>
+      </w:r>
+      <w:proofErr w:type="spellStart"/>
+      <w:r>
+        <w:t>AutoWaves</w:t>
+      </w:r>
+      <w:proofErr w:type="spellEnd"/>
+      <w:r>
+        <w:t xml:space="preserve">.  This data is collection of data taken during </w:t>
+      </w:r>
+      <w:proofErr w:type="gramStart"/>
+      <w:r>
+        <w:t>a period of time</w:t>
+      </w:r>
+      <w:proofErr w:type="gramEnd"/>
+      <w:r>
+        <w:t xml:space="preserve">, usually around 15-17 minutes.  The </w:t>
+      </w:r>
+      <w:proofErr w:type="spellStart"/>
+      <w:r>
+        <w:t>WaveForce</w:t>
+      </w:r>
+      <w:proofErr w:type="spellEnd"/>
+      <w:r>
+        <w:t xml:space="preserve"> software will create a waves report based off the data within the MATLAB file.</w:t>
+      </w:r>
+    </w:p>
+    <w:p>
+      <w:r>
+        <w:t xml:space="preserve">The Average CSV file is an average of data over </w:t>
+      </w:r>
+      <w:proofErr w:type="gramStart"/>
+      <w:r>
+        <w:t>a period of time</w:t>
+      </w:r>
+      <w:proofErr w:type="gramEnd"/>
+      <w:r>
+        <w:t xml:space="preserve">.  The </w:t>
+      </w:r>
+      <w:proofErr w:type="gramStart"/>
+      <w:r>
+        <w:t>period of time</w:t>
+      </w:r>
+      <w:proofErr w:type="gramEnd"/>
+      <w:r>
+        <w:t xml:space="preserve"> is set in the SETUP section based off the number of ensembles.  The data is stored in a CSV format.  The CSV data will then be plotted.</w:t>
       </w:r>
     </w:p>
     <w:p>
@@ -10658,7 +10858,15 @@
         <w:t>Also,</w:t>
       </w:r>
       <w:r>
-        <w:t xml:space="preserve"> when AutoWaves generates a file, the data will be seen in this window.</w:t>
+        <w:t xml:space="preserve"> when </w:t>
+      </w:r>
+      <w:proofErr w:type="spellStart"/>
+      <w:r>
+        <w:t>AutoWaves</w:t>
+      </w:r>
+      <w:proofErr w:type="spellEnd"/>
+      <w:r>
+        <w:t xml:space="preserve"> generates a file, the data will be seen in this window.</w:t>
       </w:r>
     </w:p>
     <w:p>
@@ -10984,7 +11192,15 @@
     </w:p>
     <w:p>
       <w:r>
-        <w:t>Once the serial port options are selected.  Click the Connect button to make a serial connection to the ADCP.  Once a connection is made, if the ADCP is configured to output data, then you will start to see data output in the terminal.  If you do not see any data, click the BREAK button to wakeup the ADCP and see a wakeup banner.  If you see the wakeup banner, you can then configure the ADCP and click the START PING button to begin outputting data.  If you see garbage output when you click the BREAK button, then your baud rate is most likely incorrect.  Review the link to set your serial port correctly.</w:t>
+        <w:t xml:space="preserve">Once the serial port options are selected.  Click the Connect button to make a serial connection to the ADCP.  Once a connection is made, if the ADCP is configured to output data, then you will start to see data output in the terminal.  If you do not see any data, click the BREAK button to </w:t>
+      </w:r>
+      <w:proofErr w:type="spellStart"/>
+      <w:r>
+        <w:t>wakeup</w:t>
+      </w:r>
+      <w:proofErr w:type="spellEnd"/>
+      <w:r>
+        <w:t xml:space="preserve"> the ADCP and see a wakeup banner.  If you see the wakeup banner, you can then configure the ADCP and click the START PING button to begin outputting data.  If you see garbage output when you click the BREAK button, then your baud rate is most likely incorrect.  Review the link to set your serial port correctly.</w:t>
       </w:r>
     </w:p>
     <w:p>
@@ -11188,7 +11404,15 @@
         <w:widowControl w:val="0"/>
       </w:pPr>
       <w:r>
-        <w:t xml:space="preserve">This textbox allows the user to enter in a command to send to the ADCP.  The textbox will remember passed commands.  Once the command is entered into the textbox, press the </w:t>
+        <w:t xml:space="preserve">This textbox allows the user to enter in a command to send to the ADCP.  The textbox will remember passed commands.  Once the command is </w:t>
+      </w:r>
+      <w:proofErr w:type="gramStart"/>
+      <w:r>
+        <w:t>entered into</w:t>
+      </w:r>
+      <w:proofErr w:type="gramEnd"/>
+      <w:r>
+        <w:t xml:space="preserve"> the textbox, press the </w:t>
       </w:r>
       <w:r>
         <w:t>SEND</w:t>
@@ -11512,7 +11736,15 @@
         <w:widowControl w:val="0"/>
       </w:pPr>
       <w:r>
-        <w:t xml:space="preserve">This button will send a BREAK to the ADCP.  The BREAK is used to wakeup the ADCP.  The ADCP will output a banner message when the BREAK is received.  </w:t>
+        <w:t xml:space="preserve">This button will send a BREAK to the ADCP.  The BREAK is used to </w:t>
+      </w:r>
+      <w:proofErr w:type="spellStart"/>
+      <w:r>
+        <w:t>wakeup</w:t>
+      </w:r>
+      <w:proofErr w:type="spellEnd"/>
+      <w:r>
+        <w:t xml:space="preserve"> the ADCP.  The ADCP will output a banner message when the BREAK is received.  </w:t>
       </w:r>
     </w:p>
     <w:p>
@@ -11520,11 +11752,16 @@
         <w:widowControl w:val="0"/>
       </w:pPr>
       <w:r>
-        <w:t>First a hard BREAK is sent to the ADCP.  A hard BREAK is a hardware BREAK.  If no banner is received from the ADCP, a soft BREAK is sent to the ADCP.  A soft BREAK is a software BREAK where the command BREAK is sent.  If neither of these command</w:t>
+        <w:t xml:space="preserve">First a hard BREAK is sent to the ADCP.  A hard BREAK is a hardware BREAK.  If no banner is received from the ADCP, a soft BREAK is sent to the ADCP.  A soft BREAK is a software BREAK where the command BREAK is sent.  If neither of these </w:t>
+      </w:r>
+      <w:proofErr w:type="gramStart"/>
+      <w:r>
+        <w:t>command</w:t>
       </w:r>
       <w:r>
         <w:t>s</w:t>
       </w:r>
+      <w:proofErr w:type="gramEnd"/>
       <w:r>
         <w:t xml:space="preserve"> wakeup the ADCP, then most likely there is an issue with the connection to the ADCP.</w:t>
       </w:r>
@@ -12105,14 +12342,34 @@
       <w:pPr>
         <w:spacing w:before="0" w:after="0"/>
       </w:pPr>
+      <w:proofErr w:type="spellStart"/>
       <w:r>
         <w:rPr>
           <w:rFonts w:ascii="Lucida Console" w:hAnsi="Lucida Console" w:cs="Lucida Console"/>
           <w:sz w:val="18"/>
           <w:szCs w:val="18"/>
         </w:rPr>
-        <w:t>lat =  32.865</w:t>
-      </w:r>
+        <w:t>lat</w:t>
+      </w:r>
+      <w:proofErr w:type="spellEnd"/>
+      <w:r>
+        <w:rPr>
+          <w:rFonts w:ascii="Lucida Console" w:hAnsi="Lucida Console" w:cs="Lucida Console"/>
+          <w:sz w:val="18"/>
+          <w:szCs w:val="18"/>
+        </w:rPr>
+        <w:t xml:space="preserve"> </w:t>
+      </w:r>
+      <w:proofErr w:type="gramStart"/>
+      <w:r>
+        <w:rPr>
+          <w:rFonts w:ascii="Lucida Console" w:hAnsi="Lucida Console" w:cs="Lucida Console"/>
+          <w:sz w:val="18"/>
+          <w:szCs w:val="18"/>
+        </w:rPr>
+        <w:t>=  32.865</w:t>
+      </w:r>
+      <w:proofErr w:type="gramEnd"/>
     </w:p>
     <w:p>
       <w:pPr>
@@ -12175,13 +12432,23 @@
       <w:pPr>
         <w:spacing w:before="0" w:after="0"/>
       </w:pPr>
+      <w:proofErr w:type="spellStart"/>
       <w:r>
         <w:rPr>
           <w:rFonts w:ascii="Lucida Console" w:hAnsi="Lucida Console" w:cs="Lucida Console"/>
           <w:sz w:val="18"/>
           <w:szCs w:val="18"/>
         </w:rPr>
-        <w:t>lon = -117.26</w:t>
+        <w:t>lon</w:t>
+      </w:r>
+      <w:proofErr w:type="spellEnd"/>
+      <w:r>
+        <w:rPr>
+          <w:rFonts w:ascii="Lucida Console" w:hAnsi="Lucida Console" w:cs="Lucida Console"/>
+          <w:sz w:val="18"/>
+          <w:szCs w:val="18"/>
+        </w:rPr>
+        <w:t xml:space="preserve"> = -117.26</w:t>
       </w:r>
     </w:p>
     <w:p>
@@ -12245,13 +12512,23 @@
       <w:pPr>
         <w:spacing w:before="0" w:after="0"/>
       </w:pPr>
+      <w:proofErr w:type="spellStart"/>
       <w:r>
         <w:rPr>
           <w:rFonts w:ascii="Lucida Console" w:hAnsi="Lucida Console" w:cs="Lucida Console"/>
           <w:sz w:val="18"/>
           <w:szCs w:val="18"/>
         </w:rPr>
-        <w:t>wft =    7.3545e+05</w:t>
+        <w:t>wft</w:t>
+      </w:r>
+      <w:proofErr w:type="spellEnd"/>
+      <w:r>
+        <w:rPr>
+          <w:rFonts w:ascii="Lucida Console" w:hAnsi="Lucida Console" w:cs="Lucida Console"/>
+          <w:sz w:val="18"/>
+          <w:szCs w:val="18"/>
+        </w:rPr>
+        <w:t xml:space="preserve"> =    7.3545e+05</w:t>
       </w:r>
     </w:p>
     <w:p>
@@ -12319,14 +12596,34 @@
       <w:pPr>
         <w:spacing w:before="0" w:after="0"/>
       </w:pPr>
+      <w:proofErr w:type="spellStart"/>
       <w:r>
         <w:rPr>
           <w:rFonts w:ascii="Lucida Console" w:hAnsi="Lucida Console" w:cs="Lucida Console"/>
           <w:sz w:val="18"/>
           <w:szCs w:val="18"/>
         </w:rPr>
-        <w:t>wdt =  0.50000</w:t>
-      </w:r>
+        <w:t>wdt</w:t>
+      </w:r>
+      <w:proofErr w:type="spellEnd"/>
+      <w:r>
+        <w:rPr>
+          <w:rFonts w:ascii="Lucida Console" w:hAnsi="Lucida Console" w:cs="Lucida Console"/>
+          <w:sz w:val="18"/>
+          <w:szCs w:val="18"/>
+        </w:rPr>
+        <w:t xml:space="preserve"> </w:t>
+      </w:r>
+      <w:proofErr w:type="gramStart"/>
+      <w:r>
+        <w:rPr>
+          <w:rFonts w:ascii="Lucida Console" w:hAnsi="Lucida Console" w:cs="Lucida Console"/>
+          <w:sz w:val="18"/>
+          <w:szCs w:val="18"/>
+        </w:rPr>
+        <w:t>=  0.50000</w:t>
+      </w:r>
+      <w:proofErr w:type="gramEnd"/>
     </w:p>
     <w:p>
       <w:pPr>
@@ -12392,14 +12689,34 @@
       <w:pPr>
         <w:spacing w:before="0" w:after="0"/>
       </w:pPr>
+      <w:proofErr w:type="spellStart"/>
       <w:r>
         <w:rPr>
           <w:rFonts w:ascii="Lucida Console" w:hAnsi="Lucida Console" w:cs="Lucida Console"/>
           <w:sz w:val="18"/>
           <w:szCs w:val="18"/>
         </w:rPr>
-        <w:t>whp =  0.65000</w:t>
-      </w:r>
+        <w:t>whp</w:t>
+      </w:r>
+      <w:proofErr w:type="spellEnd"/>
+      <w:r>
+        <w:rPr>
+          <w:rFonts w:ascii="Lucida Console" w:hAnsi="Lucida Console" w:cs="Lucida Console"/>
+          <w:sz w:val="18"/>
+          <w:szCs w:val="18"/>
+        </w:rPr>
+        <w:t xml:space="preserve"> </w:t>
+      </w:r>
+      <w:proofErr w:type="gramStart"/>
+      <w:r>
+        <w:rPr>
+          <w:rFonts w:ascii="Lucida Console" w:hAnsi="Lucida Console" w:cs="Lucida Console"/>
+          <w:sz w:val="18"/>
+          <w:szCs w:val="18"/>
+        </w:rPr>
+        <w:t>=  0.65000</w:t>
+      </w:r>
+      <w:proofErr w:type="gramEnd"/>
     </w:p>
     <w:p>
       <w:pPr>
@@ -12473,13 +12790,23 @@
           <w:szCs w:val="18"/>
         </w:rPr>
       </w:pPr>
+      <w:proofErr w:type="spellStart"/>
       <w:r>
         <w:rPr>
           <w:rFonts w:ascii="Lucida Console" w:hAnsi="Lucida Console" w:cs="Lucida Console"/>
           <w:sz w:val="18"/>
           <w:szCs w:val="18"/>
         </w:rPr>
-        <w:t>whv =</w:t>
+        <w:t>whv</w:t>
+      </w:r>
+      <w:proofErr w:type="spellEnd"/>
+      <w:r>
+        <w:rPr>
+          <w:rFonts w:ascii="Lucida Console" w:hAnsi="Lucida Console" w:cs="Lucida Console"/>
+          <w:sz w:val="18"/>
+          <w:szCs w:val="18"/>
+        </w:rPr>
+        <w:t xml:space="preserve"> =</w:t>
       </w:r>
     </w:p>
     <w:p>
@@ -12580,13 +12907,23 @@
           <w:szCs w:val="18"/>
         </w:rPr>
       </w:pPr>
+      <w:proofErr w:type="spellStart"/>
       <w:r>
         <w:rPr>
           <w:rFonts w:ascii="Lucida Console" w:hAnsi="Lucida Console" w:cs="Lucida Console"/>
           <w:sz w:val="18"/>
           <w:szCs w:val="18"/>
         </w:rPr>
-        <w:t>wus =</w:t>
+        <w:t>wus</w:t>
+      </w:r>
+      <w:proofErr w:type="spellEnd"/>
+      <w:r>
+        <w:rPr>
+          <w:rFonts w:ascii="Lucida Console" w:hAnsi="Lucida Console" w:cs="Lucida Console"/>
+          <w:sz w:val="18"/>
+          <w:szCs w:val="18"/>
+        </w:rPr>
+        <w:t xml:space="preserve"> =</w:t>
       </w:r>
     </w:p>
     <w:p>
@@ -12620,7 +12957,25 @@
           <w:sz w:val="18"/>
           <w:szCs w:val="18"/>
         </w:rPr>
-        <w:t xml:space="preserve">   4.1217e-01  -5.3776e-01  -1.1071e+00</w:t>
+        <w:t xml:space="preserve">   4.1217e-</w:t>
+      </w:r>
+      <w:proofErr w:type="gramStart"/>
+      <w:r>
+        <w:rPr>
+          <w:rFonts w:ascii="Lucida Console" w:hAnsi="Lucida Console" w:cs="Lucida Console"/>
+          <w:sz w:val="18"/>
+          <w:szCs w:val="18"/>
+        </w:rPr>
+        <w:t>01  -</w:t>
+      </w:r>
+      <w:proofErr w:type="gramEnd"/>
+      <w:r>
+        <w:rPr>
+          <w:rFonts w:ascii="Lucida Console" w:hAnsi="Lucida Console" w:cs="Lucida Console"/>
+          <w:sz w:val="18"/>
+          <w:szCs w:val="18"/>
+        </w:rPr>
+        <w:t>5.3776e-01  -1.1071e+00</w:t>
       </w:r>
     </w:p>
     <w:p>
@@ -12641,7 +12996,25 @@
           <w:sz w:val="18"/>
           <w:szCs w:val="18"/>
         </w:rPr>
-        <w:t xml:space="preserve">   4.2764e-01  -8.8026e-01  -1.6288e+00</w:t>
+        <w:t xml:space="preserve">   4.2764e-</w:t>
+      </w:r>
+      <w:proofErr w:type="gramStart"/>
+      <w:r>
+        <w:rPr>
+          <w:rFonts w:ascii="Lucida Console" w:hAnsi="Lucida Console" w:cs="Lucida Console"/>
+          <w:sz w:val="18"/>
+          <w:szCs w:val="18"/>
+        </w:rPr>
+        <w:t>01  -</w:t>
+      </w:r>
+      <w:proofErr w:type="gramEnd"/>
+      <w:r>
+        <w:rPr>
+          <w:rFonts w:ascii="Lucida Console" w:hAnsi="Lucida Console" w:cs="Lucida Console"/>
+          <w:sz w:val="18"/>
+          <w:szCs w:val="18"/>
+        </w:rPr>
+        <w:t>8.8026e-01  -1.6288e+00</w:t>
       </w:r>
     </w:p>
     <w:p>
@@ -12659,7 +13032,25 @@
           <w:sz w:val="18"/>
           <w:szCs w:val="18"/>
         </w:rPr>
-        <w:t xml:space="preserve">   6.0827e-01   1.0991e-01  -2.0296e-01</w:t>
+        <w:t xml:space="preserve">   6.0827e-01   1.0991e-</w:t>
+      </w:r>
+      <w:proofErr w:type="gramStart"/>
+      <w:r>
+        <w:rPr>
+          <w:rFonts w:ascii="Lucida Console" w:hAnsi="Lucida Console" w:cs="Lucida Console"/>
+          <w:sz w:val="18"/>
+          <w:szCs w:val="18"/>
+        </w:rPr>
+        <w:t>01  -</w:t>
+      </w:r>
+      <w:proofErr w:type="gramEnd"/>
+      <w:r>
+        <w:rPr>
+          <w:rFonts w:ascii="Lucida Console" w:hAnsi="Lucida Console" w:cs="Lucida Console"/>
+          <w:sz w:val="18"/>
+          <w:szCs w:val="18"/>
+        </w:rPr>
+        <w:t>2.0296e-01</w:t>
       </w:r>
     </w:p>
     <w:p>
@@ -12748,13 +13139,23 @@
           <w:szCs w:val="18"/>
         </w:rPr>
       </w:pPr>
+      <w:proofErr w:type="spellStart"/>
       <w:r>
         <w:rPr>
           <w:rFonts w:ascii="Lucida Console" w:hAnsi="Lucida Console" w:cs="Lucida Console"/>
           <w:sz w:val="18"/>
           <w:szCs w:val="18"/>
         </w:rPr>
-        <w:t>wvs =</w:t>
+        <w:t>wvs</w:t>
+      </w:r>
+      <w:proofErr w:type="spellEnd"/>
+      <w:r>
+        <w:rPr>
+          <w:rFonts w:ascii="Lucida Console" w:hAnsi="Lucida Console" w:cs="Lucida Console"/>
+          <w:sz w:val="18"/>
+          <w:szCs w:val="18"/>
+        </w:rPr>
+        <w:t xml:space="preserve"> =</w:t>
       </w:r>
     </w:p>
     <w:p>
@@ -12788,7 +13189,25 @@
           <w:sz w:val="18"/>
           <w:szCs w:val="18"/>
         </w:rPr>
-        <w:t xml:space="preserve">  -6.5988e-02   9.4322e-01  -1.1511e+00</w:t>
+        <w:t xml:space="preserve">  -6.5988e-02   9.4322e-</w:t>
+      </w:r>
+      <w:proofErr w:type="gramStart"/>
+      <w:r>
+        <w:rPr>
+          <w:rFonts w:ascii="Lucida Console" w:hAnsi="Lucida Console" w:cs="Lucida Console"/>
+          <w:sz w:val="18"/>
+          <w:szCs w:val="18"/>
+        </w:rPr>
+        <w:t>01  -</w:t>
+      </w:r>
+      <w:proofErr w:type="gramEnd"/>
+      <w:r>
+        <w:rPr>
+          <w:rFonts w:ascii="Lucida Console" w:hAnsi="Lucida Console" w:cs="Lucida Console"/>
+          <w:sz w:val="18"/>
+          <w:szCs w:val="18"/>
+        </w:rPr>
+        <w:t>1.1511e+00</w:t>
       </w:r>
     </w:p>
     <w:p>
@@ -12915,13 +13334,23 @@
           <w:szCs w:val="18"/>
         </w:rPr>
       </w:pPr>
+      <w:proofErr w:type="spellStart"/>
       <w:r>
         <w:rPr>
           <w:rFonts w:ascii="Lucida Console" w:hAnsi="Lucida Console" w:cs="Lucida Console"/>
           <w:sz w:val="18"/>
           <w:szCs w:val="18"/>
         </w:rPr>
-        <w:t>wzs =</w:t>
+        <w:t>wzs</w:t>
+      </w:r>
+      <w:proofErr w:type="spellEnd"/>
+      <w:r>
+        <w:rPr>
+          <w:rFonts w:ascii="Lucida Console" w:hAnsi="Lucida Console" w:cs="Lucida Console"/>
+          <w:sz w:val="18"/>
+          <w:szCs w:val="18"/>
+        </w:rPr>
+        <w:t xml:space="preserve"> =</w:t>
       </w:r>
     </w:p>
     <w:p>
@@ -12955,7 +13384,25 @@
           <w:sz w:val="18"/>
           <w:szCs w:val="18"/>
         </w:rPr>
-        <w:t xml:space="preserve">  -5.1074e-01  -2.2284e-01   7.4548e-02</w:t>
+        <w:t xml:space="preserve">  -5.1074e-</w:t>
+      </w:r>
+      <w:proofErr w:type="gramStart"/>
+      <w:r>
+        <w:rPr>
+          <w:rFonts w:ascii="Lucida Console" w:hAnsi="Lucida Console" w:cs="Lucida Console"/>
+          <w:sz w:val="18"/>
+          <w:szCs w:val="18"/>
+        </w:rPr>
+        <w:t>01  -</w:t>
+      </w:r>
+      <w:proofErr w:type="gramEnd"/>
+      <w:r>
+        <w:rPr>
+          <w:rFonts w:ascii="Lucida Console" w:hAnsi="Lucida Console" w:cs="Lucida Console"/>
+          <w:sz w:val="18"/>
+          <w:szCs w:val="18"/>
+        </w:rPr>
+        <w:t>2.2284e-01   7.4548e-02</w:t>
       </w:r>
     </w:p>
     <w:p>
@@ -12976,7 +13423,25 @@
           <w:sz w:val="18"/>
           <w:szCs w:val="18"/>
         </w:rPr>
-        <w:t xml:space="preserve">   3.7416e-02   9.5439e-04  -2.1598e-01</w:t>
+        <w:t xml:space="preserve">   3.7416e-02   9.5439e-</w:t>
+      </w:r>
+      <w:proofErr w:type="gramStart"/>
+      <w:r>
+        <w:rPr>
+          <w:rFonts w:ascii="Lucida Console" w:hAnsi="Lucida Console" w:cs="Lucida Console"/>
+          <w:sz w:val="18"/>
+          <w:szCs w:val="18"/>
+        </w:rPr>
+        <w:t>04  -</w:t>
+      </w:r>
+      <w:proofErr w:type="gramEnd"/>
+      <w:r>
+        <w:rPr>
+          <w:rFonts w:ascii="Lucida Console" w:hAnsi="Lucida Console" w:cs="Lucida Console"/>
+          <w:sz w:val="18"/>
+          <w:szCs w:val="18"/>
+        </w:rPr>
+        <w:t>2.1598e-01</w:t>
       </w:r>
     </w:p>
     <w:p>
@@ -12994,7 +13459,25 @@
           <w:sz w:val="18"/>
           <w:szCs w:val="18"/>
         </w:rPr>
-        <w:t xml:space="preserve">   1.5141e-01  -1.2996e-01  -9.9256e-03</w:t>
+        <w:t xml:space="preserve">   1.5141e-</w:t>
+      </w:r>
+      <w:proofErr w:type="gramStart"/>
+      <w:r>
+        <w:rPr>
+          <w:rFonts w:ascii="Lucida Console" w:hAnsi="Lucida Console" w:cs="Lucida Console"/>
+          <w:sz w:val="18"/>
+          <w:szCs w:val="18"/>
+        </w:rPr>
+        <w:t>01  -</w:t>
+      </w:r>
+      <w:proofErr w:type="gramEnd"/>
+      <w:r>
+        <w:rPr>
+          <w:rFonts w:ascii="Lucida Console" w:hAnsi="Lucida Console" w:cs="Lucida Console"/>
+          <w:sz w:val="18"/>
+          <w:szCs w:val="18"/>
+        </w:rPr>
+        <w:t>1.2996e-01  -9.9256e-03</w:t>
       </w:r>
     </w:p>
     <w:p>
@@ -13119,7 +13602,25 @@
           <w:sz w:val="18"/>
           <w:szCs w:val="18"/>
         </w:rPr>
-        <w:t xml:space="preserve">   1.0128e+00  -1.2829e-01   7.5696e-04</w:t>
+        <w:t xml:space="preserve">   1.0128e+</w:t>
+      </w:r>
+      <w:proofErr w:type="gramStart"/>
+      <w:r>
+        <w:rPr>
+          <w:rFonts w:ascii="Lucida Console" w:hAnsi="Lucida Console" w:cs="Lucida Console"/>
+          <w:sz w:val="18"/>
+          <w:szCs w:val="18"/>
+        </w:rPr>
+        <w:t>00  -</w:t>
+      </w:r>
+      <w:proofErr w:type="gramEnd"/>
+      <w:r>
+        <w:rPr>
+          <w:rFonts w:ascii="Lucida Console" w:hAnsi="Lucida Console" w:cs="Lucida Console"/>
+          <w:sz w:val="18"/>
+          <w:szCs w:val="18"/>
+        </w:rPr>
+        <w:t>1.2829e-01   7.5696e-04</w:t>
       </w:r>
     </w:p>
     <w:p>
@@ -13140,7 +13641,25 @@
           <w:sz w:val="18"/>
           <w:szCs w:val="18"/>
         </w:rPr>
-        <w:t xml:space="preserve">   3.6575e-02  -6.1568e-01  -4.6019e-01</w:t>
+        <w:t xml:space="preserve">   3.6575e-</w:t>
+      </w:r>
+      <w:proofErr w:type="gramStart"/>
+      <w:r>
+        <w:rPr>
+          <w:rFonts w:ascii="Lucida Console" w:hAnsi="Lucida Console" w:cs="Lucida Console"/>
+          <w:sz w:val="18"/>
+          <w:szCs w:val="18"/>
+        </w:rPr>
+        <w:t>02  -</w:t>
+      </w:r>
+      <w:proofErr w:type="gramEnd"/>
+      <w:r>
+        <w:rPr>
+          <w:rFonts w:ascii="Lucida Console" w:hAnsi="Lucida Console" w:cs="Lucida Console"/>
+          <w:sz w:val="18"/>
+          <w:szCs w:val="18"/>
+        </w:rPr>
+        <w:t>6.1568e-01  -4.6019e-01</w:t>
       </w:r>
     </w:p>
     <w:p>
@@ -13281,7 +13800,25 @@
           <w:sz w:val="18"/>
           <w:szCs w:val="18"/>
         </w:rPr>
-        <w:t xml:space="preserve">   8.2430e-01   6.1270e-01  -1.2160e-01</w:t>
+        <w:t xml:space="preserve">   8.2430e-01   6.1270e-</w:t>
+      </w:r>
+      <w:proofErr w:type="gramStart"/>
+      <w:r>
+        <w:rPr>
+          <w:rFonts w:ascii="Lucida Console" w:hAnsi="Lucida Console" w:cs="Lucida Console"/>
+          <w:sz w:val="18"/>
+          <w:szCs w:val="18"/>
+        </w:rPr>
+        <w:t>01  -</w:t>
+      </w:r>
+      <w:proofErr w:type="gramEnd"/>
+      <w:r>
+        <w:rPr>
+          <w:rFonts w:ascii="Lucida Console" w:hAnsi="Lucida Console" w:cs="Lucida Console"/>
+          <w:sz w:val="18"/>
+          <w:szCs w:val="18"/>
+        </w:rPr>
+        <w:t>1.2160e-01</w:t>
       </w:r>
     </w:p>
     <w:p>
@@ -13446,7 +13983,25 @@
           <w:sz w:val="18"/>
           <w:szCs w:val="18"/>
         </w:rPr>
-        <w:t xml:space="preserve">   1.6416e-01   7.9276e-02  -5.0224e-01</w:t>
+        <w:t xml:space="preserve">   1.6416e-01   7.9276e-</w:t>
+      </w:r>
+      <w:proofErr w:type="gramStart"/>
+      <w:r>
+        <w:rPr>
+          <w:rFonts w:ascii="Lucida Console" w:hAnsi="Lucida Console" w:cs="Lucida Console"/>
+          <w:sz w:val="18"/>
+          <w:szCs w:val="18"/>
+        </w:rPr>
+        <w:t>02  -</w:t>
+      </w:r>
+      <w:proofErr w:type="gramEnd"/>
+      <w:r>
+        <w:rPr>
+          <w:rFonts w:ascii="Lucida Console" w:hAnsi="Lucida Console" w:cs="Lucida Console"/>
+          <w:sz w:val="18"/>
+          <w:szCs w:val="18"/>
+        </w:rPr>
+        <w:t>5.0224e-01</w:t>
       </w:r>
     </w:p>
     <w:p>
@@ -13467,7 +14022,25 @@
           <w:sz w:val="18"/>
           <w:szCs w:val="18"/>
         </w:rPr>
-        <w:t xml:space="preserve">   8.9448e-02   6.6506e-02  -1.0250e-01</w:t>
+        <w:t xml:space="preserve">   8.9448e-02   6.6506e-</w:t>
+      </w:r>
+      <w:proofErr w:type="gramStart"/>
+      <w:r>
+        <w:rPr>
+          <w:rFonts w:ascii="Lucida Console" w:hAnsi="Lucida Console" w:cs="Lucida Console"/>
+          <w:sz w:val="18"/>
+          <w:szCs w:val="18"/>
+        </w:rPr>
+        <w:t>02  -</w:t>
+      </w:r>
+      <w:proofErr w:type="gramEnd"/>
+      <w:r>
+        <w:rPr>
+          <w:rFonts w:ascii="Lucida Console" w:hAnsi="Lucida Console" w:cs="Lucida Console"/>
+          <w:sz w:val="18"/>
+          <w:szCs w:val="18"/>
+        </w:rPr>
+        <w:t>1.0250e-01</w:t>
       </w:r>
     </w:p>
     <w:p>
@@ -13485,7 +14058,25 @@
           <w:sz w:val="18"/>
           <w:szCs w:val="18"/>
         </w:rPr>
-        <w:t xml:space="preserve">   1.0159e-02   1.8974e-01  -2.5725e-01</w:t>
+        <w:t xml:space="preserve">   1.0159e-02   1.8974e-</w:t>
+      </w:r>
+      <w:proofErr w:type="gramStart"/>
+      <w:r>
+        <w:rPr>
+          <w:rFonts w:ascii="Lucida Console" w:hAnsi="Lucida Console" w:cs="Lucida Console"/>
+          <w:sz w:val="18"/>
+          <w:szCs w:val="18"/>
+        </w:rPr>
+        <w:t>01  -</w:t>
+      </w:r>
+      <w:proofErr w:type="gramEnd"/>
+      <w:r>
+        <w:rPr>
+          <w:rFonts w:ascii="Lucida Console" w:hAnsi="Lucida Console" w:cs="Lucida Console"/>
+          <w:sz w:val="18"/>
+          <w:szCs w:val="18"/>
+        </w:rPr>
+        <w:t>2.5725e-01</w:t>
       </w:r>
     </w:p>
     <w:p>
@@ -13610,7 +14201,25 @@
           <w:sz w:val="18"/>
           <w:szCs w:val="18"/>
         </w:rPr>
-        <w:t xml:space="preserve">   8.8888e+01  -5.1399e-02   5.8452e-01</w:t>
+        <w:t xml:space="preserve">   8.8888e+</w:t>
+      </w:r>
+      <w:proofErr w:type="gramStart"/>
+      <w:r>
+        <w:rPr>
+          <w:rFonts w:ascii="Lucida Console" w:hAnsi="Lucida Console" w:cs="Lucida Console"/>
+          <w:sz w:val="18"/>
+          <w:szCs w:val="18"/>
+        </w:rPr>
+        <w:t>01  -</w:t>
+      </w:r>
+      <w:proofErr w:type="gramEnd"/>
+      <w:r>
+        <w:rPr>
+          <w:rFonts w:ascii="Lucida Console" w:hAnsi="Lucida Console" w:cs="Lucida Console"/>
+          <w:sz w:val="18"/>
+          <w:szCs w:val="18"/>
+        </w:rPr>
+        <w:t>5.1399e-02   5.8452e-01</w:t>
       </w:r>
     </w:p>
     <w:p>
@@ -13649,7 +14258,25 @@
           <w:sz w:val="18"/>
           <w:szCs w:val="18"/>
         </w:rPr>
-        <w:t xml:space="preserve">  -6.3540e-01   1.0748e-01  -2.1207e-01</w:t>
+        <w:t xml:space="preserve">  -6.3540e-01   1.0748e-</w:t>
+      </w:r>
+      <w:proofErr w:type="gramStart"/>
+      <w:r>
+        <w:rPr>
+          <w:rFonts w:ascii="Lucida Console" w:hAnsi="Lucida Console" w:cs="Lucida Console"/>
+          <w:sz w:val="18"/>
+          <w:szCs w:val="18"/>
+        </w:rPr>
+        <w:t>01  -</w:t>
+      </w:r>
+      <w:proofErr w:type="gramEnd"/>
+      <w:r>
+        <w:rPr>
+          <w:rFonts w:ascii="Lucida Console" w:hAnsi="Lucida Console" w:cs="Lucida Console"/>
+          <w:sz w:val="18"/>
+          <w:szCs w:val="18"/>
+        </w:rPr>
+        <w:t>2.1207e-01</w:t>
       </w:r>
     </w:p>
     <w:p>
@@ -13774,7 +14401,25 @@
           <w:sz w:val="18"/>
           <w:szCs w:val="18"/>
         </w:rPr>
-        <w:t xml:space="preserve">  -5.6031e-01  -3.3704e-01  -5.7669e-01</w:t>
+        <w:t xml:space="preserve">  -5.6031e-</w:t>
+      </w:r>
+      <w:proofErr w:type="gramStart"/>
+      <w:r>
+        <w:rPr>
+          <w:rFonts w:ascii="Lucida Console" w:hAnsi="Lucida Console" w:cs="Lucida Console"/>
+          <w:sz w:val="18"/>
+          <w:szCs w:val="18"/>
+        </w:rPr>
+        <w:t>01  -</w:t>
+      </w:r>
+      <w:proofErr w:type="gramEnd"/>
+      <w:r>
+        <w:rPr>
+          <w:rFonts w:ascii="Lucida Console" w:hAnsi="Lucida Console" w:cs="Lucida Console"/>
+          <w:sz w:val="18"/>
+          <w:szCs w:val="18"/>
+        </w:rPr>
+        <w:t>3.3704e-01  -5.7669e-01</w:t>
       </w:r>
     </w:p>
     <w:p>
@@ -13795,7 +14440,25 @@
           <w:sz w:val="18"/>
           <w:szCs w:val="18"/>
         </w:rPr>
-        <w:t xml:space="preserve">   8.8888e+01  -8.8736e-03   2.0687e-01</w:t>
+        <w:t xml:space="preserve">   8.8888e+</w:t>
+      </w:r>
+      <w:proofErr w:type="gramStart"/>
+      <w:r>
+        <w:rPr>
+          <w:rFonts w:ascii="Lucida Console" w:hAnsi="Lucida Console" w:cs="Lucida Console"/>
+          <w:sz w:val="18"/>
+          <w:szCs w:val="18"/>
+        </w:rPr>
+        <w:t>01  -</w:t>
+      </w:r>
+      <w:proofErr w:type="gramEnd"/>
+      <w:r>
+        <w:rPr>
+          <w:rFonts w:ascii="Lucida Console" w:hAnsi="Lucida Console" w:cs="Lucida Console"/>
+          <w:sz w:val="18"/>
+          <w:szCs w:val="18"/>
+        </w:rPr>
+        <w:t>8.8736e-03   2.0687e-01</w:t>
       </w:r>
     </w:p>
     <w:p>
@@ -13816,7 +14479,25 @@
           <w:sz w:val="18"/>
           <w:szCs w:val="18"/>
         </w:rPr>
-        <w:t xml:space="preserve">  -9.9038e-01  -5.8064e-01   8.8888e+01</w:t>
+        <w:t xml:space="preserve">  -9.9038e-</w:t>
+      </w:r>
+      <w:proofErr w:type="gramStart"/>
+      <w:r>
+        <w:rPr>
+          <w:rFonts w:ascii="Lucida Console" w:hAnsi="Lucida Console" w:cs="Lucida Console"/>
+          <w:sz w:val="18"/>
+          <w:szCs w:val="18"/>
+        </w:rPr>
+        <w:t>01  -</w:t>
+      </w:r>
+      <w:proofErr w:type="gramEnd"/>
+      <w:r>
+        <w:rPr>
+          <w:rFonts w:ascii="Lucida Console" w:hAnsi="Lucida Console" w:cs="Lucida Console"/>
+          <w:sz w:val="18"/>
+          <w:szCs w:val="18"/>
+        </w:rPr>
+        <w:t>5.8064e-01   8.8888e+01</w:t>
       </w:r>
     </w:p>
     <w:p>
@@ -13897,13 +14578,23 @@
           <w:szCs w:val="18"/>
         </w:rPr>
       </w:pPr>
+      <w:proofErr w:type="spellStart"/>
       <w:r>
         <w:rPr>
           <w:rFonts w:ascii="Lucida Console" w:hAnsi="Lucida Console" w:cs="Lucida Console"/>
           <w:sz w:val="18"/>
           <w:szCs w:val="18"/>
         </w:rPr>
-        <w:t>whg =</w:t>
+        <w:t>whg</w:t>
+      </w:r>
+      <w:proofErr w:type="spellEnd"/>
+      <w:r>
+        <w:rPr>
+          <w:rFonts w:ascii="Lucida Console" w:hAnsi="Lucida Console" w:cs="Lucida Console"/>
+          <w:sz w:val="18"/>
+          <w:szCs w:val="18"/>
+        </w:rPr>
+        <w:t xml:space="preserve"> =</w:t>
       </w:r>
     </w:p>
     <w:p>
@@ -14058,13 +14749,23 @@
           <w:szCs w:val="18"/>
         </w:rPr>
       </w:pPr>
+      <w:proofErr w:type="spellStart"/>
       <w:r>
         <w:rPr>
           <w:rFonts w:ascii="Lucida Console" w:hAnsi="Lucida Console" w:cs="Lucida Console"/>
           <w:sz w:val="18"/>
           <w:szCs w:val="18"/>
         </w:rPr>
-        <w:t>wph =</w:t>
+        <w:t>wph</w:t>
+      </w:r>
+      <w:proofErr w:type="spellEnd"/>
+      <w:r>
+        <w:rPr>
+          <w:rFonts w:ascii="Lucida Console" w:hAnsi="Lucida Console" w:cs="Lucida Console"/>
+          <w:sz w:val="18"/>
+          <w:szCs w:val="18"/>
+        </w:rPr>
+        <w:t xml:space="preserve"> =</w:t>
       </w:r>
     </w:p>
     <w:p>
@@ -14220,13 +14921,23 @@
           <w:szCs w:val="18"/>
         </w:rPr>
       </w:pPr>
+      <w:proofErr w:type="spellStart"/>
       <w:r>
         <w:rPr>
           <w:rFonts w:ascii="Lucida Console" w:hAnsi="Lucida Console" w:cs="Lucida Console"/>
           <w:sz w:val="18"/>
           <w:szCs w:val="18"/>
         </w:rPr>
-        <w:t>wrl =</w:t>
+        <w:t>wrl</w:t>
+      </w:r>
+      <w:proofErr w:type="spellEnd"/>
+      <w:r>
+        <w:rPr>
+          <w:rFonts w:ascii="Lucida Console" w:hAnsi="Lucida Console" w:cs="Lucida Console"/>
+          <w:sz w:val="18"/>
+          <w:szCs w:val="18"/>
+        </w:rPr>
+        <w:t xml:space="preserve"> =</w:t>
       </w:r>
     </w:p>
     <w:p>
@@ -14388,13 +15099,23 @@
           <w:szCs w:val="18"/>
         </w:rPr>
       </w:pPr>
+      <w:proofErr w:type="spellStart"/>
       <w:r>
         <w:rPr>
           <w:rFonts w:ascii="Lucida Console" w:hAnsi="Lucida Console" w:cs="Lucida Console"/>
           <w:sz w:val="18"/>
           <w:szCs w:val="18"/>
         </w:rPr>
-        <w:t>wps =</w:t>
+        <w:t>wps</w:t>
+      </w:r>
+      <w:proofErr w:type="spellEnd"/>
+      <w:r>
+        <w:rPr>
+          <w:rFonts w:ascii="Lucida Console" w:hAnsi="Lucida Console" w:cs="Lucida Console"/>
+          <w:sz w:val="18"/>
+          <w:szCs w:val="18"/>
+        </w:rPr>
+        <w:t xml:space="preserve"> =</w:t>
       </w:r>
     </w:p>
     <w:p>
@@ -14559,13 +15280,23 @@
           <w:szCs w:val="18"/>
         </w:rPr>
       </w:pPr>
+      <w:proofErr w:type="spellStart"/>
       <w:r>
         <w:rPr>
           <w:rFonts w:ascii="Lucida Console" w:hAnsi="Lucida Console" w:cs="Lucida Console"/>
           <w:sz w:val="18"/>
           <w:szCs w:val="18"/>
         </w:rPr>
-        <w:t>wts =</w:t>
+        <w:t>wts</w:t>
+      </w:r>
+      <w:proofErr w:type="spellEnd"/>
+      <w:r>
+        <w:rPr>
+          <w:rFonts w:ascii="Lucida Console" w:hAnsi="Lucida Console" w:cs="Lucida Console"/>
+          <w:sz w:val="18"/>
+          <w:szCs w:val="18"/>
+        </w:rPr>
+        <w:t xml:space="preserve"> =</w:t>
       </w:r>
     </w:p>
     <w:p>
@@ -14723,13 +15454,23 @@
           <w:szCs w:val="18"/>
         </w:rPr>
       </w:pPr>
+      <w:proofErr w:type="spellStart"/>
       <w:r>
         <w:rPr>
           <w:rFonts w:ascii="Lucida Console" w:hAnsi="Lucida Console" w:cs="Lucida Console"/>
           <w:sz w:val="18"/>
           <w:szCs w:val="18"/>
         </w:rPr>
-        <w:t>whs =</w:t>
+        <w:t>whs</w:t>
+      </w:r>
+      <w:proofErr w:type="spellEnd"/>
+      <w:r>
+        <w:rPr>
+          <w:rFonts w:ascii="Lucida Console" w:hAnsi="Lucida Console" w:cs="Lucida Console"/>
+          <w:sz w:val="18"/>
+          <w:szCs w:val="18"/>
+        </w:rPr>
+        <w:t xml:space="preserve"> =</w:t>
       </w:r>
     </w:p>
     <w:p>
@@ -14862,13 +15603,109 @@
           <w:rFonts w:eastAsia="Times New Roman"/>
           <w:b/>
         </w:rPr>
-        <w:t>["datetime", "data_type", "ss_code", "ss_config", "bin_num", "beam_num", "blank", "bin_size", "value"]</w:t>
-      </w:r>
+        <w:t>["datetime", "</w:t>
+      </w:r>
+      <w:proofErr w:type="spellStart"/>
       <w:r>
         <w:rPr>
           <w:rFonts w:eastAsia="Times New Roman"/>
           <w:b/>
         </w:rPr>
+        <w:t>data_type</w:t>
+      </w:r>
+      <w:proofErr w:type="spellEnd"/>
+      <w:r>
+        <w:rPr>
+          <w:rFonts w:eastAsia="Times New Roman"/>
+          <w:b/>
+        </w:rPr>
+        <w:t>", "</w:t>
+      </w:r>
+      <w:proofErr w:type="spellStart"/>
+      <w:r>
+        <w:rPr>
+          <w:rFonts w:eastAsia="Times New Roman"/>
+          <w:b/>
+        </w:rPr>
+        <w:t>ss_code</w:t>
+      </w:r>
+      <w:proofErr w:type="spellEnd"/>
+      <w:r>
+        <w:rPr>
+          <w:rFonts w:eastAsia="Times New Roman"/>
+          <w:b/>
+        </w:rPr>
+        <w:t>", "</w:t>
+      </w:r>
+      <w:proofErr w:type="spellStart"/>
+      <w:r>
+        <w:rPr>
+          <w:rFonts w:eastAsia="Times New Roman"/>
+          <w:b/>
+        </w:rPr>
+        <w:t>ss_config</w:t>
+      </w:r>
+      <w:proofErr w:type="spellEnd"/>
+      <w:r>
+        <w:rPr>
+          <w:rFonts w:eastAsia="Times New Roman"/>
+          <w:b/>
+        </w:rPr>
+        <w:t>", "</w:t>
+      </w:r>
+      <w:proofErr w:type="spellStart"/>
+      <w:r>
+        <w:rPr>
+          <w:rFonts w:eastAsia="Times New Roman"/>
+          <w:b/>
+        </w:rPr>
+        <w:t>bin_num</w:t>
+      </w:r>
+      <w:proofErr w:type="spellEnd"/>
+      <w:r>
+        <w:rPr>
+          <w:rFonts w:eastAsia="Times New Roman"/>
+          <w:b/>
+        </w:rPr>
+        <w:t>", "</w:t>
+      </w:r>
+      <w:proofErr w:type="spellStart"/>
+      <w:r>
+        <w:rPr>
+          <w:rFonts w:eastAsia="Times New Roman"/>
+          <w:b/>
+        </w:rPr>
+        <w:t>beam_num</w:t>
+      </w:r>
+      <w:proofErr w:type="spellEnd"/>
+      <w:r>
+        <w:rPr>
+          <w:rFonts w:eastAsia="Times New Roman"/>
+          <w:b/>
+        </w:rPr>
+        <w:t>", "blank", "</w:t>
+      </w:r>
+      <w:proofErr w:type="spellStart"/>
+      <w:r>
+        <w:rPr>
+          <w:rFonts w:eastAsia="Times New Roman"/>
+          <w:b/>
+        </w:rPr>
+        <w:t>bin_size</w:t>
+      </w:r>
+      <w:proofErr w:type="spellEnd"/>
+      <w:r>
+        <w:rPr>
+          <w:rFonts w:eastAsia="Times New Roman"/>
+          <w:b/>
+        </w:rPr>
+        <w:t>", "value"]</w:t>
+      </w:r>
+      <w:r>
+        <w:rPr>
+          <w:rFonts w:eastAsia="Times New Roman"/>
+          <w:b/>
+        </w:rPr>
         <w:br/>
       </w:r>
       <w:r>
@@ -14903,12 +15740,28 @@
     </w:p>
     <w:p>
       <w:r>
-        <w:t>The data_type column will state the type of data the row represents.</w:t>
-      </w:r>
-    </w:p>
-    <w:p>
-      <w:r>
-        <w:t>The following data_type options are available:</w:t>
+        <w:t xml:space="preserve">The </w:t>
+      </w:r>
+      <w:proofErr w:type="spellStart"/>
+      <w:r>
+        <w:t>data_type</w:t>
+      </w:r>
+      <w:proofErr w:type="spellEnd"/>
+      <w:r>
+        <w:t xml:space="preserve"> column will state the type of data the row represents.</w:t>
+      </w:r>
+    </w:p>
+    <w:p>
+      <w:r>
+        <w:t xml:space="preserve">The following </w:t>
+      </w:r>
+      <w:proofErr w:type="spellStart"/>
+      <w:r>
+        <w:t>data_type</w:t>
+      </w:r>
+      <w:proofErr w:type="spellEnd"/>
+      <w:r>
+        <w:t xml:space="preserve"> options are available:</w:t>
       </w:r>
     </w:p>
     <w:tbl>
@@ -14990,6 +15843,7 @@
             <w:tcW w:w="2268" w:type="dxa"/>
           </w:tcPr>
           <w:p>
+            <w:proofErr w:type="spellStart"/>
             <w:r>
               <w:rPr>
                 <w:rFonts w:eastAsia="Times New Roman"/>
@@ -14997,6 +15851,7 @@
               </w:rPr>
               <w:t>Corr</w:t>
             </w:r>
+            <w:proofErr w:type="spellEnd"/>
           </w:p>
         </w:tc>
         <w:tc>
@@ -15023,6 +15878,7 @@
             <w:tcW w:w="2268" w:type="dxa"/>
           </w:tcPr>
           <w:p>
+            <w:proofErr w:type="spellStart"/>
             <w:r>
               <w:rPr>
                 <w:rFonts w:eastAsia="Times New Roman"/>
@@ -15030,6 +15886,7 @@
               </w:rPr>
               <w:t>BeamVel</w:t>
             </w:r>
+            <w:proofErr w:type="spellEnd"/>
           </w:p>
         </w:tc>
         <w:tc>
@@ -15053,6 +15910,7 @@
             <w:tcW w:w="2268" w:type="dxa"/>
           </w:tcPr>
           <w:p>
+            <w:proofErr w:type="spellStart"/>
             <w:r>
               <w:rPr>
                 <w:rFonts w:eastAsia="Times New Roman"/>
@@ -15060,6 +15918,7 @@
               </w:rPr>
               <w:t>InstrVel</w:t>
             </w:r>
+            <w:proofErr w:type="spellEnd"/>
           </w:p>
         </w:tc>
         <w:tc>
@@ -15086,6 +15945,7 @@
             <w:tcW w:w="2268" w:type="dxa"/>
           </w:tcPr>
           <w:p>
+            <w:proofErr w:type="spellStart"/>
             <w:r>
               <w:rPr>
                 <w:rFonts w:eastAsia="Times New Roman"/>
@@ -15093,6 +15953,7 @@
               </w:rPr>
               <w:t>EarthVel</w:t>
             </w:r>
+            <w:proofErr w:type="spellEnd"/>
           </w:p>
         </w:tc>
         <w:tc>
@@ -15116,6 +15977,7 @@
             <w:tcW w:w="2268" w:type="dxa"/>
           </w:tcPr>
           <w:p>
+            <w:proofErr w:type="spellStart"/>
             <w:r>
               <w:rPr>
                 <w:rFonts w:eastAsia="Times New Roman"/>
@@ -15123,6 +15985,7 @@
               </w:rPr>
               <w:t>GoodBeam</w:t>
             </w:r>
+            <w:proofErr w:type="spellEnd"/>
           </w:p>
         </w:tc>
         <w:tc>
@@ -15149,6 +16012,7 @@
             <w:tcW w:w="2268" w:type="dxa"/>
           </w:tcPr>
           <w:p>
+            <w:proofErr w:type="spellStart"/>
             <w:r>
               <w:rPr>
                 <w:rFonts w:eastAsia="Times New Roman"/>
@@ -15156,6 +16020,7 @@
               </w:rPr>
               <w:t>GoodEarth</w:t>
             </w:r>
+            <w:proofErr w:type="spellEnd"/>
           </w:p>
         </w:tc>
         <w:tc>
@@ -15212,6 +16077,7 @@
             <w:tcW w:w="2268" w:type="dxa"/>
           </w:tcPr>
           <w:p>
+            <w:proofErr w:type="spellStart"/>
             <w:r>
               <w:rPr>
                 <w:rFonts w:eastAsia="Times New Roman"/>
@@ -15219,6 +16085,7 @@
               </w:rPr>
               <w:t>XdcrDepth</w:t>
             </w:r>
+            <w:proofErr w:type="spellEnd"/>
           </w:p>
         </w:tc>
         <w:tc>
@@ -15338,6 +16205,7 @@
             <w:tcW w:w="2268" w:type="dxa"/>
           </w:tcPr>
           <w:p>
+            <w:proofErr w:type="spellStart"/>
             <w:r>
               <w:rPr>
                 <w:rFonts w:eastAsia="Times New Roman"/>
@@ -15345,6 +16213,7 @@
               </w:rPr>
               <w:t>WaterTemp</w:t>
             </w:r>
+            <w:proofErr w:type="spellEnd"/>
           </w:p>
         </w:tc>
         <w:tc>
@@ -15368,6 +16237,7 @@
             <w:tcW w:w="2268" w:type="dxa"/>
           </w:tcPr>
           <w:p>
+            <w:proofErr w:type="spellStart"/>
             <w:r>
               <w:rPr>
                 <w:rFonts w:eastAsia="Times New Roman"/>
@@ -15375,6 +16245,7 @@
               </w:rPr>
               <w:t>SysTemp</w:t>
             </w:r>
+            <w:proofErr w:type="spellEnd"/>
           </w:p>
         </w:tc>
         <w:tc>
@@ -15401,6 +16272,7 @@
             <w:tcW w:w="2268" w:type="dxa"/>
           </w:tcPr>
           <w:p>
+            <w:proofErr w:type="spellStart"/>
             <w:r>
               <w:rPr>
                 <w:rFonts w:eastAsia="Times New Roman"/>
@@ -15408,6 +16280,7 @@
               </w:rPr>
               <w:t>SpeedOfSound</w:t>
             </w:r>
+            <w:proofErr w:type="spellEnd"/>
           </w:p>
         </w:tc>
         <w:tc>
@@ -15431,6 +16304,7 @@
             <w:tcW w:w="2268" w:type="dxa"/>
           </w:tcPr>
           <w:p>
+            <w:proofErr w:type="spellStart"/>
             <w:r>
               <w:rPr>
                 <w:rFonts w:eastAsia="Times New Roman"/>
@@ -15438,6 +16312,7 @@
               </w:rPr>
               <w:t>FirstPingTime</w:t>
             </w:r>
+            <w:proofErr w:type="spellEnd"/>
           </w:p>
         </w:tc>
         <w:tc>
@@ -15464,6 +16339,7 @@
             <w:tcW w:w="2268" w:type="dxa"/>
           </w:tcPr>
           <w:p>
+            <w:proofErr w:type="spellStart"/>
             <w:r>
               <w:rPr>
                 <w:rFonts w:eastAsia="Times New Roman"/>
@@ -15471,6 +16347,7 @@
               </w:rPr>
               <w:t>LastPingTime</w:t>
             </w:r>
+            <w:proofErr w:type="spellEnd"/>
           </w:p>
         </w:tc>
         <w:tc>
@@ -15558,6 +16435,7 @@
             <w:tcW w:w="2268" w:type="dxa"/>
           </w:tcPr>
           <w:p>
+            <w:proofErr w:type="spellStart"/>
             <w:r>
               <w:rPr>
                 <w:rFonts w:eastAsia="Times New Roman"/>
@@ -15565,6 +16443,7 @@
               </w:rPr>
               <w:t>BT_Heading</w:t>
             </w:r>
+            <w:proofErr w:type="spellEnd"/>
           </w:p>
         </w:tc>
         <w:tc>
@@ -15684,6 +16563,7 @@
             <w:tcW w:w="2268" w:type="dxa"/>
           </w:tcPr>
           <w:p>
+            <w:proofErr w:type="spellStart"/>
             <w:r>
               <w:rPr>
                 <w:rFonts w:eastAsia="Times New Roman"/>
@@ -15691,6 +16571,7 @@
               </w:rPr>
               <w:t>BT_XdcrDepth</w:t>
             </w:r>
+            <w:proofErr w:type="spellEnd"/>
           </w:p>
         </w:tc>
         <w:tc>
@@ -15717,6 +16598,7 @@
             <w:tcW w:w="2268" w:type="dxa"/>
           </w:tcPr>
           <w:p>
+            <w:proofErr w:type="spellStart"/>
             <w:r>
               <w:rPr>
                 <w:rFonts w:eastAsia="Times New Roman"/>
@@ -15724,6 +16606,7 @@
               </w:rPr>
               <w:t>BT_Status</w:t>
             </w:r>
+            <w:proofErr w:type="spellEnd"/>
           </w:p>
         </w:tc>
         <w:tc>
@@ -15747,6 +16630,7 @@
             <w:tcW w:w="2268" w:type="dxa"/>
           </w:tcPr>
           <w:p>
+            <w:proofErr w:type="spellStart"/>
             <w:r>
               <w:rPr>
                 <w:rFonts w:eastAsia="Times New Roman"/>
@@ -15754,6 +16638,7 @@
               </w:rPr>
               <w:t>BT_Range</w:t>
             </w:r>
+            <w:proofErr w:type="spellEnd"/>
           </w:p>
         </w:tc>
         <w:tc>
@@ -15780,6 +16665,7 @@
             <w:tcW w:w="2268" w:type="dxa"/>
           </w:tcPr>
           <w:p>
+            <w:proofErr w:type="spellStart"/>
             <w:r>
               <w:rPr>
                 <w:rFonts w:eastAsia="Times New Roman"/>
@@ -15787,6 +16673,7 @@
               </w:rPr>
               <w:t>BT_BeamVel</w:t>
             </w:r>
+            <w:proofErr w:type="spellEnd"/>
           </w:p>
         </w:tc>
         <w:tc>
@@ -15810,6 +16697,7 @@
             <w:tcW w:w="2268" w:type="dxa"/>
           </w:tcPr>
           <w:p>
+            <w:proofErr w:type="spellStart"/>
             <w:r>
               <w:rPr>
                 <w:rFonts w:eastAsia="Times New Roman"/>
@@ -15817,6 +16705,7 @@
               </w:rPr>
               <w:t>BT_BeamGood</w:t>
             </w:r>
+            <w:proofErr w:type="spellEnd"/>
           </w:p>
         </w:tc>
         <w:tc>
@@ -15843,6 +16732,7 @@
             <w:tcW w:w="2268" w:type="dxa"/>
           </w:tcPr>
           <w:p>
+            <w:proofErr w:type="spellStart"/>
             <w:r>
               <w:rPr>
                 <w:rFonts w:eastAsia="Times New Roman"/>
@@ -15850,6 +16740,7 @@
               </w:rPr>
               <w:t>BT_InstrVel</w:t>
             </w:r>
+            <w:proofErr w:type="spellEnd"/>
           </w:p>
         </w:tc>
         <w:tc>
@@ -15873,6 +16764,7 @@
             <w:tcW w:w="2268" w:type="dxa"/>
           </w:tcPr>
           <w:p>
+            <w:proofErr w:type="spellStart"/>
             <w:r>
               <w:rPr>
                 <w:rFonts w:eastAsia="Times New Roman"/>
@@ -15880,6 +16772,7 @@
               </w:rPr>
               <w:t>BT_InstrGood</w:t>
             </w:r>
+            <w:proofErr w:type="spellEnd"/>
           </w:p>
         </w:tc>
         <w:tc>
@@ -15906,6 +16799,7 @@
             <w:tcW w:w="2268" w:type="dxa"/>
           </w:tcPr>
           <w:p>
+            <w:proofErr w:type="spellStart"/>
             <w:r>
               <w:rPr>
                 <w:rFonts w:eastAsia="Times New Roman"/>
@@ -15913,6 +16807,7 @@
               </w:rPr>
               <w:t>BT_EarthVel</w:t>
             </w:r>
+            <w:proofErr w:type="spellEnd"/>
           </w:p>
         </w:tc>
         <w:tc>
@@ -15936,6 +16831,7 @@
             <w:tcW w:w="2268" w:type="dxa"/>
           </w:tcPr>
           <w:p>
+            <w:proofErr w:type="spellStart"/>
             <w:r>
               <w:rPr>
                 <w:rFonts w:eastAsia="Times New Roman"/>
@@ -15943,6 +16839,7 @@
               </w:rPr>
               <w:t>BT_EarthGood</w:t>
             </w:r>
+            <w:proofErr w:type="spellEnd"/>
           </w:p>
         </w:tc>
         <w:tc>
@@ -15969,6 +16866,7 @@
             <w:tcW w:w="2268" w:type="dxa"/>
           </w:tcPr>
           <w:p>
+            <w:proofErr w:type="spellStart"/>
             <w:r>
               <w:rPr>
                 <w:rFonts w:eastAsia="Times New Roman"/>
@@ -15976,6 +16874,7 @@
               </w:rPr>
               <w:t>RT_Range</w:t>
             </w:r>
+            <w:proofErr w:type="spellEnd"/>
           </w:p>
         </w:tc>
         <w:tc>
@@ -15999,6 +16898,7 @@
             <w:tcW w:w="2268" w:type="dxa"/>
           </w:tcPr>
           <w:p>
+            <w:proofErr w:type="spellStart"/>
             <w:r>
               <w:rPr>
                 <w:rFonts w:eastAsia="Times New Roman"/>
@@ -16006,6 +16906,7 @@
               </w:rPr>
               <w:t>RT_Pings</w:t>
             </w:r>
+            <w:proofErr w:type="spellEnd"/>
           </w:p>
         </w:tc>
         <w:tc>
@@ -16032,6 +16933,7 @@
             <w:tcW w:w="2268" w:type="dxa"/>
           </w:tcPr>
           <w:p>
+            <w:proofErr w:type="spellStart"/>
             <w:r>
               <w:rPr>
                 <w:rFonts w:eastAsia="Times New Roman"/>
@@ -16039,6 +16941,7 @@
               </w:rPr>
               <w:t>RT_BeamVel</w:t>
             </w:r>
+            <w:proofErr w:type="spellEnd"/>
           </w:p>
         </w:tc>
         <w:tc>
@@ -16062,6 +16965,7 @@
             <w:tcW w:w="2268" w:type="dxa"/>
           </w:tcPr>
           <w:p>
+            <w:proofErr w:type="spellStart"/>
             <w:r>
               <w:rPr>
                 <w:rFonts w:eastAsia="Times New Roman"/>
@@ -16069,6 +16973,7 @@
               </w:rPr>
               <w:t>RT_InstrVel</w:t>
             </w:r>
+            <w:proofErr w:type="spellEnd"/>
           </w:p>
         </w:tc>
         <w:tc>
@@ -16095,6 +17000,7 @@
             <w:tcW w:w="2268" w:type="dxa"/>
           </w:tcPr>
           <w:p>
+            <w:proofErr w:type="spellStart"/>
             <w:r>
               <w:rPr>
                 <w:rFonts w:eastAsia="Times New Roman"/>
@@ -16102,6 +17008,7 @@
               </w:rPr>
               <w:t>RT_EarthVel</w:t>
             </w:r>
+            <w:proofErr w:type="spellEnd"/>
           </w:p>
         </w:tc>
         <w:tc>
@@ -16125,6 +17032,7 @@
             <w:tcW w:w="2268" w:type="dxa"/>
           </w:tcPr>
           <w:p>
+            <w:proofErr w:type="spellStart"/>
             <w:r>
               <w:rPr>
                 <w:rFonts w:eastAsia="Times New Roman"/>
@@ -16132,6 +17040,7 @@
               </w:rPr>
               <w:t>GPS_Heading</w:t>
             </w:r>
+            <w:proofErr w:type="spellEnd"/>
           </w:p>
         </w:tc>
         <w:tc>
@@ -16521,13 +17430,42 @@
     </w:p>
     <w:p>
       <w:r>
-        <w:t>Ensure the WaveForce dongle is installed in the USB port.  Open AutoWaves</w:t>
-      </w:r>
-      <w:r>
-        <w:t>.  It can sometimes take a couple of minutes for AutoWaves to load.</w:t>
-      </w:r>
-      <w:r>
-        <w:t xml:space="preserve">  Click Accept for the License.  Then</w:t>
+        <w:t xml:space="preserve">Ensure the </w:t>
+      </w:r>
+      <w:proofErr w:type="spellStart"/>
+      <w:r>
+        <w:t>WaveForce</w:t>
+      </w:r>
+      <w:proofErr w:type="spellEnd"/>
+      <w:r>
+        <w:t xml:space="preserve"> dongle is installed in the USB port.  Open </w:t>
+      </w:r>
+      <w:proofErr w:type="spellStart"/>
+      <w:r>
+        <w:t>AutoWaves</w:t>
+      </w:r>
+      <w:proofErr w:type="spellEnd"/>
+      <w:r>
+        <w:t xml:space="preserve">.  It can sometimes take a couple of minutes for </w:t>
+      </w:r>
+      <w:proofErr w:type="spellStart"/>
+      <w:r>
+        <w:t>AutoWaves</w:t>
+      </w:r>
+      <w:proofErr w:type="spellEnd"/>
+      <w:r>
+        <w:t xml:space="preserve"> to load.</w:t>
+      </w:r>
+      <w:r>
+        <w:t xml:space="preserve">  Click </w:t>
+      </w:r>
+      <w:proofErr w:type="gramStart"/>
+      <w:r>
+        <w:t>Accept</w:t>
+      </w:r>
+      <w:proofErr w:type="gramEnd"/>
+      <w:r>
+        <w:t xml:space="preserve"> for the License.  Then</w:t>
       </w:r>
       <w:r>
         <w:t xml:space="preserve"> </w:t>
@@ -16539,7 +17477,15 @@
         <w:t>lick Modify</w:t>
       </w:r>
       <w:r>
-        <w:t xml:space="preserve"> in the AutoWaves application.</w:t>
+        <w:t xml:space="preserve"> in the </w:t>
+      </w:r>
+      <w:proofErr w:type="spellStart"/>
+      <w:r>
+        <w:t>AutoWaves</w:t>
+      </w:r>
+      <w:proofErr w:type="spellEnd"/>
+      <w:r>
+        <w:t xml:space="preserve"> application.</w:t>
       </w:r>
     </w:p>
     <w:p>
@@ -17071,11 +18017,21 @@
     </w:p>
     <w:p>
       <w:r>
-        <w:t>Click Browse and select the folder to save the data to from AutoWaves</w:t>
-      </w:r>
-      <w:r>
-        <w:t>.  Give the file a name.  A suggested name is autowaves.mat</w:t>
-      </w:r>
+        <w:t xml:space="preserve">Click Browse and select the folder to save the data to from </w:t>
+      </w:r>
+      <w:proofErr w:type="spellStart"/>
+      <w:r>
+        <w:t>AutoWaves</w:t>
+      </w:r>
+      <w:proofErr w:type="spellEnd"/>
+      <w:r>
+        <w:t xml:space="preserve">.  Give the file a name.  A suggested name is </w:t>
+      </w:r>
+      <w:proofErr w:type="spellStart"/>
+      <w:r>
+        <w:t>autowaves.mat</w:t>
+      </w:r>
+      <w:proofErr w:type="spellEnd"/>
     </w:p>
     <w:p/>
     <w:p>
@@ -17509,7 +18465,23 @@
     </w:p>
     <w:p>
       <w:r>
-        <w:t xml:space="preserve">Turn on or off live plotting.  If you are averaging a small amount data, 100 or less, then you should turn off live plotting.  It takes at most about 20 seconds to update the plot.  So a small amount of data averaged will mean the live plot will be updated to often. </w:t>
+        <w:t xml:space="preserve">Turn on or off live plotting.  If you are averaging a small amount data, 100 or less, then you should turn off live plotting.  It takes at most about 20 seconds to update the plot.  </w:t>
+      </w:r>
+      <w:proofErr w:type="gramStart"/>
+      <w:r>
+        <w:t>So</w:t>
+      </w:r>
+      <w:proofErr w:type="gramEnd"/>
+      <w:r>
+        <w:t xml:space="preserve"> a small amount of data averaged will mean the live plot will be updated </w:t>
+      </w:r>
+      <w:proofErr w:type="spellStart"/>
+      <w:r>
+        <w:t>to</w:t>
+      </w:r>
+      <w:proofErr w:type="spellEnd"/>
+      <w:r>
+        <w:t xml:space="preserve"> often. </w:t>
       </w:r>
       <w:r>
         <w:t xml:space="preserve">  If set false, the web browser will not be opened.</w:t>
@@ -17653,13 +18625,7 @@
             <w:rPr>
               <w:sz w:val="18"/>
             </w:rPr>
-            <w:t xml:space="preserve">Rev. </w:t>
-          </w:r>
-          <w:r>
-            <w:rPr>
-              <w:sz w:val="18"/>
-            </w:rPr>
-            <w:t>D</w:t>
+            <w:t>Rev. D</w:t>
           </w:r>
         </w:p>
       </w:tc>
@@ -21659,7 +22625,7 @@
 </file>
 
 <file path=customXml/itemProps1.xml><?xml version="1.0" encoding="utf-8"?>
-<ds:datastoreItem xmlns:ds="http://schemas.openxmlformats.org/officeDocument/2006/customXml" ds:itemID="{11B17FFD-802A-4195-B8EA-5A3F5BFBE41B}">
+<ds:datastoreItem xmlns:ds="http://schemas.openxmlformats.org/officeDocument/2006/customXml" ds:itemID="{C0092A74-F0A4-495C-B21A-636AD0C79586}">
   <ds:schemaRefs>
     <ds:schemaRef ds:uri="http://schemas.openxmlformats.org/officeDocument/2006/bibliography"/>
   </ds:schemaRefs>

</xml_diff>